<commit_message>
CIV-8425 removed variable freeFormRecitalTextArea
</commit_message>
<xml_diff>
--- a/docker/docmosis/templates/CV-UNS-DEC-ENG-01099.docx
+++ b/docker/docmosis/templates/CV-UNS-DEC-ENG-01099.docx
@@ -1,6 +1,6 @@
 
 <file path=word/document.xml><?xml version="1.0" encoding="utf-8"?>
-<w:document xmlns:wpc="http://schemas.microsoft.com/office/word/2010/wordprocessingCanvas" xmlns:cx="http://schemas.microsoft.com/office/drawing/2014/chartex" xmlns:cx1="http://schemas.microsoft.com/office/drawing/2015/9/8/chartex" xmlns:cx2="http://schemas.microsoft.com/office/drawing/2015/10/21/chartex" xmlns:cx3="http://schemas.microsoft.com/office/drawing/2016/5/9/chartex" xmlns:cx4="http://schemas.microsoft.com/office/drawing/2016/5/10/chartex" xmlns:cx5="http://schemas.microsoft.com/office/drawing/2016/5/11/chartex" xmlns:cx6="http://schemas.microsoft.com/office/drawing/2016/5/12/chartex" xmlns:cx7="http://schemas.microsoft.com/office/drawing/2016/5/13/chartex" xmlns:cx8="http://schemas.microsoft.com/office/drawing/2016/5/14/chartex" xmlns:mc="http://schemas.openxmlformats.org/markup-compatibility/2006" xmlns:aink="http://schemas.microsoft.com/office/drawing/2016/ink" xmlns:am3d="http://schemas.microsoft.com/office/drawing/2017/model3d" xmlns:o="urn:schemas-microsoft-com:office:office" xmlns:r="http://schemas.openxmlformats.org/officeDocument/2006/relationships" xmlns:m="http://schemas.openxmlformats.org/officeDocument/2006/math" xmlns:v="urn:schemas-microsoft-com:vml" xmlns:wp14="http://schemas.microsoft.com/office/word/2010/wordprocessingDrawing" xmlns:wp="http://schemas.openxmlformats.org/drawingml/2006/wordprocessingDrawing" xmlns:w10="urn:schemas-microsoft-com:office:word" xmlns:w="http://schemas.openxmlformats.org/wordprocessingml/2006/main" xmlns:w14="http://schemas.microsoft.com/office/word/2010/wordml" xmlns:w15="http://schemas.microsoft.com/office/word/2012/wordml" xmlns:w16cex="http://schemas.microsoft.com/office/word/2018/wordml/cex" xmlns:w16cid="http://schemas.microsoft.com/office/word/2016/wordml/cid" xmlns:w16="http://schemas.microsoft.com/office/word/2018/wordml" xmlns:w16sdtdh="http://schemas.microsoft.com/office/word/2020/wordml/sdtdatahash" xmlns:w16se="http://schemas.microsoft.com/office/word/2015/wordml/symex" xmlns:wpg="http://schemas.microsoft.com/office/word/2010/wordprocessingGroup" xmlns:wpi="http://schemas.microsoft.com/office/word/2010/wordprocessingInk" xmlns:wne="http://schemas.microsoft.com/office/word/2006/wordml" xmlns:wps="http://schemas.microsoft.com/office/word/2010/wordprocessingShape" mc:Ignorable="w14 w15 w16se w16cid w16 w16cex w16sdtdh wp14">
+<w:document xmlns:wpc="http://schemas.microsoft.com/office/word/2010/wordprocessingCanvas" xmlns:cx="http://schemas.microsoft.com/office/drawing/2014/chartex" xmlns:cx1="http://schemas.microsoft.com/office/drawing/2015/9/8/chartex" xmlns:cx2="http://schemas.microsoft.com/office/drawing/2015/10/21/chartex" xmlns:cx3="http://schemas.microsoft.com/office/drawing/2016/5/9/chartex" xmlns:cx4="http://schemas.microsoft.com/office/drawing/2016/5/10/chartex" xmlns:cx5="http://schemas.microsoft.com/office/drawing/2016/5/11/chartex" xmlns:cx6="http://schemas.microsoft.com/office/drawing/2016/5/12/chartex" xmlns:cx7="http://schemas.microsoft.com/office/drawing/2016/5/13/chartex" xmlns:cx8="http://schemas.microsoft.com/office/drawing/2016/5/14/chartex" xmlns:mc="http://schemas.openxmlformats.org/markup-compatibility/2006" xmlns:aink="http://schemas.microsoft.com/office/drawing/2016/ink" xmlns:am3d="http://schemas.microsoft.com/office/drawing/2017/model3d" xmlns:o="urn:schemas-microsoft-com:office:office" xmlns:oel="http://schemas.microsoft.com/office/2019/extlst" xmlns:r="http://schemas.openxmlformats.org/officeDocument/2006/relationships" xmlns:m="http://schemas.openxmlformats.org/officeDocument/2006/math" xmlns:v="urn:schemas-microsoft-com:vml" xmlns:wp14="http://schemas.microsoft.com/office/word/2010/wordprocessingDrawing" xmlns:wp="http://schemas.openxmlformats.org/drawingml/2006/wordprocessingDrawing" xmlns:w10="urn:schemas-microsoft-com:office:word" xmlns:w="http://schemas.openxmlformats.org/wordprocessingml/2006/main" xmlns:w14="http://schemas.microsoft.com/office/word/2010/wordml" xmlns:w15="http://schemas.microsoft.com/office/word/2012/wordml" xmlns:w16cex="http://schemas.microsoft.com/office/word/2018/wordml/cex" xmlns:w16cid="http://schemas.microsoft.com/office/word/2016/wordml/cid" xmlns:w16="http://schemas.microsoft.com/office/word/2018/wordml" xmlns:w16du="http://schemas.microsoft.com/office/word/2023/wordml/word16du" xmlns:w16sdtdh="http://schemas.microsoft.com/office/word/2020/wordml/sdtdatahash" xmlns:w16se="http://schemas.microsoft.com/office/word/2015/wordml/symex" xmlns:wpg="http://schemas.microsoft.com/office/word/2010/wordprocessingGroup" xmlns:wpi="http://schemas.microsoft.com/office/word/2010/wordprocessingInk" xmlns:wne="http://schemas.microsoft.com/office/word/2006/wordml" xmlns:wps="http://schemas.microsoft.com/office/word/2010/wordprocessingShape" mc:Ignorable="w14 w15 w16se w16cid w16 w16cex w16sdtdh wp14">
   <w:body>
     <w:tbl>
       <w:tblPr>
@@ -64,7 +64,7 @@
                           </pic:cNvPicPr>
                         </pic:nvPicPr>
                         <pic:blipFill>
-                          <a:blip r:embed="rId4">
+                          <a:blip r:embed="rId6">
                             <a:extLst>
                               <a:ext uri="{28A0092B-C50C-407E-A947-70E740481C1C}">
                                 <a14:useLocalDpi xmlns:a14="http://schemas.microsoft.com/office/drawing/2010/main" val="0"/>
@@ -230,7 +230,7 @@
                           </pic:cNvPicPr>
                         </pic:nvPicPr>
                         <pic:blipFill>
-                          <a:blip r:embed="rId5">
+                          <a:blip r:embed="rId7">
                             <a:extLst>
                               <a:ext uri="{28A0092B-C50C-407E-A947-70E740481C1C}">
                                 <a14:useLocalDpi xmlns:a14="http://schemas.microsoft.com/office/drawing/2010/main" val="0"/>
@@ -685,25 +685,7 @@
                 <w:sz w:val="20"/>
                 <w:szCs w:val="20"/>
               </w:rPr>
-              <w:t xml:space="preserve"> ,‘d MMMM </w:t>
-            </w:r>
-            <w:proofErr w:type="spellStart"/>
-            <w:r>
-              <w:rPr>
-                <w:rFonts w:ascii="GDSTransportWebsite" w:hAnsi="GDSTransportWebsite"/>
-                <w:sz w:val="20"/>
-                <w:szCs w:val="20"/>
-              </w:rPr>
-              <w:t>yyyy</w:t>
-            </w:r>
-            <w:proofErr w:type="spellEnd"/>
-            <w:r>
-              <w:rPr>
-                <w:rFonts w:ascii="GDSTransportWebsite" w:hAnsi="GDSTransportWebsite"/>
-                <w:sz w:val="20"/>
-                <w:szCs w:val="20"/>
-              </w:rPr>
-              <w:t>’)} &gt;&gt;</w:t>
+              <w:t xml:space="preserve"> ,‘d MMMM yyyy’)} &gt;&gt;</w:t>
             </w:r>
           </w:p>
           <w:p>
@@ -725,28 +707,37 @@
     <w:p/>
     <w:p>
       <w:r>
+        <w:t xml:space="preserve">It is recorded that: </w:t>
+      </w:r>
+      <w:r>
         <w:t xml:space="preserve">&lt;&lt; </w:t>
       </w:r>
       <w:proofErr w:type="spellStart"/>
       <w:r>
-        <w:t>freeFormRecitalText</w:t>
+        <w:t>freeFormRecordedText</w:t>
       </w:r>
       <w:proofErr w:type="spellEnd"/>
       <w:r>
-        <w:t xml:space="preserve"> &gt;&gt; </w:t>
+        <w:t xml:space="preserve"> &gt;&gt;</w:t>
       </w:r>
     </w:p>
     <w:p/>
     <w:p>
       <w:r>
-        <w:t xml:space="preserve">It is recorded that: </w:t>
+        <w:t xml:space="preserve">It is ordered that: </w:t>
       </w:r>
       <w:r>
         <w:t xml:space="preserve">&lt;&lt; </w:t>
       </w:r>
       <w:proofErr w:type="spellStart"/>
       <w:r>
-        <w:t>freeFormRecordedText</w:t>
+        <w:t>freeForm</w:t>
+      </w:r>
+      <w:r>
+        <w:t>Ordered</w:t>
+      </w:r>
+      <w:r>
+        <w:t>Text</w:t>
       </w:r>
       <w:proofErr w:type="spellEnd"/>
       <w:r>
@@ -756,71 +747,130 @@
     <w:p/>
     <w:p>
       <w:r>
-        <w:t xml:space="preserve">It is ordered that: </w:t>
-      </w:r>
-      <w:r>
         <w:t xml:space="preserve">&lt;&lt; </w:t>
       </w:r>
       <w:proofErr w:type="spellStart"/>
       <w:r>
-        <w:t>freeForm</w:t>
-      </w:r>
-      <w:r>
-        <w:t>Ordered</w:t>
-      </w:r>
-      <w:r>
-        <w:t>Text</w:t>
+        <w:t>orderMadeOnCourtSelection</w:t>
       </w:r>
       <w:proofErr w:type="spellEnd"/>
       <w:r>
         <w:t xml:space="preserve"> &gt;&gt;</w:t>
+      </w:r>
+    </w:p>
+    <w:p>
+      <w:r>
+        <w:t>&lt;&lt;cs_{</w:t>
+      </w:r>
+      <w:proofErr w:type="spellStart"/>
+      <w:r>
+        <w:t>orderOnCourtsList</w:t>
+      </w:r>
+      <w:proofErr w:type="spellEnd"/>
+      <w:r>
+        <w:t>=</w:t>
+      </w:r>
+      <w:r>
+        <w:t>’</w:t>
+      </w:r>
+      <w:r>
+        <w:t>ORDER_ON_COURT_INITIATIVE</w:t>
+      </w:r>
+      <w:r>
+        <w:t>’}</w:t>
+      </w:r>
+      <w:r>
+        <w:t>&gt;</w:t>
+      </w:r>
+      <w:r>
+        <w:t>&gt;</w:t>
+      </w:r>
+    </w:p>
+    <w:p>
+      <w:r>
+        <w:t>This order is made on court’s own initiative.</w:t>
       </w:r>
     </w:p>
     <w:p/>
     <w:p>
       <w:r>
-        <w:t xml:space="preserve">&lt;&lt; </w:t>
+        <w:t>&lt;&lt;</w:t>
       </w:r>
       <w:proofErr w:type="spellStart"/>
       <w:r>
-        <w:t>orderMadeOnCourtSelection</w:t>
+        <w:t>onInitiativeSelectionText</w:t>
       </w:r>
       <w:proofErr w:type="spellEnd"/>
       <w:r>
-        <w:t xml:space="preserve"> &gt;&gt;</w:t>
+        <w:t xml:space="preserve">&gt;&gt; </w:t>
+      </w:r>
+      <w:r>
+        <w:t>&lt;&lt; {</w:t>
+      </w:r>
+      <w:proofErr w:type="spellStart"/>
+      <w:proofErr w:type="gramStart"/>
+      <w:r>
+        <w:t>dateFormat</w:t>
+      </w:r>
+      <w:proofErr w:type="spellEnd"/>
+      <w:r>
+        <w:t>(</w:t>
+      </w:r>
+      <w:proofErr w:type="spellStart"/>
+      <w:proofErr w:type="gramEnd"/>
+      <w:r>
+        <w:t>onInitiativeSelection</w:t>
+      </w:r>
+      <w:r>
+        <w:t>Date</w:t>
+      </w:r>
+      <w:proofErr w:type="spellEnd"/>
+      <w:r>
+        <w:t>, ‘dd MMMM yyyy’, ‘yyyy-MM-dd’)}&gt;&gt;</w:t>
+      </w:r>
+      <w:r>
+        <w:t>.</w:t>
       </w:r>
     </w:p>
     <w:p>
       <w:r>
-        <w:t>&lt;&lt;cs_{</w:t>
-      </w:r>
-      <w:proofErr w:type="spellStart"/>
-      <w:r>
-        <w:t>orderOnCourtsList</w:t>
-      </w:r>
-      <w:proofErr w:type="spellEnd"/>
-      <w:r>
-        <w:t>=</w:t>
-      </w:r>
-      <w:r>
-        <w:t>’</w:t>
-      </w:r>
-      <w:r>
-        <w:t>ORDER_ON_COURT_INITIATIVE</w:t>
-      </w:r>
-      <w:r>
-        <w:t>’}</w:t>
-      </w:r>
-      <w:r>
-        <w:t>&gt;</w:t>
-      </w:r>
-      <w:r>
-        <w:t>&gt;</w:t>
+        <w:t>&lt;&lt;es_&gt;&gt;</w:t>
       </w:r>
     </w:p>
     <w:p>
       <w:r>
-        <w:t>This order is made on court’s own initiative.</w:t>
+        <w:t>&lt;&lt;cs_{</w:t>
+      </w:r>
+      <w:proofErr w:type="spellStart"/>
+      <w:r>
+        <w:t>orderOnCourtsList</w:t>
+      </w:r>
+      <w:proofErr w:type="spellEnd"/>
+      <w:r>
+        <w:t>=</w:t>
+      </w:r>
+      <w:r>
+        <w:t>’</w:t>
+      </w:r>
+      <w:r>
+        <w:t>ORDER_WITHOUT_NOTICE</w:t>
+      </w:r>
+      <w:r>
+        <w:t>’</w:t>
+      </w:r>
+      <w:r>
+        <w:t>}</w:t>
+      </w:r>
+      <w:r>
+        <w:t>&gt;</w:t>
+      </w:r>
+      <w:r>
+        <w:t>&gt;</w:t>
+      </w:r>
+    </w:p>
+    <w:p>
+      <w:r>
+        <w:t>This order is made without notice.</w:t>
       </w:r>
     </w:p>
     <w:p/>
@@ -830,7 +880,7 @@
       </w:r>
       <w:proofErr w:type="spellStart"/>
       <w:r>
-        <w:t>onInitiativeSelectionText</w:t>
+        <w:t>withoutNoticeSelectionText</w:t>
       </w:r>
       <w:proofErr w:type="spellEnd"/>
       <w:r>
@@ -851,128 +901,14 @@
       <w:proofErr w:type="spellStart"/>
       <w:proofErr w:type="gramEnd"/>
       <w:r>
-        <w:t>onInitiativeSelection</w:t>
+        <w:t>withoutNoticeSelection</w:t>
       </w:r>
       <w:r>
         <w:t>Date</w:t>
       </w:r>
       <w:proofErr w:type="spellEnd"/>
       <w:r>
-        <w:t xml:space="preserve">, ‘dd MMMM </w:t>
-      </w:r>
-      <w:proofErr w:type="spellStart"/>
-      <w:r>
-        <w:t>yyyy</w:t>
-      </w:r>
-      <w:proofErr w:type="spellEnd"/>
-      <w:r>
-        <w:t>’, ‘</w:t>
-      </w:r>
-      <w:proofErr w:type="spellStart"/>
-      <w:r>
-        <w:t>yyyy</w:t>
-      </w:r>
-      <w:proofErr w:type="spellEnd"/>
-      <w:r>
-        <w:t>-MM-dd’)}&gt;&gt;</w:t>
-      </w:r>
-      <w:r>
-        <w:t>.</w:t>
-      </w:r>
-    </w:p>
-    <w:p>
-      <w:r>
-        <w:t>&lt;&lt;es_&gt;&gt;</w:t>
-      </w:r>
-    </w:p>
-    <w:p>
-      <w:r>
-        <w:t>&lt;&lt;cs_{</w:t>
-      </w:r>
-      <w:proofErr w:type="spellStart"/>
-      <w:r>
-        <w:t>orderOnCourtsList</w:t>
-      </w:r>
-      <w:proofErr w:type="spellEnd"/>
-      <w:r>
-        <w:t>=</w:t>
-      </w:r>
-      <w:r>
-        <w:t>’</w:t>
-      </w:r>
-      <w:r>
-        <w:t>ORDER_WITHOUT_NOTICE</w:t>
-      </w:r>
-      <w:r>
-        <w:t>’</w:t>
-      </w:r>
-      <w:r>
-        <w:t>}</w:t>
-      </w:r>
-      <w:r>
-        <w:t>&gt;</w:t>
-      </w:r>
-      <w:r>
-        <w:t>&gt;</w:t>
-      </w:r>
-    </w:p>
-    <w:p>
-      <w:r>
-        <w:t>This order is made without notice.</w:t>
-      </w:r>
-    </w:p>
-    <w:p/>
-    <w:p>
-      <w:r>
-        <w:t>&lt;&lt;</w:t>
-      </w:r>
-      <w:proofErr w:type="spellStart"/>
-      <w:r>
-        <w:t>withoutNoticeSelectionText</w:t>
-      </w:r>
-      <w:proofErr w:type="spellEnd"/>
-      <w:r>
-        <w:t xml:space="preserve">&gt;&gt; </w:t>
-      </w:r>
-      <w:r>
-        <w:t>&lt;&lt; {</w:t>
-      </w:r>
-      <w:proofErr w:type="spellStart"/>
-      <w:proofErr w:type="gramStart"/>
-      <w:r>
-        <w:t>dateFormat</w:t>
-      </w:r>
-      <w:proofErr w:type="spellEnd"/>
-      <w:r>
-        <w:t>(</w:t>
-      </w:r>
-      <w:proofErr w:type="spellStart"/>
-      <w:proofErr w:type="gramEnd"/>
-      <w:r>
-        <w:t>withoutNoticeSelection</w:t>
-      </w:r>
-      <w:r>
-        <w:t>Date</w:t>
-      </w:r>
-      <w:proofErr w:type="spellEnd"/>
-      <w:r>
-        <w:t xml:space="preserve">, ‘dd MMMM </w:t>
-      </w:r>
-      <w:proofErr w:type="spellStart"/>
-      <w:r>
-        <w:t>yyyy</w:t>
-      </w:r>
-      <w:proofErr w:type="spellEnd"/>
-      <w:r>
-        <w:t>’, ‘</w:t>
-      </w:r>
-      <w:proofErr w:type="spellStart"/>
-      <w:r>
-        <w:t>yyyy</w:t>
-      </w:r>
-      <w:proofErr w:type="spellEnd"/>
-      <w:r>
-        <w:t>-MM-dd’)}&gt;&gt;</w:t>
+        <w:t>, ‘dd MMMM yyyy’, ‘yyyy-MM-dd’)}&gt;&gt;</w:t>
       </w:r>
       <w:r>
         <w:t>.</w:t>
@@ -985,6 +921,9 @@
     </w:p>
     <w:p/>
     <w:sectPr>
+      <w:footerReference w:type="even" r:id="rId8"/>
+      <w:footerReference w:type="default" r:id="rId9"/>
+      <w:footerReference w:type="first" r:id="rId10"/>
       <w:pgSz w:w="11906" w:h="16838"/>
       <w:pgMar w:top="1440" w:right="1440" w:bottom="1440" w:left="1440" w:header="708" w:footer="708" w:gutter="0"/>
       <w:cols w:space="708"/>
@@ -992,6 +931,431 @@
     </w:sectPr>
   </w:body>
 </w:document>
+</file>
+
+<file path=word/endnotes.xml><?xml version="1.0" encoding="utf-8"?>
+<w:endnotes xmlns:wpc="http://schemas.microsoft.com/office/word/2010/wordprocessingCanvas" xmlns:cx="http://schemas.microsoft.com/office/drawing/2014/chartex" xmlns:cx1="http://schemas.microsoft.com/office/drawing/2015/9/8/chartex" xmlns:cx2="http://schemas.microsoft.com/office/drawing/2015/10/21/chartex" xmlns:cx3="http://schemas.microsoft.com/office/drawing/2016/5/9/chartex" xmlns:cx4="http://schemas.microsoft.com/office/drawing/2016/5/10/chartex" xmlns:cx5="http://schemas.microsoft.com/office/drawing/2016/5/11/chartex" xmlns:cx6="http://schemas.microsoft.com/office/drawing/2016/5/12/chartex" xmlns:cx7="http://schemas.microsoft.com/office/drawing/2016/5/13/chartex" xmlns:cx8="http://schemas.microsoft.com/office/drawing/2016/5/14/chartex" xmlns:mc="http://schemas.openxmlformats.org/markup-compatibility/2006" xmlns:aink="http://schemas.microsoft.com/office/drawing/2016/ink" xmlns:am3d="http://schemas.microsoft.com/office/drawing/2017/model3d" xmlns:o="urn:schemas-microsoft-com:office:office" xmlns:oel="http://schemas.microsoft.com/office/2019/extlst" xmlns:r="http://schemas.openxmlformats.org/officeDocument/2006/relationships" xmlns:m="http://schemas.openxmlformats.org/officeDocument/2006/math" xmlns:v="urn:schemas-microsoft-com:vml" xmlns:wp14="http://schemas.microsoft.com/office/word/2010/wordprocessingDrawing" xmlns:wp="http://schemas.openxmlformats.org/drawingml/2006/wordprocessingDrawing" xmlns:w10="urn:schemas-microsoft-com:office:word" xmlns:w="http://schemas.openxmlformats.org/wordprocessingml/2006/main" xmlns:w14="http://schemas.microsoft.com/office/word/2010/wordml" xmlns:w15="http://schemas.microsoft.com/office/word/2012/wordml" xmlns:w16cex="http://schemas.microsoft.com/office/word/2018/wordml/cex" xmlns:w16cid="http://schemas.microsoft.com/office/word/2016/wordml/cid" xmlns:w16="http://schemas.microsoft.com/office/word/2018/wordml" xmlns:w16du="http://schemas.microsoft.com/office/word/2023/wordml/word16du" xmlns:w16sdtdh="http://schemas.microsoft.com/office/word/2020/wordml/sdtdatahash" xmlns:w16se="http://schemas.microsoft.com/office/word/2015/wordml/symex" xmlns:wpg="http://schemas.microsoft.com/office/word/2010/wordprocessingGroup" xmlns:wpi="http://schemas.microsoft.com/office/word/2010/wordprocessingInk" xmlns:wne="http://schemas.microsoft.com/office/word/2006/wordml" xmlns:wps="http://schemas.microsoft.com/office/word/2010/wordprocessingShape" mc:Ignorable="w14 w15 w16se w16cid w16 w16cex w16sdtdh wp14">
+  <w:endnote w:type="separator" w:id="-1">
+    <w:p>
+      <w:r>
+        <w:separator/>
+      </w:r>
+    </w:p>
+  </w:endnote>
+  <w:endnote w:type="continuationSeparator" w:id="0">
+    <w:p>
+      <w:r>
+        <w:continuationSeparator/>
+      </w:r>
+    </w:p>
+  </w:endnote>
+</w:endnotes>
+</file>
+
+<file path=word/footer1.xml><?xml version="1.0" encoding="utf-8"?>
+<w:ftr xmlns:wpc="http://schemas.microsoft.com/office/word/2010/wordprocessingCanvas" xmlns:cx="http://schemas.microsoft.com/office/drawing/2014/chartex" xmlns:cx1="http://schemas.microsoft.com/office/drawing/2015/9/8/chartex" xmlns:cx2="http://schemas.microsoft.com/office/drawing/2015/10/21/chartex" xmlns:cx3="http://schemas.microsoft.com/office/drawing/2016/5/9/chartex" xmlns:cx4="http://schemas.microsoft.com/office/drawing/2016/5/10/chartex" xmlns:cx5="http://schemas.microsoft.com/office/drawing/2016/5/11/chartex" xmlns:cx6="http://schemas.microsoft.com/office/drawing/2016/5/12/chartex" xmlns:cx7="http://schemas.microsoft.com/office/drawing/2016/5/13/chartex" xmlns:cx8="http://schemas.microsoft.com/office/drawing/2016/5/14/chartex" xmlns:mc="http://schemas.openxmlformats.org/markup-compatibility/2006" xmlns:aink="http://schemas.microsoft.com/office/drawing/2016/ink" xmlns:am3d="http://schemas.microsoft.com/office/drawing/2017/model3d" xmlns:o="urn:schemas-microsoft-com:office:office" xmlns:oel="http://schemas.microsoft.com/office/2019/extlst" xmlns:r="http://schemas.openxmlformats.org/officeDocument/2006/relationships" xmlns:m="http://schemas.openxmlformats.org/officeDocument/2006/math" xmlns:v="urn:schemas-microsoft-com:vml" xmlns:wp14="http://schemas.microsoft.com/office/word/2010/wordprocessingDrawing" xmlns:wp="http://schemas.openxmlformats.org/drawingml/2006/wordprocessingDrawing" xmlns:w10="urn:schemas-microsoft-com:office:word" xmlns:w="http://schemas.openxmlformats.org/wordprocessingml/2006/main" xmlns:w14="http://schemas.microsoft.com/office/word/2010/wordml" xmlns:w15="http://schemas.microsoft.com/office/word/2012/wordml" xmlns:w16cex="http://schemas.microsoft.com/office/word/2018/wordml/cex" xmlns:w16cid="http://schemas.microsoft.com/office/word/2016/wordml/cid" xmlns:w16="http://schemas.microsoft.com/office/word/2018/wordml" xmlns:w16du="http://schemas.microsoft.com/office/word/2023/wordml/word16du" xmlns:w16sdtdh="http://schemas.microsoft.com/office/word/2020/wordml/sdtdatahash" xmlns:w16se="http://schemas.microsoft.com/office/word/2015/wordml/symex" xmlns:wpg="http://schemas.microsoft.com/office/word/2010/wordprocessingGroup" xmlns:wpi="http://schemas.microsoft.com/office/word/2010/wordprocessingInk" xmlns:wne="http://schemas.microsoft.com/office/word/2006/wordml" xmlns:wps="http://schemas.microsoft.com/office/word/2010/wordprocessingShape" mc:Ignorable="w14 w15 w16se w16cid w16 w16cex w16sdtdh wp14">
+  <w:p>
+    <w:pPr>
+      <w:pStyle w:val="Footer"/>
+    </w:pPr>
+    <w:r>
+      <w:rPr>
+        <w:noProof/>
+      </w:rPr>
+      <mc:AlternateContent>
+        <mc:Choice Requires="wps">
+          <w:drawing>
+            <wp:anchor distT="0" distB="0" distL="0" distR="0" simplePos="0" relativeHeight="251659264" behindDoc="0" locked="0" layoutInCell="1" allowOverlap="1" wp14:anchorId="30F33736" wp14:editId="69B378C2">
+              <wp:simplePos x="635" y="635"/>
+              <wp:positionH relativeFrom="page">
+                <wp:align>left</wp:align>
+              </wp:positionH>
+              <wp:positionV relativeFrom="page">
+                <wp:align>bottom</wp:align>
+              </wp:positionV>
+              <wp:extent cx="443865" cy="443865"/>
+              <wp:effectExtent l="0" t="0" r="6350" b="0"/>
+              <wp:wrapNone/>
+              <wp:docPr id="3" name="Text Box 3" descr="Classification: Controlled">
+                <a:extLst xmlns:a="http://schemas.openxmlformats.org/drawingml/2006/main">
+                  <a:ext uri="{5AE41FA2-C0FF-4470-9BD4-5FADCA87CBE2}">
+                    <aclsh:classification xmlns:aclsh="http://schemas.microsoft.com/office/drawing/2020/classificationShape" classificationOutcomeType="ftr"/>
+                  </a:ext>
+                </a:extLst>
+              </wp:docPr>
+              <wp:cNvGraphicFramePr/>
+              <a:graphic xmlns:a="http://schemas.openxmlformats.org/drawingml/2006/main">
+                <a:graphicData uri="http://schemas.microsoft.com/office/word/2010/wordprocessingShape">
+                  <wps:wsp>
+                    <wps:cNvSpPr txBox="1"/>
+                    <wps:spPr>
+                      <a:xfrm>
+                        <a:off x="0" y="0"/>
+                        <a:ext cx="443865" cy="443865"/>
+                      </a:xfrm>
+                      <a:prstGeom prst="rect">
+                        <a:avLst/>
+                      </a:prstGeom>
+                      <a:noFill/>
+                      <a:ln>
+                        <a:noFill/>
+                      </a:ln>
+                    </wps:spPr>
+                    <wps:txbx>
+                      <w:txbxContent>
+                        <w:p>
+                          <w:pPr>
+                            <w:rPr>
+                              <w:rFonts w:ascii="Calibri" w:eastAsia="Calibri" w:hAnsi="Calibri" w:cs="Calibri"/>
+                              <w:noProof/>
+                              <w:color w:val="FF0000"/>
+                              <w:sz w:val="12"/>
+                              <w:szCs w:val="12"/>
+                            </w:rPr>
+                          </w:pPr>
+                          <w:r>
+                            <w:rPr>
+                              <w:rFonts w:ascii="Calibri" w:eastAsia="Calibri" w:hAnsi="Calibri" w:cs="Calibri"/>
+                              <w:noProof/>
+                              <w:color w:val="FF0000"/>
+                              <w:sz w:val="12"/>
+                              <w:szCs w:val="12"/>
+                            </w:rPr>
+                            <w:t>Classification: Controlled</w:t>
+                          </w:r>
+                        </w:p>
+                      </w:txbxContent>
+                    </wps:txbx>
+                    <wps:bodyPr rot="0" spcFirstLastPara="0" vertOverflow="overflow" horzOverflow="overflow" vert="horz" wrap="none" lIns="254000" tIns="0" rIns="0" bIns="190500" numCol="1" spcCol="0" rtlCol="0" fromWordArt="0" anchor="b" anchorCtr="0" forceAA="0" compatLnSpc="1">
+                      <a:prstTxWarp prst="textNoShape">
+                        <a:avLst/>
+                      </a:prstTxWarp>
+                      <a:spAutoFit/>
+                    </wps:bodyPr>
+                  </wps:wsp>
+                </a:graphicData>
+              </a:graphic>
+            </wp:anchor>
+          </w:drawing>
+        </mc:Choice>
+        <mc:Fallback>
+          <w:pict>
+            <v:shapetype w14:anchorId="30F33736" id="_x0000_t202" coordsize="21600,21600" o:spt="202" path="m,l,21600r21600,l21600,xe">
+              <v:stroke joinstyle="miter"/>
+              <v:path gradientshapeok="t" o:connecttype="rect"/>
+            </v:shapetype>
+            <v:shape id="Text Box 3" o:spid="_x0000_s1026" type="#_x0000_t202" alt="Classification: Controlled" style="position:absolute;margin-left:0;margin-top:0;width:34.95pt;height:34.95pt;z-index:251659264;visibility:visible;mso-wrap-style:none;mso-wrap-distance-left:0;mso-wrap-distance-top:0;mso-wrap-distance-right:0;mso-wrap-distance-bottom:0;mso-position-horizontal:left;mso-position-horizontal-relative:page;mso-position-vertical:bottom;mso-position-vertical-relative:page;v-text-anchor:bottom" o:gfxdata="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" filled="f" stroked="f">
+              <v:fill o:detectmouseclick="t"/>
+              <v:textbox style="mso-fit-shape-to-text:t" inset="20pt,0,0,15pt">
+                <w:txbxContent>
+                  <w:p>
+                    <w:pPr>
+                      <w:rPr>
+                        <w:rFonts w:ascii="Calibri" w:eastAsia="Calibri" w:hAnsi="Calibri" w:cs="Calibri"/>
+                        <w:noProof/>
+                        <w:color w:val="FF0000"/>
+                        <w:sz w:val="12"/>
+                        <w:szCs w:val="12"/>
+                      </w:rPr>
+                    </w:pPr>
+                    <w:r>
+                      <w:rPr>
+                        <w:rFonts w:ascii="Calibri" w:eastAsia="Calibri" w:hAnsi="Calibri" w:cs="Calibri"/>
+                        <w:noProof/>
+                        <w:color w:val="FF0000"/>
+                        <w:sz w:val="12"/>
+                        <w:szCs w:val="12"/>
+                      </w:rPr>
+                      <w:t>Classification: Controlled</w:t>
+                    </w:r>
+                  </w:p>
+                </w:txbxContent>
+              </v:textbox>
+              <w10:wrap anchorx="page" anchory="page"/>
+            </v:shape>
+          </w:pict>
+        </mc:Fallback>
+      </mc:AlternateContent>
+    </w:r>
+  </w:p>
+</w:ftr>
+</file>
+
+<file path=word/footer2.xml><?xml version="1.0" encoding="utf-8"?>
+<w:ftr xmlns:wpc="http://schemas.microsoft.com/office/word/2010/wordprocessingCanvas" xmlns:cx="http://schemas.microsoft.com/office/drawing/2014/chartex" xmlns:cx1="http://schemas.microsoft.com/office/drawing/2015/9/8/chartex" xmlns:cx2="http://schemas.microsoft.com/office/drawing/2015/10/21/chartex" xmlns:cx3="http://schemas.microsoft.com/office/drawing/2016/5/9/chartex" xmlns:cx4="http://schemas.microsoft.com/office/drawing/2016/5/10/chartex" xmlns:cx5="http://schemas.microsoft.com/office/drawing/2016/5/11/chartex" xmlns:cx6="http://schemas.microsoft.com/office/drawing/2016/5/12/chartex" xmlns:cx7="http://schemas.microsoft.com/office/drawing/2016/5/13/chartex" xmlns:cx8="http://schemas.microsoft.com/office/drawing/2016/5/14/chartex" xmlns:mc="http://schemas.openxmlformats.org/markup-compatibility/2006" xmlns:aink="http://schemas.microsoft.com/office/drawing/2016/ink" xmlns:am3d="http://schemas.microsoft.com/office/drawing/2017/model3d" xmlns:o="urn:schemas-microsoft-com:office:office" xmlns:oel="http://schemas.microsoft.com/office/2019/extlst" xmlns:r="http://schemas.openxmlformats.org/officeDocument/2006/relationships" xmlns:m="http://schemas.openxmlformats.org/officeDocument/2006/math" xmlns:v="urn:schemas-microsoft-com:vml" xmlns:wp14="http://schemas.microsoft.com/office/word/2010/wordprocessingDrawing" xmlns:wp="http://schemas.openxmlformats.org/drawingml/2006/wordprocessingDrawing" xmlns:w10="urn:schemas-microsoft-com:office:word" xmlns:w="http://schemas.openxmlformats.org/wordprocessingml/2006/main" xmlns:w14="http://schemas.microsoft.com/office/word/2010/wordml" xmlns:w15="http://schemas.microsoft.com/office/word/2012/wordml" xmlns:w16cex="http://schemas.microsoft.com/office/word/2018/wordml/cex" xmlns:w16cid="http://schemas.microsoft.com/office/word/2016/wordml/cid" xmlns:w16="http://schemas.microsoft.com/office/word/2018/wordml" xmlns:w16du="http://schemas.microsoft.com/office/word/2023/wordml/word16du" xmlns:w16sdtdh="http://schemas.microsoft.com/office/word/2020/wordml/sdtdatahash" xmlns:w16se="http://schemas.microsoft.com/office/word/2015/wordml/symex" xmlns:wpg="http://schemas.microsoft.com/office/word/2010/wordprocessingGroup" xmlns:wpi="http://schemas.microsoft.com/office/word/2010/wordprocessingInk" xmlns:wne="http://schemas.microsoft.com/office/word/2006/wordml" xmlns:wps="http://schemas.microsoft.com/office/word/2010/wordprocessingShape" mc:Ignorable="w14 w15 w16se w16cid w16 w16cex w16sdtdh wp14">
+  <w:p>
+    <w:pPr>
+      <w:pStyle w:val="Footer"/>
+    </w:pPr>
+    <w:r>
+      <w:rPr>
+        <w:noProof/>
+      </w:rPr>
+      <mc:AlternateContent>
+        <mc:Choice Requires="wps">
+          <w:drawing>
+            <wp:anchor distT="0" distB="0" distL="0" distR="0" simplePos="0" relativeHeight="251660288" behindDoc="0" locked="0" layoutInCell="1" allowOverlap="1" wp14:anchorId="126E0ECE" wp14:editId="17223CF0">
+              <wp:simplePos x="914400" y="10058400"/>
+              <wp:positionH relativeFrom="page">
+                <wp:align>left</wp:align>
+              </wp:positionH>
+              <wp:positionV relativeFrom="page">
+                <wp:align>bottom</wp:align>
+              </wp:positionV>
+              <wp:extent cx="443865" cy="443865"/>
+              <wp:effectExtent l="0" t="0" r="6350" b="0"/>
+              <wp:wrapNone/>
+              <wp:docPr id="5" name="Text Box 5" descr="Classification: Controlled">
+                <a:extLst xmlns:a="http://schemas.openxmlformats.org/drawingml/2006/main">
+                  <a:ext uri="{5AE41FA2-C0FF-4470-9BD4-5FADCA87CBE2}">
+                    <aclsh:classification xmlns:aclsh="http://schemas.microsoft.com/office/drawing/2020/classificationShape" classificationOutcomeType="ftr"/>
+                  </a:ext>
+                </a:extLst>
+              </wp:docPr>
+              <wp:cNvGraphicFramePr/>
+              <a:graphic xmlns:a="http://schemas.openxmlformats.org/drawingml/2006/main">
+                <a:graphicData uri="http://schemas.microsoft.com/office/word/2010/wordprocessingShape">
+                  <wps:wsp>
+                    <wps:cNvSpPr txBox="1"/>
+                    <wps:spPr>
+                      <a:xfrm>
+                        <a:off x="0" y="0"/>
+                        <a:ext cx="443865" cy="443865"/>
+                      </a:xfrm>
+                      <a:prstGeom prst="rect">
+                        <a:avLst/>
+                      </a:prstGeom>
+                      <a:noFill/>
+                      <a:ln>
+                        <a:noFill/>
+                      </a:ln>
+                    </wps:spPr>
+                    <wps:txbx>
+                      <w:txbxContent>
+                        <w:p>
+                          <w:pPr>
+                            <w:rPr>
+                              <w:rFonts w:ascii="Calibri" w:eastAsia="Calibri" w:hAnsi="Calibri" w:cs="Calibri"/>
+                              <w:noProof/>
+                              <w:color w:val="FF0000"/>
+                              <w:sz w:val="12"/>
+                              <w:szCs w:val="12"/>
+                            </w:rPr>
+                          </w:pPr>
+                          <w:r>
+                            <w:rPr>
+                              <w:rFonts w:ascii="Calibri" w:eastAsia="Calibri" w:hAnsi="Calibri" w:cs="Calibri"/>
+                              <w:noProof/>
+                              <w:color w:val="FF0000"/>
+                              <w:sz w:val="12"/>
+                              <w:szCs w:val="12"/>
+                            </w:rPr>
+                            <w:t>Classification: Controlled</w:t>
+                          </w:r>
+                        </w:p>
+                      </w:txbxContent>
+                    </wps:txbx>
+                    <wps:bodyPr rot="0" spcFirstLastPara="0" vertOverflow="overflow" horzOverflow="overflow" vert="horz" wrap="none" lIns="254000" tIns="0" rIns="0" bIns="190500" numCol="1" spcCol="0" rtlCol="0" fromWordArt="0" anchor="b" anchorCtr="0" forceAA="0" compatLnSpc="1">
+                      <a:prstTxWarp prst="textNoShape">
+                        <a:avLst/>
+                      </a:prstTxWarp>
+                      <a:spAutoFit/>
+                    </wps:bodyPr>
+                  </wps:wsp>
+                </a:graphicData>
+              </a:graphic>
+            </wp:anchor>
+          </w:drawing>
+        </mc:Choice>
+        <mc:Fallback>
+          <w:pict>
+            <v:shapetype w14:anchorId="126E0ECE" id="_x0000_t202" coordsize="21600,21600" o:spt="202" path="m,l,21600r21600,l21600,xe">
+              <v:stroke joinstyle="miter"/>
+              <v:path gradientshapeok="t" o:connecttype="rect"/>
+            </v:shapetype>
+            <v:shape id="Text Box 5" o:spid="_x0000_s1027" type="#_x0000_t202" alt="Classification: Controlled" style="position:absolute;margin-left:0;margin-top:0;width:34.95pt;height:34.95pt;z-index:251660288;visibility:visible;mso-wrap-style:none;mso-wrap-distance-left:0;mso-wrap-distance-top:0;mso-wrap-distance-right:0;mso-wrap-distance-bottom:0;mso-position-horizontal:left;mso-position-horizontal-relative:page;mso-position-vertical:bottom;mso-position-vertical-relative:page;v-text-anchor:bottom" o:gfxdata="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" filled="f" stroked="f">
+              <v:fill o:detectmouseclick="t"/>
+              <v:textbox style="mso-fit-shape-to-text:t" inset="20pt,0,0,15pt">
+                <w:txbxContent>
+                  <w:p>
+                    <w:pPr>
+                      <w:rPr>
+                        <w:rFonts w:ascii="Calibri" w:eastAsia="Calibri" w:hAnsi="Calibri" w:cs="Calibri"/>
+                        <w:noProof/>
+                        <w:color w:val="FF0000"/>
+                        <w:sz w:val="12"/>
+                        <w:szCs w:val="12"/>
+                      </w:rPr>
+                    </w:pPr>
+                    <w:r>
+                      <w:rPr>
+                        <w:rFonts w:ascii="Calibri" w:eastAsia="Calibri" w:hAnsi="Calibri" w:cs="Calibri"/>
+                        <w:noProof/>
+                        <w:color w:val="FF0000"/>
+                        <w:sz w:val="12"/>
+                        <w:szCs w:val="12"/>
+                      </w:rPr>
+                      <w:t>Classification: Controlled</w:t>
+                    </w:r>
+                  </w:p>
+                </w:txbxContent>
+              </v:textbox>
+              <w10:wrap anchorx="page" anchory="page"/>
+            </v:shape>
+          </w:pict>
+        </mc:Fallback>
+      </mc:AlternateContent>
+    </w:r>
+  </w:p>
+</w:ftr>
+</file>
+
+<file path=word/footer3.xml><?xml version="1.0" encoding="utf-8"?>
+<w:ftr xmlns:wpc="http://schemas.microsoft.com/office/word/2010/wordprocessingCanvas" xmlns:cx="http://schemas.microsoft.com/office/drawing/2014/chartex" xmlns:cx1="http://schemas.microsoft.com/office/drawing/2015/9/8/chartex" xmlns:cx2="http://schemas.microsoft.com/office/drawing/2015/10/21/chartex" xmlns:cx3="http://schemas.microsoft.com/office/drawing/2016/5/9/chartex" xmlns:cx4="http://schemas.microsoft.com/office/drawing/2016/5/10/chartex" xmlns:cx5="http://schemas.microsoft.com/office/drawing/2016/5/11/chartex" xmlns:cx6="http://schemas.microsoft.com/office/drawing/2016/5/12/chartex" xmlns:cx7="http://schemas.microsoft.com/office/drawing/2016/5/13/chartex" xmlns:cx8="http://schemas.microsoft.com/office/drawing/2016/5/14/chartex" xmlns:mc="http://schemas.openxmlformats.org/markup-compatibility/2006" xmlns:aink="http://schemas.microsoft.com/office/drawing/2016/ink" xmlns:am3d="http://schemas.microsoft.com/office/drawing/2017/model3d" xmlns:o="urn:schemas-microsoft-com:office:office" xmlns:oel="http://schemas.microsoft.com/office/2019/extlst" xmlns:r="http://schemas.openxmlformats.org/officeDocument/2006/relationships" xmlns:m="http://schemas.openxmlformats.org/officeDocument/2006/math" xmlns:v="urn:schemas-microsoft-com:vml" xmlns:wp14="http://schemas.microsoft.com/office/word/2010/wordprocessingDrawing" xmlns:wp="http://schemas.openxmlformats.org/drawingml/2006/wordprocessingDrawing" xmlns:w10="urn:schemas-microsoft-com:office:word" xmlns:w="http://schemas.openxmlformats.org/wordprocessingml/2006/main" xmlns:w14="http://schemas.microsoft.com/office/word/2010/wordml" xmlns:w15="http://schemas.microsoft.com/office/word/2012/wordml" xmlns:w16cex="http://schemas.microsoft.com/office/word/2018/wordml/cex" xmlns:w16cid="http://schemas.microsoft.com/office/word/2016/wordml/cid" xmlns:w16="http://schemas.microsoft.com/office/word/2018/wordml" xmlns:w16du="http://schemas.microsoft.com/office/word/2023/wordml/word16du" xmlns:w16sdtdh="http://schemas.microsoft.com/office/word/2020/wordml/sdtdatahash" xmlns:w16se="http://schemas.microsoft.com/office/word/2015/wordml/symex" xmlns:wpg="http://schemas.microsoft.com/office/word/2010/wordprocessingGroup" xmlns:wpi="http://schemas.microsoft.com/office/word/2010/wordprocessingInk" xmlns:wne="http://schemas.microsoft.com/office/word/2006/wordml" xmlns:wps="http://schemas.microsoft.com/office/word/2010/wordprocessingShape" mc:Ignorable="w14 w15 w16se w16cid w16 w16cex w16sdtdh wp14">
+  <w:p>
+    <w:pPr>
+      <w:pStyle w:val="Footer"/>
+    </w:pPr>
+    <w:r>
+      <w:rPr>
+        <w:noProof/>
+      </w:rPr>
+      <mc:AlternateContent>
+        <mc:Choice Requires="wps">
+          <w:drawing>
+            <wp:anchor distT="0" distB="0" distL="0" distR="0" simplePos="0" relativeHeight="251658240" behindDoc="0" locked="0" layoutInCell="1" allowOverlap="1" wp14:anchorId="6FD49DBF" wp14:editId="06DEBB97">
+              <wp:simplePos x="635" y="635"/>
+              <wp:positionH relativeFrom="page">
+                <wp:align>left</wp:align>
+              </wp:positionH>
+              <wp:positionV relativeFrom="page">
+                <wp:align>bottom</wp:align>
+              </wp:positionV>
+              <wp:extent cx="443865" cy="443865"/>
+              <wp:effectExtent l="0" t="0" r="6350" b="0"/>
+              <wp:wrapNone/>
+              <wp:docPr id="2" name="Text Box 2" descr="Classification: Controlled">
+                <a:extLst xmlns:a="http://schemas.openxmlformats.org/drawingml/2006/main">
+                  <a:ext uri="{5AE41FA2-C0FF-4470-9BD4-5FADCA87CBE2}">
+                    <aclsh:classification xmlns:aclsh="http://schemas.microsoft.com/office/drawing/2020/classificationShape" classificationOutcomeType="ftr"/>
+                  </a:ext>
+                </a:extLst>
+              </wp:docPr>
+              <wp:cNvGraphicFramePr/>
+              <a:graphic xmlns:a="http://schemas.openxmlformats.org/drawingml/2006/main">
+                <a:graphicData uri="http://schemas.microsoft.com/office/word/2010/wordprocessingShape">
+                  <wps:wsp>
+                    <wps:cNvSpPr txBox="1"/>
+                    <wps:spPr>
+                      <a:xfrm>
+                        <a:off x="0" y="0"/>
+                        <a:ext cx="443865" cy="443865"/>
+                      </a:xfrm>
+                      <a:prstGeom prst="rect">
+                        <a:avLst/>
+                      </a:prstGeom>
+                      <a:noFill/>
+                      <a:ln>
+                        <a:noFill/>
+                      </a:ln>
+                    </wps:spPr>
+                    <wps:txbx>
+                      <w:txbxContent>
+                        <w:p>
+                          <w:pPr>
+                            <w:rPr>
+                              <w:rFonts w:ascii="Calibri" w:eastAsia="Calibri" w:hAnsi="Calibri" w:cs="Calibri"/>
+                              <w:noProof/>
+                              <w:color w:val="FF0000"/>
+                              <w:sz w:val="12"/>
+                              <w:szCs w:val="12"/>
+                            </w:rPr>
+                          </w:pPr>
+                          <w:r>
+                            <w:rPr>
+                              <w:rFonts w:ascii="Calibri" w:eastAsia="Calibri" w:hAnsi="Calibri" w:cs="Calibri"/>
+                              <w:noProof/>
+                              <w:color w:val="FF0000"/>
+                              <w:sz w:val="12"/>
+                              <w:szCs w:val="12"/>
+                            </w:rPr>
+                            <w:t>Classification: Controlled</w:t>
+                          </w:r>
+                        </w:p>
+                      </w:txbxContent>
+                    </wps:txbx>
+                    <wps:bodyPr rot="0" spcFirstLastPara="0" vertOverflow="overflow" horzOverflow="overflow" vert="horz" wrap="none" lIns="254000" tIns="0" rIns="0" bIns="190500" numCol="1" spcCol="0" rtlCol="0" fromWordArt="0" anchor="b" anchorCtr="0" forceAA="0" compatLnSpc="1">
+                      <a:prstTxWarp prst="textNoShape">
+                        <a:avLst/>
+                      </a:prstTxWarp>
+                      <a:spAutoFit/>
+                    </wps:bodyPr>
+                  </wps:wsp>
+                </a:graphicData>
+              </a:graphic>
+            </wp:anchor>
+          </w:drawing>
+        </mc:Choice>
+        <mc:Fallback>
+          <w:pict>
+            <v:shapetype w14:anchorId="6FD49DBF" id="_x0000_t202" coordsize="21600,21600" o:spt="202" path="m,l,21600r21600,l21600,xe">
+              <v:stroke joinstyle="miter"/>
+              <v:path gradientshapeok="t" o:connecttype="rect"/>
+            </v:shapetype>
+            <v:shape id="Text Box 2" o:spid="_x0000_s1028" type="#_x0000_t202" alt="Classification: Controlled" style="position:absolute;margin-left:0;margin-top:0;width:34.95pt;height:34.95pt;z-index:251658240;visibility:visible;mso-wrap-style:none;mso-wrap-distance-left:0;mso-wrap-distance-top:0;mso-wrap-distance-right:0;mso-wrap-distance-bottom:0;mso-position-horizontal:left;mso-position-horizontal-relative:page;mso-position-vertical:bottom;mso-position-vertical-relative:page;v-text-anchor:bottom" o:gfxdata="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" filled="f" stroked="f">
+              <v:fill o:detectmouseclick="t"/>
+              <v:textbox style="mso-fit-shape-to-text:t" inset="20pt,0,0,15pt">
+                <w:txbxContent>
+                  <w:p>
+                    <w:pPr>
+                      <w:rPr>
+                        <w:rFonts w:ascii="Calibri" w:eastAsia="Calibri" w:hAnsi="Calibri" w:cs="Calibri"/>
+                        <w:noProof/>
+                        <w:color w:val="FF0000"/>
+                        <w:sz w:val="12"/>
+                        <w:szCs w:val="12"/>
+                      </w:rPr>
+                    </w:pPr>
+                    <w:r>
+                      <w:rPr>
+                        <w:rFonts w:ascii="Calibri" w:eastAsia="Calibri" w:hAnsi="Calibri" w:cs="Calibri"/>
+                        <w:noProof/>
+                        <w:color w:val="FF0000"/>
+                        <w:sz w:val="12"/>
+                        <w:szCs w:val="12"/>
+                      </w:rPr>
+                      <w:t>Classification: Controlled</w:t>
+                    </w:r>
+                  </w:p>
+                </w:txbxContent>
+              </v:textbox>
+              <w10:wrap anchorx="page" anchory="page"/>
+            </v:shape>
+          </w:pict>
+        </mc:Fallback>
+      </mc:AlternateContent>
+    </w:r>
+  </w:p>
+</w:ftr>
+</file>
+
+<file path=word/footnotes.xml><?xml version="1.0" encoding="utf-8"?>
+<w:footnotes xmlns:wpc="http://schemas.microsoft.com/office/word/2010/wordprocessingCanvas" xmlns:cx="http://schemas.microsoft.com/office/drawing/2014/chartex" xmlns:cx1="http://schemas.microsoft.com/office/drawing/2015/9/8/chartex" xmlns:cx2="http://schemas.microsoft.com/office/drawing/2015/10/21/chartex" xmlns:cx3="http://schemas.microsoft.com/office/drawing/2016/5/9/chartex" xmlns:cx4="http://schemas.microsoft.com/office/drawing/2016/5/10/chartex" xmlns:cx5="http://schemas.microsoft.com/office/drawing/2016/5/11/chartex" xmlns:cx6="http://schemas.microsoft.com/office/drawing/2016/5/12/chartex" xmlns:cx7="http://schemas.microsoft.com/office/drawing/2016/5/13/chartex" xmlns:cx8="http://schemas.microsoft.com/office/drawing/2016/5/14/chartex" xmlns:mc="http://schemas.openxmlformats.org/markup-compatibility/2006" xmlns:aink="http://schemas.microsoft.com/office/drawing/2016/ink" xmlns:am3d="http://schemas.microsoft.com/office/drawing/2017/model3d" xmlns:o="urn:schemas-microsoft-com:office:office" xmlns:oel="http://schemas.microsoft.com/office/2019/extlst" xmlns:r="http://schemas.openxmlformats.org/officeDocument/2006/relationships" xmlns:m="http://schemas.openxmlformats.org/officeDocument/2006/math" xmlns:v="urn:schemas-microsoft-com:vml" xmlns:wp14="http://schemas.microsoft.com/office/word/2010/wordprocessingDrawing" xmlns:wp="http://schemas.openxmlformats.org/drawingml/2006/wordprocessingDrawing" xmlns:w10="urn:schemas-microsoft-com:office:word" xmlns:w="http://schemas.openxmlformats.org/wordprocessingml/2006/main" xmlns:w14="http://schemas.microsoft.com/office/word/2010/wordml" xmlns:w15="http://schemas.microsoft.com/office/word/2012/wordml" xmlns:w16cex="http://schemas.microsoft.com/office/word/2018/wordml/cex" xmlns:w16cid="http://schemas.microsoft.com/office/word/2016/wordml/cid" xmlns:w16="http://schemas.microsoft.com/office/word/2018/wordml" xmlns:w16du="http://schemas.microsoft.com/office/word/2023/wordml/word16du" xmlns:w16sdtdh="http://schemas.microsoft.com/office/word/2020/wordml/sdtdatahash" xmlns:w16se="http://schemas.microsoft.com/office/word/2015/wordml/symex" xmlns:wpg="http://schemas.microsoft.com/office/word/2010/wordprocessingGroup" xmlns:wpi="http://schemas.microsoft.com/office/word/2010/wordprocessingInk" xmlns:wne="http://schemas.microsoft.com/office/word/2006/wordml" xmlns:wps="http://schemas.microsoft.com/office/word/2010/wordprocessingShape" mc:Ignorable="w14 w15 w16se w16cid w16 w16cex w16sdtdh wp14">
+  <w:footnote w:type="separator" w:id="-1">
+    <w:p>
+      <w:r>
+        <w:separator/>
+      </w:r>
+    </w:p>
+  </w:footnote>
+  <w:footnote w:type="continuationSeparator" w:id="0">
+    <w:p>
+      <w:r>
+        <w:continuationSeparator/>
+      </w:r>
+    </w:p>
+  </w:footnote>
+</w:footnotes>
 </file>
 
 <file path=word/styles.xml><?xml version="1.0" encoding="utf-8"?>
@@ -1524,6 +1888,27 @@
       <w:szCs w:val="20"/>
     </w:rPr>
   </w:style>
+  <w:style w:type="paragraph" w:styleId="Footer">
+    <w:name w:val="footer"/>
+    <w:basedOn w:val="Normal"/>
+    <w:link w:val="FooterChar"/>
+    <w:uiPriority w:val="99"/>
+    <w:unhideWhenUsed/>
+    <w:rsid w:val="00765859"/>
+    <w:pPr>
+      <w:tabs>
+        <w:tab w:val="center" w:pos="4513"/>
+        <w:tab w:val="right" w:pos="9026"/>
+      </w:tabs>
+    </w:pPr>
+  </w:style>
+  <w:style w:type="character" w:customStyle="1" w:styleId="FooterChar">
+    <w:name w:val="Footer Char"/>
+    <w:basedOn w:val="DefaultParagraphFont"/>
+    <w:link w:val="Footer"/>
+    <w:uiPriority w:val="99"/>
+    <w:rsid w:val="00765859"/>
+  </w:style>
 </w:styles>
 </file>
 
@@ -1820,4 +2205,10 @@
     </a:ext>
   </a:extLst>
 </a:theme>
+</file>
+
+<file path=docMetadata/LabelInfo.xml><?xml version="1.0" encoding="utf-8"?>
+<clbl:labelList xmlns:clbl="http://schemas.microsoft.com/office/2020/mipLabelMetadata">
+  <clbl:label id="{95c71a0f-75e1-4c8f-90e2-641c9351dd98}" enabled="1" method="Standard" siteId="{3e0088dc-0629-4ae6-aa8c-813e7a296f50}" contentBits="2" removed="0"/>
+</clbl:labelList>
 </file>
</xml_diff>

<commit_message>
CIV-8425 removed docmosis template changes
</commit_message>
<xml_diff>
--- a/docker/docmosis/templates/CV-UNS-DEC-ENG-01099.docx
+++ b/docker/docmosis/templates/CV-UNS-DEC-ENG-01099.docx
@@ -1,6 +1,6 @@
 
 <file path=word/document.xml><?xml version="1.0" encoding="utf-8"?>
-<w:document xmlns:wpc="http://schemas.microsoft.com/office/word/2010/wordprocessingCanvas" xmlns:cx="http://schemas.microsoft.com/office/drawing/2014/chartex" xmlns:cx1="http://schemas.microsoft.com/office/drawing/2015/9/8/chartex" xmlns:cx2="http://schemas.microsoft.com/office/drawing/2015/10/21/chartex" xmlns:cx3="http://schemas.microsoft.com/office/drawing/2016/5/9/chartex" xmlns:cx4="http://schemas.microsoft.com/office/drawing/2016/5/10/chartex" xmlns:cx5="http://schemas.microsoft.com/office/drawing/2016/5/11/chartex" xmlns:cx6="http://schemas.microsoft.com/office/drawing/2016/5/12/chartex" xmlns:cx7="http://schemas.microsoft.com/office/drawing/2016/5/13/chartex" xmlns:cx8="http://schemas.microsoft.com/office/drawing/2016/5/14/chartex" xmlns:mc="http://schemas.openxmlformats.org/markup-compatibility/2006" xmlns:aink="http://schemas.microsoft.com/office/drawing/2016/ink" xmlns:am3d="http://schemas.microsoft.com/office/drawing/2017/model3d" xmlns:o="urn:schemas-microsoft-com:office:office" xmlns:oel="http://schemas.microsoft.com/office/2019/extlst" xmlns:r="http://schemas.openxmlformats.org/officeDocument/2006/relationships" xmlns:m="http://schemas.openxmlformats.org/officeDocument/2006/math" xmlns:v="urn:schemas-microsoft-com:vml" xmlns:wp14="http://schemas.microsoft.com/office/word/2010/wordprocessingDrawing" xmlns:wp="http://schemas.openxmlformats.org/drawingml/2006/wordprocessingDrawing" xmlns:w10="urn:schemas-microsoft-com:office:word" xmlns:w="http://schemas.openxmlformats.org/wordprocessingml/2006/main" xmlns:w14="http://schemas.microsoft.com/office/word/2010/wordml" xmlns:w15="http://schemas.microsoft.com/office/word/2012/wordml" xmlns:w16cex="http://schemas.microsoft.com/office/word/2018/wordml/cex" xmlns:w16cid="http://schemas.microsoft.com/office/word/2016/wordml/cid" xmlns:w16="http://schemas.microsoft.com/office/word/2018/wordml" xmlns:w16du="http://schemas.microsoft.com/office/word/2023/wordml/word16du" xmlns:w16sdtdh="http://schemas.microsoft.com/office/word/2020/wordml/sdtdatahash" xmlns:w16se="http://schemas.microsoft.com/office/word/2015/wordml/symex" xmlns:wpg="http://schemas.microsoft.com/office/word/2010/wordprocessingGroup" xmlns:wpi="http://schemas.microsoft.com/office/word/2010/wordprocessingInk" xmlns:wne="http://schemas.microsoft.com/office/word/2006/wordml" xmlns:wps="http://schemas.microsoft.com/office/word/2010/wordprocessingShape" mc:Ignorable="w14 w15 w16se w16cid w16 w16cex w16sdtdh wp14">
+<w:document xmlns:wpc="http://schemas.microsoft.com/office/word/2010/wordprocessingCanvas" xmlns:cx="http://schemas.microsoft.com/office/drawing/2014/chartex" xmlns:cx1="http://schemas.microsoft.com/office/drawing/2015/9/8/chartex" xmlns:cx2="http://schemas.microsoft.com/office/drawing/2015/10/21/chartex" xmlns:cx3="http://schemas.microsoft.com/office/drawing/2016/5/9/chartex" xmlns:cx4="http://schemas.microsoft.com/office/drawing/2016/5/10/chartex" xmlns:cx5="http://schemas.microsoft.com/office/drawing/2016/5/11/chartex" xmlns:cx6="http://schemas.microsoft.com/office/drawing/2016/5/12/chartex" xmlns:cx7="http://schemas.microsoft.com/office/drawing/2016/5/13/chartex" xmlns:cx8="http://schemas.microsoft.com/office/drawing/2016/5/14/chartex" xmlns:mc="http://schemas.openxmlformats.org/markup-compatibility/2006" xmlns:aink="http://schemas.microsoft.com/office/drawing/2016/ink" xmlns:am3d="http://schemas.microsoft.com/office/drawing/2017/model3d" xmlns:o="urn:schemas-microsoft-com:office:office" xmlns:r="http://schemas.openxmlformats.org/officeDocument/2006/relationships" xmlns:m="http://schemas.openxmlformats.org/officeDocument/2006/math" xmlns:v="urn:schemas-microsoft-com:vml" xmlns:wp14="http://schemas.microsoft.com/office/word/2010/wordprocessingDrawing" xmlns:wp="http://schemas.openxmlformats.org/drawingml/2006/wordprocessingDrawing" xmlns:w10="urn:schemas-microsoft-com:office:word" xmlns:w="http://schemas.openxmlformats.org/wordprocessingml/2006/main" xmlns:w14="http://schemas.microsoft.com/office/word/2010/wordml" xmlns:w15="http://schemas.microsoft.com/office/word/2012/wordml" xmlns:w16cex="http://schemas.microsoft.com/office/word/2018/wordml/cex" xmlns:w16cid="http://schemas.microsoft.com/office/word/2016/wordml/cid" xmlns:w16="http://schemas.microsoft.com/office/word/2018/wordml" xmlns:w16sdtdh="http://schemas.microsoft.com/office/word/2020/wordml/sdtdatahash" xmlns:w16se="http://schemas.microsoft.com/office/word/2015/wordml/symex" xmlns:wpg="http://schemas.microsoft.com/office/word/2010/wordprocessingGroup" xmlns:wpi="http://schemas.microsoft.com/office/word/2010/wordprocessingInk" xmlns:wne="http://schemas.microsoft.com/office/word/2006/wordml" xmlns:wps="http://schemas.microsoft.com/office/word/2010/wordprocessingShape" mc:Ignorable="w14 w15 w16se w16cid w16 w16cex w16sdtdh wp14">
   <w:body>
     <w:tbl>
       <w:tblPr>
@@ -64,7 +64,7 @@
                           </pic:cNvPicPr>
                         </pic:nvPicPr>
                         <pic:blipFill>
-                          <a:blip r:embed="rId6">
+                          <a:blip r:embed="rId4">
                             <a:extLst>
                               <a:ext uri="{28A0092B-C50C-407E-A947-70E740481C1C}">
                                 <a14:useLocalDpi xmlns:a14="http://schemas.microsoft.com/office/drawing/2010/main" val="0"/>
@@ -230,7 +230,7 @@
                           </pic:cNvPicPr>
                         </pic:nvPicPr>
                         <pic:blipFill>
-                          <a:blip r:embed="rId7">
+                          <a:blip r:embed="rId5">
                             <a:extLst>
                               <a:ext uri="{28A0092B-C50C-407E-A947-70E740481C1C}">
                                 <a14:useLocalDpi xmlns:a14="http://schemas.microsoft.com/office/drawing/2010/main" val="0"/>
@@ -685,7 +685,25 @@
                 <w:sz w:val="20"/>
                 <w:szCs w:val="20"/>
               </w:rPr>
-              <w:t xml:space="preserve"> ,‘d MMMM yyyy’)} &gt;&gt;</w:t>
+              <w:t xml:space="preserve"> ,‘d MMMM </w:t>
+            </w:r>
+            <w:proofErr w:type="spellStart"/>
+            <w:r>
+              <w:rPr>
+                <w:rFonts w:ascii="GDSTransportWebsite" w:hAnsi="GDSTransportWebsite"/>
+                <w:sz w:val="20"/>
+                <w:szCs w:val="20"/>
+              </w:rPr>
+              <w:t>yyyy</w:t>
+            </w:r>
+            <w:proofErr w:type="spellEnd"/>
+            <w:r>
+              <w:rPr>
+                <w:rFonts w:ascii="GDSTransportWebsite" w:hAnsi="GDSTransportWebsite"/>
+                <w:sz w:val="20"/>
+                <w:szCs w:val="20"/>
+              </w:rPr>
+              <w:t>’)} &gt;&gt;</w:t>
             </w:r>
           </w:p>
           <w:p>
@@ -707,37 +725,28 @@
     <w:p/>
     <w:p>
       <w:r>
-        <w:t xml:space="preserve">It is recorded that: </w:t>
-      </w:r>
-      <w:r>
         <w:t xml:space="preserve">&lt;&lt; </w:t>
       </w:r>
       <w:proofErr w:type="spellStart"/>
       <w:r>
-        <w:t>freeFormRecordedText</w:t>
+        <w:t>freeFormRecitalText</w:t>
       </w:r>
       <w:proofErr w:type="spellEnd"/>
       <w:r>
-        <w:t xml:space="preserve"> &gt;&gt;</w:t>
+        <w:t xml:space="preserve"> &gt;&gt; </w:t>
       </w:r>
     </w:p>
     <w:p/>
     <w:p>
       <w:r>
-        <w:t xml:space="preserve">It is ordered that: </w:t>
+        <w:t xml:space="preserve">It is recorded that: </w:t>
       </w:r>
       <w:r>
         <w:t xml:space="preserve">&lt;&lt; </w:t>
       </w:r>
       <w:proofErr w:type="spellStart"/>
       <w:r>
-        <w:t>freeForm</w:t>
-      </w:r>
-      <w:r>
-        <w:t>Ordered</w:t>
-      </w:r>
-      <w:r>
-        <w:t>Text</w:t>
+        <w:t>freeFormRecordedText</w:t>
       </w:r>
       <w:proofErr w:type="spellEnd"/>
       <w:r>
@@ -747,130 +756,71 @@
     <w:p/>
     <w:p>
       <w:r>
+        <w:t xml:space="preserve">It is ordered that: </w:t>
+      </w:r>
+      <w:r>
         <w:t xml:space="preserve">&lt;&lt; </w:t>
       </w:r>
       <w:proofErr w:type="spellStart"/>
       <w:r>
-        <w:t>orderMadeOnCourtSelection</w:t>
+        <w:t>freeForm</w:t>
+      </w:r>
+      <w:r>
+        <w:t>Ordered</w:t>
+      </w:r>
+      <w:r>
+        <w:t>Text</w:t>
       </w:r>
       <w:proofErr w:type="spellEnd"/>
       <w:r>
         <w:t xml:space="preserve"> &gt;&gt;</w:t>
-      </w:r>
-    </w:p>
-    <w:p>
-      <w:r>
-        <w:t>&lt;&lt;cs_{</w:t>
-      </w:r>
-      <w:proofErr w:type="spellStart"/>
-      <w:r>
-        <w:t>orderOnCourtsList</w:t>
-      </w:r>
-      <w:proofErr w:type="spellEnd"/>
-      <w:r>
-        <w:t>=</w:t>
-      </w:r>
-      <w:r>
-        <w:t>’</w:t>
-      </w:r>
-      <w:r>
-        <w:t>ORDER_ON_COURT_INITIATIVE</w:t>
-      </w:r>
-      <w:r>
-        <w:t>’}</w:t>
-      </w:r>
-      <w:r>
-        <w:t>&gt;</w:t>
-      </w:r>
-      <w:r>
-        <w:t>&gt;</w:t>
-      </w:r>
-    </w:p>
-    <w:p>
-      <w:r>
-        <w:t>This order is made on court’s own initiative.</w:t>
       </w:r>
     </w:p>
     <w:p/>
     <w:p>
       <w:r>
-        <w:t>&lt;&lt;</w:t>
+        <w:t xml:space="preserve">&lt;&lt; </w:t>
       </w:r>
       <w:proofErr w:type="spellStart"/>
       <w:r>
-        <w:t>onInitiativeSelectionText</w:t>
+        <w:t>orderMadeOnCourtSelection</w:t>
       </w:r>
       <w:proofErr w:type="spellEnd"/>
       <w:r>
-        <w:t xml:space="preserve">&gt;&gt; </w:t>
-      </w:r>
-      <w:r>
-        <w:t>&lt;&lt; {</w:t>
-      </w:r>
-      <w:proofErr w:type="spellStart"/>
-      <w:proofErr w:type="gramStart"/>
-      <w:r>
-        <w:t>dateFormat</w:t>
-      </w:r>
-      <w:proofErr w:type="spellEnd"/>
-      <w:r>
-        <w:t>(</w:t>
-      </w:r>
-      <w:proofErr w:type="spellStart"/>
-      <w:proofErr w:type="gramEnd"/>
-      <w:r>
-        <w:t>onInitiativeSelection</w:t>
-      </w:r>
-      <w:r>
-        <w:t>Date</w:t>
-      </w:r>
-      <w:proofErr w:type="spellEnd"/>
-      <w:r>
-        <w:t>, ‘dd MMMM yyyy’, ‘yyyy-MM-dd’)}&gt;&gt;</w:t>
-      </w:r>
-      <w:r>
-        <w:t>.</w:t>
+        <w:t xml:space="preserve"> &gt;&gt;</w:t>
       </w:r>
     </w:p>
     <w:p>
       <w:r>
-        <w:t>&lt;&lt;es_&gt;&gt;</w:t>
+        <w:t>&lt;&lt;cs_{</w:t>
+      </w:r>
+      <w:proofErr w:type="spellStart"/>
+      <w:r>
+        <w:t>orderOnCourtsList</w:t>
+      </w:r>
+      <w:proofErr w:type="spellEnd"/>
+      <w:r>
+        <w:t>=</w:t>
+      </w:r>
+      <w:r>
+        <w:t>’</w:t>
+      </w:r>
+      <w:r>
+        <w:t>ORDER_ON_COURT_INITIATIVE</w:t>
+      </w:r>
+      <w:r>
+        <w:t>’}</w:t>
+      </w:r>
+      <w:r>
+        <w:t>&gt;</w:t>
+      </w:r>
+      <w:r>
+        <w:t>&gt;</w:t>
       </w:r>
     </w:p>
     <w:p>
       <w:r>
-        <w:t>&lt;&lt;cs_{</w:t>
-      </w:r>
-      <w:proofErr w:type="spellStart"/>
-      <w:r>
-        <w:t>orderOnCourtsList</w:t>
-      </w:r>
-      <w:proofErr w:type="spellEnd"/>
-      <w:r>
-        <w:t>=</w:t>
-      </w:r>
-      <w:r>
-        <w:t>’</w:t>
-      </w:r>
-      <w:r>
-        <w:t>ORDER_WITHOUT_NOTICE</w:t>
-      </w:r>
-      <w:r>
-        <w:t>’</w:t>
-      </w:r>
-      <w:r>
-        <w:t>}</w:t>
-      </w:r>
-      <w:r>
-        <w:t>&gt;</w:t>
-      </w:r>
-      <w:r>
-        <w:t>&gt;</w:t>
-      </w:r>
-    </w:p>
-    <w:p>
-      <w:r>
-        <w:t>This order is made without notice.</w:t>
+        <w:t>This order is made on court’s own initiative.</w:t>
       </w:r>
     </w:p>
     <w:p/>
@@ -880,7 +830,7 @@
       </w:r>
       <w:proofErr w:type="spellStart"/>
       <w:r>
-        <w:t>withoutNoticeSelectionText</w:t>
+        <w:t>onInitiativeSelectionText</w:t>
       </w:r>
       <w:proofErr w:type="spellEnd"/>
       <w:r>
@@ -901,6 +851,104 @@
       <w:proofErr w:type="spellStart"/>
       <w:proofErr w:type="gramEnd"/>
       <w:r>
+        <w:t>onInitiativeSelection</w:t>
+      </w:r>
+      <w:r>
+        <w:t>Date</w:t>
+      </w:r>
+      <w:proofErr w:type="spellEnd"/>
+      <w:r>
+        <w:t xml:space="preserve">, ‘dd MMMM </w:t>
+      </w:r>
+      <w:proofErr w:type="spellStart"/>
+      <w:r>
+        <w:t>yyyy</w:t>
+      </w:r>
+      <w:proofErr w:type="spellEnd"/>
+      <w:r>
+        <w:t>’, ‘</w:t>
+      </w:r>
+      <w:proofErr w:type="spellStart"/>
+      <w:r>
+        <w:t>yyyy</w:t>
+      </w:r>
+      <w:proofErr w:type="spellEnd"/>
+      <w:r>
+        <w:t>-MM-dd’)}&gt;&gt;</w:t>
+      </w:r>
+      <w:r>
+        <w:t>.</w:t>
+      </w:r>
+    </w:p>
+    <w:p>
+      <w:r>
+        <w:t>&lt;&lt;es_&gt;&gt;</w:t>
+      </w:r>
+    </w:p>
+    <w:p>
+      <w:r>
+        <w:t>&lt;&lt;cs_{</w:t>
+      </w:r>
+      <w:proofErr w:type="spellStart"/>
+      <w:r>
+        <w:t>orderOnCourtsList</w:t>
+      </w:r>
+      <w:proofErr w:type="spellEnd"/>
+      <w:r>
+        <w:t>=</w:t>
+      </w:r>
+      <w:r>
+        <w:t>’</w:t>
+      </w:r>
+      <w:r>
+        <w:t>ORDER_WITHOUT_NOTICE</w:t>
+      </w:r>
+      <w:r>
+        <w:t>’</w:t>
+      </w:r>
+      <w:r>
+        <w:t>}</w:t>
+      </w:r>
+      <w:r>
+        <w:t>&gt;</w:t>
+      </w:r>
+      <w:r>
+        <w:t>&gt;</w:t>
+      </w:r>
+    </w:p>
+    <w:p>
+      <w:r>
+        <w:t>This order is made without notice.</w:t>
+      </w:r>
+    </w:p>
+    <w:p/>
+    <w:p>
+      <w:r>
+        <w:t>&lt;&lt;</w:t>
+      </w:r>
+      <w:proofErr w:type="spellStart"/>
+      <w:r>
+        <w:t>withoutNoticeSelectionText</w:t>
+      </w:r>
+      <w:proofErr w:type="spellEnd"/>
+      <w:r>
+        <w:t xml:space="preserve">&gt;&gt; </w:t>
+      </w:r>
+      <w:r>
+        <w:t>&lt;&lt; {</w:t>
+      </w:r>
+      <w:proofErr w:type="spellStart"/>
+      <w:proofErr w:type="gramStart"/>
+      <w:r>
+        <w:t>dateFormat</w:t>
+      </w:r>
+      <w:proofErr w:type="spellEnd"/>
+      <w:r>
+        <w:t>(</w:t>
+      </w:r>
+      <w:proofErr w:type="spellStart"/>
+      <w:proofErr w:type="gramEnd"/>
+      <w:r>
         <w:t>withoutNoticeSelection</w:t>
       </w:r>
       <w:r>
@@ -908,7 +956,23 @@
       </w:r>
       <w:proofErr w:type="spellEnd"/>
       <w:r>
-        <w:t>, ‘dd MMMM yyyy’, ‘yyyy-MM-dd’)}&gt;&gt;</w:t>
+        <w:t xml:space="preserve">, ‘dd MMMM </w:t>
+      </w:r>
+      <w:proofErr w:type="spellStart"/>
+      <w:r>
+        <w:t>yyyy</w:t>
+      </w:r>
+      <w:proofErr w:type="spellEnd"/>
+      <w:r>
+        <w:t>’, ‘</w:t>
+      </w:r>
+      <w:proofErr w:type="spellStart"/>
+      <w:r>
+        <w:t>yyyy</w:t>
+      </w:r>
+      <w:proofErr w:type="spellEnd"/>
+      <w:r>
+        <w:t>-MM-dd’)}&gt;&gt;</w:t>
       </w:r>
       <w:r>
         <w:t>.</w:t>
@@ -921,9 +985,6 @@
     </w:p>
     <w:p/>
     <w:sectPr>
-      <w:footerReference w:type="even" r:id="rId8"/>
-      <w:footerReference w:type="default" r:id="rId9"/>
-      <w:footerReference w:type="first" r:id="rId10"/>
       <w:pgSz w:w="11906" w:h="16838"/>
       <w:pgMar w:top="1440" w:right="1440" w:bottom="1440" w:left="1440" w:header="708" w:footer="708" w:gutter="0"/>
       <w:cols w:space="708"/>
@@ -931,431 +992,6 @@
     </w:sectPr>
   </w:body>
 </w:document>
-</file>
-
-<file path=word/endnotes.xml><?xml version="1.0" encoding="utf-8"?>
-<w:endnotes xmlns:wpc="http://schemas.microsoft.com/office/word/2010/wordprocessingCanvas" xmlns:cx="http://schemas.microsoft.com/office/drawing/2014/chartex" xmlns:cx1="http://schemas.microsoft.com/office/drawing/2015/9/8/chartex" xmlns:cx2="http://schemas.microsoft.com/office/drawing/2015/10/21/chartex" xmlns:cx3="http://schemas.microsoft.com/office/drawing/2016/5/9/chartex" xmlns:cx4="http://schemas.microsoft.com/office/drawing/2016/5/10/chartex" xmlns:cx5="http://schemas.microsoft.com/office/drawing/2016/5/11/chartex" xmlns:cx6="http://schemas.microsoft.com/office/drawing/2016/5/12/chartex" xmlns:cx7="http://schemas.microsoft.com/office/drawing/2016/5/13/chartex" xmlns:cx8="http://schemas.microsoft.com/office/drawing/2016/5/14/chartex" xmlns:mc="http://schemas.openxmlformats.org/markup-compatibility/2006" xmlns:aink="http://schemas.microsoft.com/office/drawing/2016/ink" xmlns:am3d="http://schemas.microsoft.com/office/drawing/2017/model3d" xmlns:o="urn:schemas-microsoft-com:office:office" xmlns:oel="http://schemas.microsoft.com/office/2019/extlst" xmlns:r="http://schemas.openxmlformats.org/officeDocument/2006/relationships" xmlns:m="http://schemas.openxmlformats.org/officeDocument/2006/math" xmlns:v="urn:schemas-microsoft-com:vml" xmlns:wp14="http://schemas.microsoft.com/office/word/2010/wordprocessingDrawing" xmlns:wp="http://schemas.openxmlformats.org/drawingml/2006/wordprocessingDrawing" xmlns:w10="urn:schemas-microsoft-com:office:word" xmlns:w="http://schemas.openxmlformats.org/wordprocessingml/2006/main" xmlns:w14="http://schemas.microsoft.com/office/word/2010/wordml" xmlns:w15="http://schemas.microsoft.com/office/word/2012/wordml" xmlns:w16cex="http://schemas.microsoft.com/office/word/2018/wordml/cex" xmlns:w16cid="http://schemas.microsoft.com/office/word/2016/wordml/cid" xmlns:w16="http://schemas.microsoft.com/office/word/2018/wordml" xmlns:w16du="http://schemas.microsoft.com/office/word/2023/wordml/word16du" xmlns:w16sdtdh="http://schemas.microsoft.com/office/word/2020/wordml/sdtdatahash" xmlns:w16se="http://schemas.microsoft.com/office/word/2015/wordml/symex" xmlns:wpg="http://schemas.microsoft.com/office/word/2010/wordprocessingGroup" xmlns:wpi="http://schemas.microsoft.com/office/word/2010/wordprocessingInk" xmlns:wne="http://schemas.microsoft.com/office/word/2006/wordml" xmlns:wps="http://schemas.microsoft.com/office/word/2010/wordprocessingShape" mc:Ignorable="w14 w15 w16se w16cid w16 w16cex w16sdtdh wp14">
-  <w:endnote w:type="separator" w:id="-1">
-    <w:p>
-      <w:r>
-        <w:separator/>
-      </w:r>
-    </w:p>
-  </w:endnote>
-  <w:endnote w:type="continuationSeparator" w:id="0">
-    <w:p>
-      <w:r>
-        <w:continuationSeparator/>
-      </w:r>
-    </w:p>
-  </w:endnote>
-</w:endnotes>
-</file>
-
-<file path=word/footer1.xml><?xml version="1.0" encoding="utf-8"?>
-<w:ftr xmlns:wpc="http://schemas.microsoft.com/office/word/2010/wordprocessingCanvas" xmlns:cx="http://schemas.microsoft.com/office/drawing/2014/chartex" xmlns:cx1="http://schemas.microsoft.com/office/drawing/2015/9/8/chartex" xmlns:cx2="http://schemas.microsoft.com/office/drawing/2015/10/21/chartex" xmlns:cx3="http://schemas.microsoft.com/office/drawing/2016/5/9/chartex" xmlns:cx4="http://schemas.microsoft.com/office/drawing/2016/5/10/chartex" xmlns:cx5="http://schemas.microsoft.com/office/drawing/2016/5/11/chartex" xmlns:cx6="http://schemas.microsoft.com/office/drawing/2016/5/12/chartex" xmlns:cx7="http://schemas.microsoft.com/office/drawing/2016/5/13/chartex" xmlns:cx8="http://schemas.microsoft.com/office/drawing/2016/5/14/chartex" xmlns:mc="http://schemas.openxmlformats.org/markup-compatibility/2006" xmlns:aink="http://schemas.microsoft.com/office/drawing/2016/ink" xmlns:am3d="http://schemas.microsoft.com/office/drawing/2017/model3d" xmlns:o="urn:schemas-microsoft-com:office:office" xmlns:oel="http://schemas.microsoft.com/office/2019/extlst" xmlns:r="http://schemas.openxmlformats.org/officeDocument/2006/relationships" xmlns:m="http://schemas.openxmlformats.org/officeDocument/2006/math" xmlns:v="urn:schemas-microsoft-com:vml" xmlns:wp14="http://schemas.microsoft.com/office/word/2010/wordprocessingDrawing" xmlns:wp="http://schemas.openxmlformats.org/drawingml/2006/wordprocessingDrawing" xmlns:w10="urn:schemas-microsoft-com:office:word" xmlns:w="http://schemas.openxmlformats.org/wordprocessingml/2006/main" xmlns:w14="http://schemas.microsoft.com/office/word/2010/wordml" xmlns:w15="http://schemas.microsoft.com/office/word/2012/wordml" xmlns:w16cex="http://schemas.microsoft.com/office/word/2018/wordml/cex" xmlns:w16cid="http://schemas.microsoft.com/office/word/2016/wordml/cid" xmlns:w16="http://schemas.microsoft.com/office/word/2018/wordml" xmlns:w16du="http://schemas.microsoft.com/office/word/2023/wordml/word16du" xmlns:w16sdtdh="http://schemas.microsoft.com/office/word/2020/wordml/sdtdatahash" xmlns:w16se="http://schemas.microsoft.com/office/word/2015/wordml/symex" xmlns:wpg="http://schemas.microsoft.com/office/word/2010/wordprocessingGroup" xmlns:wpi="http://schemas.microsoft.com/office/word/2010/wordprocessingInk" xmlns:wne="http://schemas.microsoft.com/office/word/2006/wordml" xmlns:wps="http://schemas.microsoft.com/office/word/2010/wordprocessingShape" mc:Ignorable="w14 w15 w16se w16cid w16 w16cex w16sdtdh wp14">
-  <w:p>
-    <w:pPr>
-      <w:pStyle w:val="Footer"/>
-    </w:pPr>
-    <w:r>
-      <w:rPr>
-        <w:noProof/>
-      </w:rPr>
-      <mc:AlternateContent>
-        <mc:Choice Requires="wps">
-          <w:drawing>
-            <wp:anchor distT="0" distB="0" distL="0" distR="0" simplePos="0" relativeHeight="251659264" behindDoc="0" locked="0" layoutInCell="1" allowOverlap="1" wp14:anchorId="30F33736" wp14:editId="69B378C2">
-              <wp:simplePos x="635" y="635"/>
-              <wp:positionH relativeFrom="page">
-                <wp:align>left</wp:align>
-              </wp:positionH>
-              <wp:positionV relativeFrom="page">
-                <wp:align>bottom</wp:align>
-              </wp:positionV>
-              <wp:extent cx="443865" cy="443865"/>
-              <wp:effectExtent l="0" t="0" r="6350" b="0"/>
-              <wp:wrapNone/>
-              <wp:docPr id="3" name="Text Box 3" descr="Classification: Controlled">
-                <a:extLst xmlns:a="http://schemas.openxmlformats.org/drawingml/2006/main">
-                  <a:ext uri="{5AE41FA2-C0FF-4470-9BD4-5FADCA87CBE2}">
-                    <aclsh:classification xmlns:aclsh="http://schemas.microsoft.com/office/drawing/2020/classificationShape" classificationOutcomeType="ftr"/>
-                  </a:ext>
-                </a:extLst>
-              </wp:docPr>
-              <wp:cNvGraphicFramePr/>
-              <a:graphic xmlns:a="http://schemas.openxmlformats.org/drawingml/2006/main">
-                <a:graphicData uri="http://schemas.microsoft.com/office/word/2010/wordprocessingShape">
-                  <wps:wsp>
-                    <wps:cNvSpPr txBox="1"/>
-                    <wps:spPr>
-                      <a:xfrm>
-                        <a:off x="0" y="0"/>
-                        <a:ext cx="443865" cy="443865"/>
-                      </a:xfrm>
-                      <a:prstGeom prst="rect">
-                        <a:avLst/>
-                      </a:prstGeom>
-                      <a:noFill/>
-                      <a:ln>
-                        <a:noFill/>
-                      </a:ln>
-                    </wps:spPr>
-                    <wps:txbx>
-                      <w:txbxContent>
-                        <w:p>
-                          <w:pPr>
-                            <w:rPr>
-                              <w:rFonts w:ascii="Calibri" w:eastAsia="Calibri" w:hAnsi="Calibri" w:cs="Calibri"/>
-                              <w:noProof/>
-                              <w:color w:val="FF0000"/>
-                              <w:sz w:val="12"/>
-                              <w:szCs w:val="12"/>
-                            </w:rPr>
-                          </w:pPr>
-                          <w:r>
-                            <w:rPr>
-                              <w:rFonts w:ascii="Calibri" w:eastAsia="Calibri" w:hAnsi="Calibri" w:cs="Calibri"/>
-                              <w:noProof/>
-                              <w:color w:val="FF0000"/>
-                              <w:sz w:val="12"/>
-                              <w:szCs w:val="12"/>
-                            </w:rPr>
-                            <w:t>Classification: Controlled</w:t>
-                          </w:r>
-                        </w:p>
-                      </w:txbxContent>
-                    </wps:txbx>
-                    <wps:bodyPr rot="0" spcFirstLastPara="0" vertOverflow="overflow" horzOverflow="overflow" vert="horz" wrap="none" lIns="254000" tIns="0" rIns="0" bIns="190500" numCol="1" spcCol="0" rtlCol="0" fromWordArt="0" anchor="b" anchorCtr="0" forceAA="0" compatLnSpc="1">
-                      <a:prstTxWarp prst="textNoShape">
-                        <a:avLst/>
-                      </a:prstTxWarp>
-                      <a:spAutoFit/>
-                    </wps:bodyPr>
-                  </wps:wsp>
-                </a:graphicData>
-              </a:graphic>
-            </wp:anchor>
-          </w:drawing>
-        </mc:Choice>
-        <mc:Fallback>
-          <w:pict>
-            <v:shapetype w14:anchorId="30F33736" id="_x0000_t202" coordsize="21600,21600" o:spt="202" path="m,l,21600r21600,l21600,xe">
-              <v:stroke joinstyle="miter"/>
-              <v:path gradientshapeok="t" o:connecttype="rect"/>
-            </v:shapetype>
-            <v:shape id="Text Box 3" o:spid="_x0000_s1026" type="#_x0000_t202" alt="Classification: Controlled" style="position:absolute;margin-left:0;margin-top:0;width:34.95pt;height:34.95pt;z-index:251659264;visibility:visible;mso-wrap-style:none;mso-wrap-distance-left:0;mso-wrap-distance-top:0;mso-wrap-distance-right:0;mso-wrap-distance-bottom:0;mso-position-horizontal:left;mso-position-horizontal-relative:page;mso-position-vertical:bottom;mso-position-vertical-relative:page;v-text-anchor:bottom" o:gfxdata="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" filled="f" stroked="f">
-              <v:fill o:detectmouseclick="t"/>
-              <v:textbox style="mso-fit-shape-to-text:t" inset="20pt,0,0,15pt">
-                <w:txbxContent>
-                  <w:p>
-                    <w:pPr>
-                      <w:rPr>
-                        <w:rFonts w:ascii="Calibri" w:eastAsia="Calibri" w:hAnsi="Calibri" w:cs="Calibri"/>
-                        <w:noProof/>
-                        <w:color w:val="FF0000"/>
-                        <w:sz w:val="12"/>
-                        <w:szCs w:val="12"/>
-                      </w:rPr>
-                    </w:pPr>
-                    <w:r>
-                      <w:rPr>
-                        <w:rFonts w:ascii="Calibri" w:eastAsia="Calibri" w:hAnsi="Calibri" w:cs="Calibri"/>
-                        <w:noProof/>
-                        <w:color w:val="FF0000"/>
-                        <w:sz w:val="12"/>
-                        <w:szCs w:val="12"/>
-                      </w:rPr>
-                      <w:t>Classification: Controlled</w:t>
-                    </w:r>
-                  </w:p>
-                </w:txbxContent>
-              </v:textbox>
-              <w10:wrap anchorx="page" anchory="page"/>
-            </v:shape>
-          </w:pict>
-        </mc:Fallback>
-      </mc:AlternateContent>
-    </w:r>
-  </w:p>
-</w:ftr>
-</file>
-
-<file path=word/footer2.xml><?xml version="1.0" encoding="utf-8"?>
-<w:ftr xmlns:wpc="http://schemas.microsoft.com/office/word/2010/wordprocessingCanvas" xmlns:cx="http://schemas.microsoft.com/office/drawing/2014/chartex" xmlns:cx1="http://schemas.microsoft.com/office/drawing/2015/9/8/chartex" xmlns:cx2="http://schemas.microsoft.com/office/drawing/2015/10/21/chartex" xmlns:cx3="http://schemas.microsoft.com/office/drawing/2016/5/9/chartex" xmlns:cx4="http://schemas.microsoft.com/office/drawing/2016/5/10/chartex" xmlns:cx5="http://schemas.microsoft.com/office/drawing/2016/5/11/chartex" xmlns:cx6="http://schemas.microsoft.com/office/drawing/2016/5/12/chartex" xmlns:cx7="http://schemas.microsoft.com/office/drawing/2016/5/13/chartex" xmlns:cx8="http://schemas.microsoft.com/office/drawing/2016/5/14/chartex" xmlns:mc="http://schemas.openxmlformats.org/markup-compatibility/2006" xmlns:aink="http://schemas.microsoft.com/office/drawing/2016/ink" xmlns:am3d="http://schemas.microsoft.com/office/drawing/2017/model3d" xmlns:o="urn:schemas-microsoft-com:office:office" xmlns:oel="http://schemas.microsoft.com/office/2019/extlst" xmlns:r="http://schemas.openxmlformats.org/officeDocument/2006/relationships" xmlns:m="http://schemas.openxmlformats.org/officeDocument/2006/math" xmlns:v="urn:schemas-microsoft-com:vml" xmlns:wp14="http://schemas.microsoft.com/office/word/2010/wordprocessingDrawing" xmlns:wp="http://schemas.openxmlformats.org/drawingml/2006/wordprocessingDrawing" xmlns:w10="urn:schemas-microsoft-com:office:word" xmlns:w="http://schemas.openxmlformats.org/wordprocessingml/2006/main" xmlns:w14="http://schemas.microsoft.com/office/word/2010/wordml" xmlns:w15="http://schemas.microsoft.com/office/word/2012/wordml" xmlns:w16cex="http://schemas.microsoft.com/office/word/2018/wordml/cex" xmlns:w16cid="http://schemas.microsoft.com/office/word/2016/wordml/cid" xmlns:w16="http://schemas.microsoft.com/office/word/2018/wordml" xmlns:w16du="http://schemas.microsoft.com/office/word/2023/wordml/word16du" xmlns:w16sdtdh="http://schemas.microsoft.com/office/word/2020/wordml/sdtdatahash" xmlns:w16se="http://schemas.microsoft.com/office/word/2015/wordml/symex" xmlns:wpg="http://schemas.microsoft.com/office/word/2010/wordprocessingGroup" xmlns:wpi="http://schemas.microsoft.com/office/word/2010/wordprocessingInk" xmlns:wne="http://schemas.microsoft.com/office/word/2006/wordml" xmlns:wps="http://schemas.microsoft.com/office/word/2010/wordprocessingShape" mc:Ignorable="w14 w15 w16se w16cid w16 w16cex w16sdtdh wp14">
-  <w:p>
-    <w:pPr>
-      <w:pStyle w:val="Footer"/>
-    </w:pPr>
-    <w:r>
-      <w:rPr>
-        <w:noProof/>
-      </w:rPr>
-      <mc:AlternateContent>
-        <mc:Choice Requires="wps">
-          <w:drawing>
-            <wp:anchor distT="0" distB="0" distL="0" distR="0" simplePos="0" relativeHeight="251660288" behindDoc="0" locked="0" layoutInCell="1" allowOverlap="1" wp14:anchorId="126E0ECE" wp14:editId="17223CF0">
-              <wp:simplePos x="914400" y="10058400"/>
-              <wp:positionH relativeFrom="page">
-                <wp:align>left</wp:align>
-              </wp:positionH>
-              <wp:positionV relativeFrom="page">
-                <wp:align>bottom</wp:align>
-              </wp:positionV>
-              <wp:extent cx="443865" cy="443865"/>
-              <wp:effectExtent l="0" t="0" r="6350" b="0"/>
-              <wp:wrapNone/>
-              <wp:docPr id="5" name="Text Box 5" descr="Classification: Controlled">
-                <a:extLst xmlns:a="http://schemas.openxmlformats.org/drawingml/2006/main">
-                  <a:ext uri="{5AE41FA2-C0FF-4470-9BD4-5FADCA87CBE2}">
-                    <aclsh:classification xmlns:aclsh="http://schemas.microsoft.com/office/drawing/2020/classificationShape" classificationOutcomeType="ftr"/>
-                  </a:ext>
-                </a:extLst>
-              </wp:docPr>
-              <wp:cNvGraphicFramePr/>
-              <a:graphic xmlns:a="http://schemas.openxmlformats.org/drawingml/2006/main">
-                <a:graphicData uri="http://schemas.microsoft.com/office/word/2010/wordprocessingShape">
-                  <wps:wsp>
-                    <wps:cNvSpPr txBox="1"/>
-                    <wps:spPr>
-                      <a:xfrm>
-                        <a:off x="0" y="0"/>
-                        <a:ext cx="443865" cy="443865"/>
-                      </a:xfrm>
-                      <a:prstGeom prst="rect">
-                        <a:avLst/>
-                      </a:prstGeom>
-                      <a:noFill/>
-                      <a:ln>
-                        <a:noFill/>
-                      </a:ln>
-                    </wps:spPr>
-                    <wps:txbx>
-                      <w:txbxContent>
-                        <w:p>
-                          <w:pPr>
-                            <w:rPr>
-                              <w:rFonts w:ascii="Calibri" w:eastAsia="Calibri" w:hAnsi="Calibri" w:cs="Calibri"/>
-                              <w:noProof/>
-                              <w:color w:val="FF0000"/>
-                              <w:sz w:val="12"/>
-                              <w:szCs w:val="12"/>
-                            </w:rPr>
-                          </w:pPr>
-                          <w:r>
-                            <w:rPr>
-                              <w:rFonts w:ascii="Calibri" w:eastAsia="Calibri" w:hAnsi="Calibri" w:cs="Calibri"/>
-                              <w:noProof/>
-                              <w:color w:val="FF0000"/>
-                              <w:sz w:val="12"/>
-                              <w:szCs w:val="12"/>
-                            </w:rPr>
-                            <w:t>Classification: Controlled</w:t>
-                          </w:r>
-                        </w:p>
-                      </w:txbxContent>
-                    </wps:txbx>
-                    <wps:bodyPr rot="0" spcFirstLastPara="0" vertOverflow="overflow" horzOverflow="overflow" vert="horz" wrap="none" lIns="254000" tIns="0" rIns="0" bIns="190500" numCol="1" spcCol="0" rtlCol="0" fromWordArt="0" anchor="b" anchorCtr="0" forceAA="0" compatLnSpc="1">
-                      <a:prstTxWarp prst="textNoShape">
-                        <a:avLst/>
-                      </a:prstTxWarp>
-                      <a:spAutoFit/>
-                    </wps:bodyPr>
-                  </wps:wsp>
-                </a:graphicData>
-              </a:graphic>
-            </wp:anchor>
-          </w:drawing>
-        </mc:Choice>
-        <mc:Fallback>
-          <w:pict>
-            <v:shapetype w14:anchorId="126E0ECE" id="_x0000_t202" coordsize="21600,21600" o:spt="202" path="m,l,21600r21600,l21600,xe">
-              <v:stroke joinstyle="miter"/>
-              <v:path gradientshapeok="t" o:connecttype="rect"/>
-            </v:shapetype>
-            <v:shape id="Text Box 5" o:spid="_x0000_s1027" type="#_x0000_t202" alt="Classification: Controlled" style="position:absolute;margin-left:0;margin-top:0;width:34.95pt;height:34.95pt;z-index:251660288;visibility:visible;mso-wrap-style:none;mso-wrap-distance-left:0;mso-wrap-distance-top:0;mso-wrap-distance-right:0;mso-wrap-distance-bottom:0;mso-position-horizontal:left;mso-position-horizontal-relative:page;mso-position-vertical:bottom;mso-position-vertical-relative:page;v-text-anchor:bottom" o:gfxdata="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" filled="f" stroked="f">
-              <v:fill o:detectmouseclick="t"/>
-              <v:textbox style="mso-fit-shape-to-text:t" inset="20pt,0,0,15pt">
-                <w:txbxContent>
-                  <w:p>
-                    <w:pPr>
-                      <w:rPr>
-                        <w:rFonts w:ascii="Calibri" w:eastAsia="Calibri" w:hAnsi="Calibri" w:cs="Calibri"/>
-                        <w:noProof/>
-                        <w:color w:val="FF0000"/>
-                        <w:sz w:val="12"/>
-                        <w:szCs w:val="12"/>
-                      </w:rPr>
-                    </w:pPr>
-                    <w:r>
-                      <w:rPr>
-                        <w:rFonts w:ascii="Calibri" w:eastAsia="Calibri" w:hAnsi="Calibri" w:cs="Calibri"/>
-                        <w:noProof/>
-                        <w:color w:val="FF0000"/>
-                        <w:sz w:val="12"/>
-                        <w:szCs w:val="12"/>
-                      </w:rPr>
-                      <w:t>Classification: Controlled</w:t>
-                    </w:r>
-                  </w:p>
-                </w:txbxContent>
-              </v:textbox>
-              <w10:wrap anchorx="page" anchory="page"/>
-            </v:shape>
-          </w:pict>
-        </mc:Fallback>
-      </mc:AlternateContent>
-    </w:r>
-  </w:p>
-</w:ftr>
-</file>
-
-<file path=word/footer3.xml><?xml version="1.0" encoding="utf-8"?>
-<w:ftr xmlns:wpc="http://schemas.microsoft.com/office/word/2010/wordprocessingCanvas" xmlns:cx="http://schemas.microsoft.com/office/drawing/2014/chartex" xmlns:cx1="http://schemas.microsoft.com/office/drawing/2015/9/8/chartex" xmlns:cx2="http://schemas.microsoft.com/office/drawing/2015/10/21/chartex" xmlns:cx3="http://schemas.microsoft.com/office/drawing/2016/5/9/chartex" xmlns:cx4="http://schemas.microsoft.com/office/drawing/2016/5/10/chartex" xmlns:cx5="http://schemas.microsoft.com/office/drawing/2016/5/11/chartex" xmlns:cx6="http://schemas.microsoft.com/office/drawing/2016/5/12/chartex" xmlns:cx7="http://schemas.microsoft.com/office/drawing/2016/5/13/chartex" xmlns:cx8="http://schemas.microsoft.com/office/drawing/2016/5/14/chartex" xmlns:mc="http://schemas.openxmlformats.org/markup-compatibility/2006" xmlns:aink="http://schemas.microsoft.com/office/drawing/2016/ink" xmlns:am3d="http://schemas.microsoft.com/office/drawing/2017/model3d" xmlns:o="urn:schemas-microsoft-com:office:office" xmlns:oel="http://schemas.microsoft.com/office/2019/extlst" xmlns:r="http://schemas.openxmlformats.org/officeDocument/2006/relationships" xmlns:m="http://schemas.openxmlformats.org/officeDocument/2006/math" xmlns:v="urn:schemas-microsoft-com:vml" xmlns:wp14="http://schemas.microsoft.com/office/word/2010/wordprocessingDrawing" xmlns:wp="http://schemas.openxmlformats.org/drawingml/2006/wordprocessingDrawing" xmlns:w10="urn:schemas-microsoft-com:office:word" xmlns:w="http://schemas.openxmlformats.org/wordprocessingml/2006/main" xmlns:w14="http://schemas.microsoft.com/office/word/2010/wordml" xmlns:w15="http://schemas.microsoft.com/office/word/2012/wordml" xmlns:w16cex="http://schemas.microsoft.com/office/word/2018/wordml/cex" xmlns:w16cid="http://schemas.microsoft.com/office/word/2016/wordml/cid" xmlns:w16="http://schemas.microsoft.com/office/word/2018/wordml" xmlns:w16du="http://schemas.microsoft.com/office/word/2023/wordml/word16du" xmlns:w16sdtdh="http://schemas.microsoft.com/office/word/2020/wordml/sdtdatahash" xmlns:w16se="http://schemas.microsoft.com/office/word/2015/wordml/symex" xmlns:wpg="http://schemas.microsoft.com/office/word/2010/wordprocessingGroup" xmlns:wpi="http://schemas.microsoft.com/office/word/2010/wordprocessingInk" xmlns:wne="http://schemas.microsoft.com/office/word/2006/wordml" xmlns:wps="http://schemas.microsoft.com/office/word/2010/wordprocessingShape" mc:Ignorable="w14 w15 w16se w16cid w16 w16cex w16sdtdh wp14">
-  <w:p>
-    <w:pPr>
-      <w:pStyle w:val="Footer"/>
-    </w:pPr>
-    <w:r>
-      <w:rPr>
-        <w:noProof/>
-      </w:rPr>
-      <mc:AlternateContent>
-        <mc:Choice Requires="wps">
-          <w:drawing>
-            <wp:anchor distT="0" distB="0" distL="0" distR="0" simplePos="0" relativeHeight="251658240" behindDoc="0" locked="0" layoutInCell="1" allowOverlap="1" wp14:anchorId="6FD49DBF" wp14:editId="06DEBB97">
-              <wp:simplePos x="635" y="635"/>
-              <wp:positionH relativeFrom="page">
-                <wp:align>left</wp:align>
-              </wp:positionH>
-              <wp:positionV relativeFrom="page">
-                <wp:align>bottom</wp:align>
-              </wp:positionV>
-              <wp:extent cx="443865" cy="443865"/>
-              <wp:effectExtent l="0" t="0" r="6350" b="0"/>
-              <wp:wrapNone/>
-              <wp:docPr id="2" name="Text Box 2" descr="Classification: Controlled">
-                <a:extLst xmlns:a="http://schemas.openxmlformats.org/drawingml/2006/main">
-                  <a:ext uri="{5AE41FA2-C0FF-4470-9BD4-5FADCA87CBE2}">
-                    <aclsh:classification xmlns:aclsh="http://schemas.microsoft.com/office/drawing/2020/classificationShape" classificationOutcomeType="ftr"/>
-                  </a:ext>
-                </a:extLst>
-              </wp:docPr>
-              <wp:cNvGraphicFramePr/>
-              <a:graphic xmlns:a="http://schemas.openxmlformats.org/drawingml/2006/main">
-                <a:graphicData uri="http://schemas.microsoft.com/office/word/2010/wordprocessingShape">
-                  <wps:wsp>
-                    <wps:cNvSpPr txBox="1"/>
-                    <wps:spPr>
-                      <a:xfrm>
-                        <a:off x="0" y="0"/>
-                        <a:ext cx="443865" cy="443865"/>
-                      </a:xfrm>
-                      <a:prstGeom prst="rect">
-                        <a:avLst/>
-                      </a:prstGeom>
-                      <a:noFill/>
-                      <a:ln>
-                        <a:noFill/>
-                      </a:ln>
-                    </wps:spPr>
-                    <wps:txbx>
-                      <w:txbxContent>
-                        <w:p>
-                          <w:pPr>
-                            <w:rPr>
-                              <w:rFonts w:ascii="Calibri" w:eastAsia="Calibri" w:hAnsi="Calibri" w:cs="Calibri"/>
-                              <w:noProof/>
-                              <w:color w:val="FF0000"/>
-                              <w:sz w:val="12"/>
-                              <w:szCs w:val="12"/>
-                            </w:rPr>
-                          </w:pPr>
-                          <w:r>
-                            <w:rPr>
-                              <w:rFonts w:ascii="Calibri" w:eastAsia="Calibri" w:hAnsi="Calibri" w:cs="Calibri"/>
-                              <w:noProof/>
-                              <w:color w:val="FF0000"/>
-                              <w:sz w:val="12"/>
-                              <w:szCs w:val="12"/>
-                            </w:rPr>
-                            <w:t>Classification: Controlled</w:t>
-                          </w:r>
-                        </w:p>
-                      </w:txbxContent>
-                    </wps:txbx>
-                    <wps:bodyPr rot="0" spcFirstLastPara="0" vertOverflow="overflow" horzOverflow="overflow" vert="horz" wrap="none" lIns="254000" tIns="0" rIns="0" bIns="190500" numCol="1" spcCol="0" rtlCol="0" fromWordArt="0" anchor="b" anchorCtr="0" forceAA="0" compatLnSpc="1">
-                      <a:prstTxWarp prst="textNoShape">
-                        <a:avLst/>
-                      </a:prstTxWarp>
-                      <a:spAutoFit/>
-                    </wps:bodyPr>
-                  </wps:wsp>
-                </a:graphicData>
-              </a:graphic>
-            </wp:anchor>
-          </w:drawing>
-        </mc:Choice>
-        <mc:Fallback>
-          <w:pict>
-            <v:shapetype w14:anchorId="6FD49DBF" id="_x0000_t202" coordsize="21600,21600" o:spt="202" path="m,l,21600r21600,l21600,xe">
-              <v:stroke joinstyle="miter"/>
-              <v:path gradientshapeok="t" o:connecttype="rect"/>
-            </v:shapetype>
-            <v:shape id="Text Box 2" o:spid="_x0000_s1028" type="#_x0000_t202" alt="Classification: Controlled" style="position:absolute;margin-left:0;margin-top:0;width:34.95pt;height:34.95pt;z-index:251658240;visibility:visible;mso-wrap-style:none;mso-wrap-distance-left:0;mso-wrap-distance-top:0;mso-wrap-distance-right:0;mso-wrap-distance-bottom:0;mso-position-horizontal:left;mso-position-horizontal-relative:page;mso-position-vertical:bottom;mso-position-vertical-relative:page;v-text-anchor:bottom" o:gfxdata="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" filled="f" stroked="f">
-              <v:fill o:detectmouseclick="t"/>
-              <v:textbox style="mso-fit-shape-to-text:t" inset="20pt,0,0,15pt">
-                <w:txbxContent>
-                  <w:p>
-                    <w:pPr>
-                      <w:rPr>
-                        <w:rFonts w:ascii="Calibri" w:eastAsia="Calibri" w:hAnsi="Calibri" w:cs="Calibri"/>
-                        <w:noProof/>
-                        <w:color w:val="FF0000"/>
-                        <w:sz w:val="12"/>
-                        <w:szCs w:val="12"/>
-                      </w:rPr>
-                    </w:pPr>
-                    <w:r>
-                      <w:rPr>
-                        <w:rFonts w:ascii="Calibri" w:eastAsia="Calibri" w:hAnsi="Calibri" w:cs="Calibri"/>
-                        <w:noProof/>
-                        <w:color w:val="FF0000"/>
-                        <w:sz w:val="12"/>
-                        <w:szCs w:val="12"/>
-                      </w:rPr>
-                      <w:t>Classification: Controlled</w:t>
-                    </w:r>
-                  </w:p>
-                </w:txbxContent>
-              </v:textbox>
-              <w10:wrap anchorx="page" anchory="page"/>
-            </v:shape>
-          </w:pict>
-        </mc:Fallback>
-      </mc:AlternateContent>
-    </w:r>
-  </w:p>
-</w:ftr>
-</file>
-
-<file path=word/footnotes.xml><?xml version="1.0" encoding="utf-8"?>
-<w:footnotes xmlns:wpc="http://schemas.microsoft.com/office/word/2010/wordprocessingCanvas" xmlns:cx="http://schemas.microsoft.com/office/drawing/2014/chartex" xmlns:cx1="http://schemas.microsoft.com/office/drawing/2015/9/8/chartex" xmlns:cx2="http://schemas.microsoft.com/office/drawing/2015/10/21/chartex" xmlns:cx3="http://schemas.microsoft.com/office/drawing/2016/5/9/chartex" xmlns:cx4="http://schemas.microsoft.com/office/drawing/2016/5/10/chartex" xmlns:cx5="http://schemas.microsoft.com/office/drawing/2016/5/11/chartex" xmlns:cx6="http://schemas.microsoft.com/office/drawing/2016/5/12/chartex" xmlns:cx7="http://schemas.microsoft.com/office/drawing/2016/5/13/chartex" xmlns:cx8="http://schemas.microsoft.com/office/drawing/2016/5/14/chartex" xmlns:mc="http://schemas.openxmlformats.org/markup-compatibility/2006" xmlns:aink="http://schemas.microsoft.com/office/drawing/2016/ink" xmlns:am3d="http://schemas.microsoft.com/office/drawing/2017/model3d" xmlns:o="urn:schemas-microsoft-com:office:office" xmlns:oel="http://schemas.microsoft.com/office/2019/extlst" xmlns:r="http://schemas.openxmlformats.org/officeDocument/2006/relationships" xmlns:m="http://schemas.openxmlformats.org/officeDocument/2006/math" xmlns:v="urn:schemas-microsoft-com:vml" xmlns:wp14="http://schemas.microsoft.com/office/word/2010/wordprocessingDrawing" xmlns:wp="http://schemas.openxmlformats.org/drawingml/2006/wordprocessingDrawing" xmlns:w10="urn:schemas-microsoft-com:office:word" xmlns:w="http://schemas.openxmlformats.org/wordprocessingml/2006/main" xmlns:w14="http://schemas.microsoft.com/office/word/2010/wordml" xmlns:w15="http://schemas.microsoft.com/office/word/2012/wordml" xmlns:w16cex="http://schemas.microsoft.com/office/word/2018/wordml/cex" xmlns:w16cid="http://schemas.microsoft.com/office/word/2016/wordml/cid" xmlns:w16="http://schemas.microsoft.com/office/word/2018/wordml" xmlns:w16du="http://schemas.microsoft.com/office/word/2023/wordml/word16du" xmlns:w16sdtdh="http://schemas.microsoft.com/office/word/2020/wordml/sdtdatahash" xmlns:w16se="http://schemas.microsoft.com/office/word/2015/wordml/symex" xmlns:wpg="http://schemas.microsoft.com/office/word/2010/wordprocessingGroup" xmlns:wpi="http://schemas.microsoft.com/office/word/2010/wordprocessingInk" xmlns:wne="http://schemas.microsoft.com/office/word/2006/wordml" xmlns:wps="http://schemas.microsoft.com/office/word/2010/wordprocessingShape" mc:Ignorable="w14 w15 w16se w16cid w16 w16cex w16sdtdh wp14">
-  <w:footnote w:type="separator" w:id="-1">
-    <w:p>
-      <w:r>
-        <w:separator/>
-      </w:r>
-    </w:p>
-  </w:footnote>
-  <w:footnote w:type="continuationSeparator" w:id="0">
-    <w:p>
-      <w:r>
-        <w:continuationSeparator/>
-      </w:r>
-    </w:p>
-  </w:footnote>
-</w:footnotes>
 </file>
 
 <file path=word/styles.xml><?xml version="1.0" encoding="utf-8"?>
@@ -1888,27 +1524,6 @@
       <w:szCs w:val="20"/>
     </w:rPr>
   </w:style>
-  <w:style w:type="paragraph" w:styleId="Footer">
-    <w:name w:val="footer"/>
-    <w:basedOn w:val="Normal"/>
-    <w:link w:val="FooterChar"/>
-    <w:uiPriority w:val="99"/>
-    <w:unhideWhenUsed/>
-    <w:rsid w:val="00765859"/>
-    <w:pPr>
-      <w:tabs>
-        <w:tab w:val="center" w:pos="4513"/>
-        <w:tab w:val="right" w:pos="9026"/>
-      </w:tabs>
-    </w:pPr>
-  </w:style>
-  <w:style w:type="character" w:customStyle="1" w:styleId="FooterChar">
-    <w:name w:val="Footer Char"/>
-    <w:basedOn w:val="DefaultParagraphFont"/>
-    <w:link w:val="Footer"/>
-    <w:uiPriority w:val="99"/>
-    <w:rsid w:val="00765859"/>
-  </w:style>
 </w:styles>
 </file>
 
@@ -2205,10 +1820,4 @@
     </a:ext>
   </a:extLst>
 </a:theme>
-</file>
-
-<file path=docMetadata/LabelInfo.xml><?xml version="1.0" encoding="utf-8"?>
-<clbl:labelList xmlns:clbl="http://schemas.microsoft.com/office/2020/mipLabelMetadata">
-  <clbl:label id="{95c71a0f-75e1-4c8f-90e2-641c9351dd98}" enabled="1" method="Standard" siteId="{3e0088dc-0629-4ae6-aa8c-813e7a296f50}" contentBits="2" removed="0"/>
-</clbl:labelList>
 </file>
</xml_diff>

<commit_message>
CIV-9761 updated by adding new fields
</commit_message>
<xml_diff>
--- a/docker/docmosis/templates/CV-UNS-DEC-ENG-01099.docx
+++ b/docker/docmosis/templates/CV-UNS-DEC-ENG-01099.docx
@@ -9,8 +9,8 @@
         <w:tblLook w:val="04A0" w:firstRow="1" w:lastRow="0" w:firstColumn="1" w:lastColumn="0" w:noHBand="0" w:noVBand="1"/>
       </w:tblPr>
       <w:tblGrid>
-        <w:gridCol w:w="2337"/>
-        <w:gridCol w:w="4762"/>
+        <w:gridCol w:w="2681"/>
+        <w:gridCol w:w="4418"/>
         <w:gridCol w:w="1927"/>
       </w:tblGrid>
       <w:tr>
@@ -129,55 +129,49 @@
             </w:pPr>
             <w:r>
               <w:rPr>
-                <w:rFonts w:ascii="GDSTransportWebsite" w:hAnsi="GDSTransportWebsite"/>
-                <w:sz w:val="20"/>
-                <w:szCs w:val="20"/>
-              </w:rPr>
-              <w:t>&lt;&lt;</w:t>
+                <w:rFonts w:ascii="GDS Transport Website Light" w:hAnsi="GDS Transport Website Light"/>
+              </w:rPr>
+              <w:t>&lt;</w:t>
+            </w:r>
+            <w:proofErr w:type="gramStart"/>
+            <w:r>
+              <w:rPr>
+                <w:rFonts w:ascii="GDS Transport Website Light" w:hAnsi="GDS Transport Website Light"/>
+              </w:rPr>
+              <w:t>&lt;</w:t>
+            </w:r>
+            <w:r>
+              <w:rPr>
+                <w:rFonts w:ascii="GDS Transport Website Light" w:hAnsi="GDS Transport Website Light"/>
+              </w:rPr>
+              <w:t>{</w:t>
             </w:r>
             <w:proofErr w:type="spellStart"/>
-            <w:proofErr w:type="gramStart"/>
-            <w:r>
-              <w:rPr>
-                <w:rFonts w:ascii="GDSTransportWebsite" w:hAnsi="GDSTransportWebsite"/>
-                <w:sz w:val="20"/>
-                <w:szCs w:val="20"/>
+            <w:proofErr w:type="gramEnd"/>
+            <w:r>
+              <w:rPr>
+                <w:rFonts w:ascii="GDS Transport Website Light" w:hAnsi="GDS Transport Website Light"/>
               </w:rPr>
               <w:t>dateFormat</w:t>
             </w:r>
             <w:proofErr w:type="spellEnd"/>
             <w:r>
               <w:rPr>
-                <w:rFonts w:ascii="GDSTransportWebsite" w:hAnsi="GDSTransportWebsite"/>
-                <w:sz w:val="20"/>
-                <w:szCs w:val="20"/>
-              </w:rPr>
-              <w:t>(</w:t>
-            </w:r>
-            <w:proofErr w:type="gramEnd"/>
-            <w:r>
-              <w:rPr>
-                <w:rFonts w:ascii="GDSTransportWebsite" w:hAnsi="GDSTransportWebsite"/>
-                <w:sz w:val="20"/>
-                <w:szCs w:val="20"/>
-              </w:rPr>
-              <w:t>$</w:t>
+                <w:rFonts w:ascii="GDS Transport Website Light" w:hAnsi="GDS Transport Website Light"/>
+              </w:rPr>
+              <w:t>($</w:t>
             </w:r>
             <w:proofErr w:type="spellStart"/>
             <w:r>
               <w:rPr>
-                <w:rFonts w:ascii="GDSTransportWebsite" w:hAnsi="GDSTransportWebsite"/>
-                <w:sz w:val="20"/>
-                <w:szCs w:val="20"/>
+                <w:rFonts w:ascii="GDS Transport Website Light" w:hAnsi="GDS Transport Website Light"/>
               </w:rPr>
               <w:t>nowUTC</w:t>
             </w:r>
             <w:proofErr w:type="spellEnd"/>
             <w:r>
               <w:rPr>
-                <w:rFonts w:ascii="GDSTransportWebsite" w:hAnsi="GDSTransportWebsite"/>
-                <w:sz w:val="20"/>
-                <w:szCs w:val="20"/>
+                <w:rFonts w:ascii="GDS Transport Website Light" w:hAnsi="GDS Transport Website Light"/>
               </w:rPr>
               <w:t xml:space="preserve"> ,‘d MMMM yyyy’)} &gt;&gt;</w:t>
             </w:r>
@@ -262,13 +256,7 @@
               <w:rPr>
                 <w:rFonts w:ascii="GDS Transport Website Light" w:hAnsi="GDS Transport Website Light"/>
               </w:rPr>
-              <w:t>c</w:t>
-            </w:r>
-            <w:r>
-              <w:rPr>
-                <w:rFonts w:ascii="GDS Transport Website Light" w:hAnsi="GDS Transport Website Light"/>
-              </w:rPr>
-              <w:t>aseNumber</w:t>
+              <w:t>caseNumber</w:t>
             </w:r>
             <w:proofErr w:type="spellEnd"/>
             <w:r>
@@ -559,14 +547,14 @@
               <w:rPr>
                 <w:rFonts w:ascii="GDS Transport Website Light" w:hAnsi="GDS Transport Website Light"/>
               </w:rPr>
-              <w:t>caseName</w:t>
+              <w:t>claimantNames</w:t>
             </w:r>
             <w:proofErr w:type="spellEnd"/>
             <w:r>
               <w:rPr>
                 <w:rFonts w:ascii="GDS Transport Website Light" w:hAnsi="GDS Transport Website Light"/>
               </w:rPr>
-              <w:t xml:space="preserve"> &gt;&gt;</w:t>
+              <w:t>&gt;&gt;</w:t>
             </w:r>
           </w:p>
         </w:tc>
@@ -649,14 +637,14 @@
               <w:rPr>
                 <w:rFonts w:ascii="GDS Transport Website Light" w:hAnsi="GDS Transport Website Light"/>
               </w:rPr>
-              <w:t>caseName</w:t>
+              <w:t>defendantNames</w:t>
             </w:r>
             <w:proofErr w:type="spellEnd"/>
             <w:r>
               <w:rPr>
                 <w:rFonts w:ascii="GDS Transport Website Light" w:hAnsi="GDS Transport Website Light"/>
               </w:rPr>
-              <w:t xml:space="preserve"> &gt;&gt;</w:t>
+              <w:t>&gt;&gt;</w:t>
             </w:r>
           </w:p>
         </w:tc>
@@ -729,57 +717,57 @@
       </w:r>
       <w:r>
         <w:rPr>
-          <w:rFonts w:ascii="GDSTransportWebsite" w:hAnsi="GDSTransportWebsite"/>
-          <w:sz w:val="20"/>
-          <w:szCs w:val="20"/>
+          <w:rFonts w:ascii="GDS Transport Website Light" w:hAnsi="GDS Transport Website Light"/>
         </w:rPr>
-        <w:t>&lt;&lt;</w:t>
+        <w:t>&lt;</w:t>
+      </w:r>
+      <w:proofErr w:type="gramStart"/>
+      <w:r>
+        <w:rPr>
+          <w:rFonts w:ascii="GDS Transport Website Light" w:hAnsi="GDS Transport Website Light"/>
+        </w:rPr>
+        <w:t>&lt;</w:t>
+      </w:r>
+      <w:r>
+        <w:rPr>
+          <w:rFonts w:ascii="GDS Transport Website Light" w:hAnsi="GDS Transport Website Light"/>
+        </w:rPr>
+        <w:t>{</w:t>
       </w:r>
       <w:proofErr w:type="spellStart"/>
-      <w:proofErr w:type="gramStart"/>
+      <w:proofErr w:type="gramEnd"/>
       <w:r>
         <w:rPr>
-          <w:rFonts w:ascii="GDSTransportWebsite" w:hAnsi="GDSTransportWebsite"/>
-          <w:sz w:val="20"/>
-          <w:szCs w:val="20"/>
+          <w:rFonts w:ascii="GDS Transport Website Light" w:hAnsi="GDS Transport Website Light"/>
         </w:rPr>
         <w:t>dateFormat</w:t>
       </w:r>
       <w:proofErr w:type="spellEnd"/>
       <w:r>
         <w:rPr>
-          <w:rFonts w:ascii="GDSTransportWebsite" w:hAnsi="GDSTransportWebsite"/>
-          <w:sz w:val="20"/>
-          <w:szCs w:val="20"/>
+          <w:rFonts w:ascii="GDS Transport Website Light" w:hAnsi="GDS Transport Website Light"/>
         </w:rPr>
-        <w:t>(</w:t>
-      </w:r>
-      <w:proofErr w:type="gramEnd"/>
+        <w:t>($</w:t>
+      </w:r>
+      <w:proofErr w:type="spellStart"/>
       <w:r>
         <w:rPr>
-          <w:rFonts w:ascii="GDSTransportWebsite" w:hAnsi="GDSTransportWebsite"/>
-          <w:sz w:val="20"/>
-          <w:szCs w:val="20"/>
-        </w:rPr>
-        <w:t>$</w:t>
-      </w:r>
-      <w:proofErr w:type="spellStart"/>
-      <w:r>
-        <w:rPr>
-          <w:rFonts w:ascii="GDSTransportWebsite" w:hAnsi="GDSTransportWebsite"/>
-          <w:sz w:val="20"/>
-          <w:szCs w:val="20"/>
+          <w:rFonts w:ascii="GDS Transport Website Light" w:hAnsi="GDS Transport Website Light"/>
         </w:rPr>
         <w:t>nowUTC</w:t>
       </w:r>
       <w:proofErr w:type="spellEnd"/>
       <w:r>
         <w:rPr>
-          <w:rFonts w:ascii="GDSTransportWebsite" w:hAnsi="GDSTransportWebsite"/>
-          <w:sz w:val="20"/>
-          <w:szCs w:val="20"/>
+          <w:rFonts w:ascii="GDS Transport Website Light" w:hAnsi="GDS Transport Website Light"/>
         </w:rPr>
         <w:t xml:space="preserve"> ,‘d MMMM yyyy’)} &gt;&gt;</w:t>
+      </w:r>
+      <w:r>
+        <w:rPr>
+          <w:rFonts w:ascii="GDS Transport Website Light" w:hAnsi="GDS Transport Website Light"/>
+        </w:rPr>
+        <w:t xml:space="preserve"> </w:t>
       </w:r>
       <w:r>
         <w:rPr>
@@ -937,12 +925,6 @@
     </w:p>
     <w:p>
       <w:r>
-        <w:t>This order is made on court’s own initiative.</w:t>
-      </w:r>
-    </w:p>
-    <w:p/>
-    <w:p>
-      <w:r>
         <w:t>&lt;&lt;</w:t>
       </w:r>
       <w:proofErr w:type="spellStart"/>
@@ -1019,12 +1001,6 @@
     </w:p>
     <w:p>
       <w:r>
-        <w:t>This order is made without notice.</w:t>
-      </w:r>
-    </w:p>
-    <w:p/>
-    <w:p>
-      <w:r>
         <w:t>&lt;&lt;</w:t>
       </w:r>
       <w:proofErr w:type="spellStart"/>
@@ -1068,7 +1044,6 @@
         <w:t>&lt;&lt;es_&gt;&gt;</w:t>
       </w:r>
     </w:p>
-    <w:p/>
     <w:sectPr>
       <w:footerReference w:type="even" r:id="rId8"/>
       <w:footerReference w:type="default" r:id="rId9"/>
@@ -1194,7 +1169,6 @@
               <v:path gradientshapeok="t" o:connecttype="rect"/>
             </v:shapetype>
             <v:shape id="Text Box 3" o:spid="_x0000_s1026" type="#_x0000_t202" alt="Classification: Controlled" style="position:absolute;margin-left:0;margin-top:0;width:34.95pt;height:34.95pt;z-index:251659264;visibility:visible;mso-wrap-style:none;mso-wrap-distance-left:0;mso-wrap-distance-top:0;mso-wrap-distance-right:0;mso-wrap-distance-bottom:0;mso-position-horizontal:left;mso-position-horizontal-relative:page;mso-position-vertical:bottom;mso-position-vertical-relative:page;v-text-anchor:bottom" o:gfxdata="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" filled="f" stroked="f">
-              <v:fill o:detectmouseclick="t"/>
               <v:textbox style="mso-fit-shape-to-text:t" inset="20pt,0,0,15pt">
                 <w:txbxContent>
                   <w:p>
@@ -1323,7 +1297,6 @@
               <v:path gradientshapeok="t" o:connecttype="rect"/>
             </v:shapetype>
             <v:shape id="Text Box 4" o:spid="_x0000_s1027" type="#_x0000_t202" alt="Classification: Controlled" style="position:absolute;margin-left:0;margin-top:0;width:34.95pt;height:34.95pt;z-index:251660288;visibility:visible;mso-wrap-style:none;mso-wrap-distance-left:0;mso-wrap-distance-top:0;mso-wrap-distance-right:0;mso-wrap-distance-bottom:0;mso-position-horizontal:left;mso-position-horizontal-relative:page;mso-position-vertical:bottom;mso-position-vertical-relative:page;v-text-anchor:bottom" o:gfxdata="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" filled="f" stroked="f">
-              <v:fill o:detectmouseclick="t"/>
               <v:textbox style="mso-fit-shape-to-text:t" inset="20pt,0,0,15pt">
                 <w:txbxContent>
                   <w:p>
@@ -1452,7 +1425,6 @@
               <v:path gradientshapeok="t" o:connecttype="rect"/>
             </v:shapetype>
             <v:shape id="Text Box 1" o:spid="_x0000_s1028" type="#_x0000_t202" alt="Classification: Controlled" style="position:absolute;margin-left:0;margin-top:0;width:34.95pt;height:34.95pt;z-index:251658240;visibility:visible;mso-wrap-style:none;mso-wrap-distance-left:0;mso-wrap-distance-top:0;mso-wrap-distance-right:0;mso-wrap-distance-bottom:0;mso-position-horizontal:left;mso-position-horizontal-relative:page;mso-position-vertical:bottom;mso-position-vertical-relative:page;v-text-anchor:bottom" o:gfxdata="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" filled="f" stroked="f">
-              <v:fill o:detectmouseclick="t"/>
               <v:textbox style="mso-fit-shape-to-text:t" inset="20pt,0,0,15pt">
                 <w:txbxContent>
                   <w:p>
@@ -2161,6 +2133,27 @@
     <w:uiPriority w:val="99"/>
     <w:rsid w:val="004524F8"/>
   </w:style>
+  <w:style w:type="paragraph" w:styleId="Header">
+    <w:name w:val="header"/>
+    <w:basedOn w:val="Normal"/>
+    <w:link w:val="HeaderChar"/>
+    <w:uiPriority w:val="99"/>
+    <w:unhideWhenUsed/>
+    <w:rsid w:val="00203155"/>
+    <w:pPr>
+      <w:tabs>
+        <w:tab w:val="center" w:pos="4513"/>
+        <w:tab w:val="right" w:pos="9026"/>
+      </w:tabs>
+    </w:pPr>
+  </w:style>
+  <w:style w:type="character" w:customStyle="1" w:styleId="HeaderChar">
+    <w:name w:val="Header Char"/>
+    <w:basedOn w:val="DefaultParagraphFont"/>
+    <w:link w:val="Header"/>
+    <w:uiPriority w:val="99"/>
+    <w:rsid w:val="00203155"/>
+  </w:style>
 </w:styles>
 </file>
 

</xml_diff>

<commit_message>
CIV-9761 updated parties fields
</commit_message>
<xml_diff>
--- a/docker/docmosis/templates/CV-UNS-DEC-ENG-01099.docx
+++ b/docker/docmosis/templates/CV-UNS-DEC-ENG-01099.docx
@@ -16,7 +16,7 @@
       <w:tr>
         <w:tc>
           <w:tcPr>
-            <w:tcW w:w="1838" w:type="dxa"/>
+            <w:tcW w:w="2681" w:type="dxa"/>
             <w:tcBorders>
               <w:top w:val="nil"/>
               <w:left w:val="nil"/>
@@ -46,7 +46,7 @@
         </w:tc>
         <w:tc>
           <w:tcPr>
-            <w:tcW w:w="5250" w:type="dxa"/>
+            <w:tcW w:w="4418" w:type="dxa"/>
             <w:tcBorders>
               <w:top w:val="nil"/>
               <w:left w:val="nil"/>
@@ -87,7 +87,7 @@
         </w:tc>
         <w:tc>
           <w:tcPr>
-            <w:tcW w:w="1928" w:type="dxa"/>
+            <w:tcW w:w="1927" w:type="dxa"/>
             <w:tcBorders>
               <w:top w:val="nil"/>
               <w:left w:val="nil"/>
@@ -113,7 +113,7 @@
       <w:tr>
         <w:tc>
           <w:tcPr>
-            <w:tcW w:w="1838" w:type="dxa"/>
+            <w:tcW w:w="2681" w:type="dxa"/>
             <w:tcBorders>
               <w:top w:val="nil"/>
               <w:left w:val="nil"/>
@@ -131,14 +131,7 @@
               <w:rPr>
                 <w:rFonts w:ascii="GDS Transport Website Light" w:hAnsi="GDS Transport Website Light"/>
               </w:rPr>
-              <w:t>&lt;</w:t>
-            </w:r>
-            <w:proofErr w:type="gramStart"/>
-            <w:r>
-              <w:rPr>
-                <w:rFonts w:ascii="GDS Transport Website Light" w:hAnsi="GDS Transport Website Light"/>
-              </w:rPr>
-              <w:t>&lt;</w:t>
+              <w:t>&lt;&lt;</w:t>
             </w:r>
             <w:r>
               <w:rPr>
@@ -146,40 +139,17 @@
               </w:rPr>
               <w:t>{</w:t>
             </w:r>
-            <w:proofErr w:type="spellStart"/>
-            <w:proofErr w:type="gramEnd"/>
-            <w:r>
-              <w:rPr>
-                <w:rFonts w:ascii="GDS Transport Website Light" w:hAnsi="GDS Transport Website Light"/>
-              </w:rPr>
-              <w:t>dateFormat</w:t>
-            </w:r>
-            <w:proofErr w:type="spellEnd"/>
-            <w:r>
-              <w:rPr>
-                <w:rFonts w:ascii="GDS Transport Website Light" w:hAnsi="GDS Transport Website Light"/>
-              </w:rPr>
-              <w:t>($</w:t>
-            </w:r>
-            <w:proofErr w:type="spellStart"/>
-            <w:r>
-              <w:rPr>
-                <w:rFonts w:ascii="GDS Transport Website Light" w:hAnsi="GDS Transport Website Light"/>
-              </w:rPr>
-              <w:t>nowUTC</w:t>
-            </w:r>
-            <w:proofErr w:type="spellEnd"/>
-            <w:r>
-              <w:rPr>
-                <w:rFonts w:ascii="GDS Transport Website Light" w:hAnsi="GDS Transport Website Light"/>
-              </w:rPr>
-              <w:t xml:space="preserve"> ,‘d MMMM yyyy’)} &gt;&gt;</w:t>
-            </w:r>
-          </w:p>
-        </w:tc>
-        <w:tc>
-          <w:tcPr>
-            <w:tcW w:w="5250" w:type="dxa"/>
+            <w:r>
+              <w:rPr>
+                <w:rFonts w:ascii="GDS Transport Website Light" w:hAnsi="GDS Transport Website Light"/>
+              </w:rPr>
+              <w:t>dateFormat($nowUTC ,‘d MMMM yyyy’)} &gt;&gt;</w:t>
+            </w:r>
+          </w:p>
+        </w:tc>
+        <w:tc>
+          <w:tcPr>
+            <w:tcW w:w="4418" w:type="dxa"/>
             <w:tcBorders>
               <w:top w:val="nil"/>
               <w:left w:val="nil"/>
@@ -204,7 +174,6 @@
               </w:rPr>
               <w:t>&lt;&lt;</w:t>
             </w:r>
-            <w:proofErr w:type="spellStart"/>
             <w:r>
               <w:rPr>
                 <w:rFonts w:ascii="GDS Transport Website Light" w:hAnsi="GDS Transport Website Light"/>
@@ -215,7 +184,6 @@
               </w:rPr>
               <w:t>courtName</w:t>
             </w:r>
-            <w:proofErr w:type="spellEnd"/>
             <w:r>
               <w:rPr>
                 <w:rFonts w:ascii="GDS Transport Website Light" w:hAnsi="GDS Transport Website Light"/>
@@ -230,7 +198,7 @@
         </w:tc>
         <w:tc>
           <w:tcPr>
-            <w:tcW w:w="1928" w:type="dxa"/>
+            <w:tcW w:w="1927" w:type="dxa"/>
             <w:tcBorders>
               <w:top w:val="nil"/>
               <w:left w:val="nil"/>
@@ -249,21 +217,7 @@
               <w:rPr>
                 <w:rFonts w:ascii="GDS Transport Website Light" w:hAnsi="GDS Transport Website Light"/>
               </w:rPr>
-              <w:t>&lt;&lt;</w:t>
-            </w:r>
-            <w:proofErr w:type="spellStart"/>
-            <w:r>
-              <w:rPr>
-                <w:rFonts w:ascii="GDS Transport Website Light" w:hAnsi="GDS Transport Website Light"/>
-              </w:rPr>
-              <w:t>caseNumber</w:t>
-            </w:r>
-            <w:proofErr w:type="spellEnd"/>
-            <w:r>
-              <w:rPr>
-                <w:rFonts w:ascii="GDS Transport Website Light" w:hAnsi="GDS Transport Website Light"/>
-              </w:rPr>
-              <w:t>&gt;&gt;</w:t>
+              <w:t>&lt;&lt;caseNumber&gt;&gt;</w:t>
             </w:r>
           </w:p>
         </w:tc>
@@ -271,7 +225,7 @@
       <w:tr>
         <w:tc>
           <w:tcPr>
-            <w:tcW w:w="1838" w:type="dxa"/>
+            <w:tcW w:w="2681" w:type="dxa"/>
             <w:tcBorders>
               <w:top w:val="nil"/>
               <w:left w:val="nil"/>
@@ -289,7 +243,7 @@
         </w:tc>
         <w:tc>
           <w:tcPr>
-            <w:tcW w:w="5250" w:type="dxa"/>
+            <w:tcW w:w="4418" w:type="dxa"/>
             <w:tcBorders>
               <w:top w:val="nil"/>
               <w:left w:val="nil"/>
@@ -307,7 +261,7 @@
         </w:tc>
         <w:tc>
           <w:tcPr>
-            <w:tcW w:w="1928" w:type="dxa"/>
+            <w:tcW w:w="1927" w:type="dxa"/>
             <w:tcBorders>
               <w:top w:val="nil"/>
               <w:left w:val="nil"/>
@@ -327,7 +281,7 @@
       <w:tr>
         <w:tc>
           <w:tcPr>
-            <w:tcW w:w="1838" w:type="dxa"/>
+            <w:tcW w:w="2681" w:type="dxa"/>
             <w:tcBorders>
               <w:top w:val="nil"/>
               <w:left w:val="nil"/>
@@ -345,7 +299,7 @@
         </w:tc>
         <w:tc>
           <w:tcPr>
-            <w:tcW w:w="5250" w:type="dxa"/>
+            <w:tcW w:w="4418" w:type="dxa"/>
             <w:tcBorders>
               <w:top w:val="nil"/>
               <w:left w:val="nil"/>
@@ -364,7 +318,7 @@
         </w:tc>
         <w:tc>
           <w:tcPr>
-            <w:tcW w:w="1928" w:type="dxa"/>
+            <w:tcW w:w="1927" w:type="dxa"/>
             <w:tcBorders>
               <w:top w:val="nil"/>
               <w:left w:val="nil"/>
@@ -432,7 +386,7 @@
       <w:tr>
         <w:tc>
           <w:tcPr>
-            <w:tcW w:w="1838" w:type="dxa"/>
+            <w:tcW w:w="2681" w:type="dxa"/>
             <w:tcBorders>
               <w:top w:val="nil"/>
               <w:left w:val="nil"/>
@@ -450,7 +404,7 @@
         </w:tc>
         <w:tc>
           <w:tcPr>
-            <w:tcW w:w="5250" w:type="dxa"/>
+            <w:tcW w:w="4418" w:type="dxa"/>
             <w:tcBorders>
               <w:top w:val="nil"/>
               <w:left w:val="nil"/>
@@ -469,7 +423,7 @@
         </w:tc>
         <w:tc>
           <w:tcPr>
-            <w:tcW w:w="1928" w:type="dxa"/>
+            <w:tcW w:w="1927" w:type="dxa"/>
             <w:tcBorders>
               <w:top w:val="nil"/>
               <w:left w:val="nil"/>
@@ -491,7 +445,7 @@
       <w:tr>
         <w:tc>
           <w:tcPr>
-            <w:tcW w:w="1838" w:type="dxa"/>
+            <w:tcW w:w="2681" w:type="dxa"/>
             <w:tcBorders>
               <w:top w:val="single" w:sz="4" w:space="0" w:color="auto"/>
               <w:left w:val="nil"/>
@@ -515,7 +469,7 @@
         </w:tc>
         <w:tc>
           <w:tcPr>
-            <w:tcW w:w="5250" w:type="dxa"/>
+            <w:tcW w:w="4418" w:type="dxa"/>
             <w:tcBorders>
               <w:top w:val="single" w:sz="4" w:space="0" w:color="auto"/>
               <w:left w:val="nil"/>
@@ -534,7 +488,7 @@
               <w:rPr>
                 <w:rFonts w:ascii="GDS Transport Website Light" w:hAnsi="GDS Transport Website Light"/>
               </w:rPr>
-              <w:t xml:space="preserve">    </w:t>
+              <w:t xml:space="preserve"> </w:t>
             </w:r>
             <w:r>
               <w:rPr>
@@ -542,14 +496,24 @@
               </w:rPr>
               <w:t xml:space="preserve">&lt;&lt; </w:t>
             </w:r>
-            <w:proofErr w:type="spellStart"/>
-            <w:r>
-              <w:rPr>
-                <w:rFonts w:ascii="GDS Transport Website Light" w:hAnsi="GDS Transport Website Light"/>
-              </w:rPr>
-              <w:t>claimantNames</w:t>
-            </w:r>
-            <w:proofErr w:type="spellEnd"/>
+            <w:r>
+              <w:rPr>
+                <w:rFonts w:ascii="GDS Transport Website Light" w:hAnsi="GDS Transport Website Light"/>
+              </w:rPr>
+              <w:t>claimant</w:t>
+            </w:r>
+            <w:r>
+              <w:rPr>
+                <w:rFonts w:ascii="GDS Transport Website Light" w:hAnsi="GDS Transport Website Light"/>
+              </w:rPr>
+              <w:t>1</w:t>
+            </w:r>
+            <w:r>
+              <w:rPr>
+                <w:rFonts w:ascii="GDS Transport Website Light" w:hAnsi="GDS Transport Website Light"/>
+              </w:rPr>
+              <w:t>Name</w:t>
+            </w:r>
             <w:r>
               <w:rPr>
                 <w:rFonts w:ascii="GDS Transport Website Light" w:hAnsi="GDS Transport Website Light"/>
@@ -560,7 +524,7 @@
         </w:tc>
         <w:tc>
           <w:tcPr>
-            <w:tcW w:w="1928" w:type="dxa"/>
+            <w:tcW w:w="1927" w:type="dxa"/>
             <w:tcBorders>
               <w:top w:val="single" w:sz="4" w:space="0" w:color="auto"/>
               <w:left w:val="nil"/>
@@ -589,27 +553,110 @@
       <w:tr>
         <w:tc>
           <w:tcPr>
-            <w:tcW w:w="1838" w:type="dxa"/>
+            <w:tcW w:w="9026" w:type="dxa"/>
+            <w:gridSpan w:val="3"/>
             <w:tcBorders>
               <w:top w:val="nil"/>
               <w:left w:val="nil"/>
-              <w:right w:val="nil"/>
-            </w:tcBorders>
-          </w:tcPr>
-          <w:p>
-            <w:pPr>
-              <w:rPr>
-                <w:rFonts w:ascii="GDS Transport Website Light" w:hAnsi="GDS Transport Website Light"/>
-              </w:rPr>
-            </w:pPr>
-          </w:p>
-        </w:tc>
-        <w:tc>
-          <w:tcPr>
-            <w:tcW w:w="5250" w:type="dxa"/>
+              <w:bottom w:val="nil"/>
+              <w:right w:val="nil"/>
+            </w:tcBorders>
+          </w:tcPr>
+          <w:p>
+            <w:pPr>
+              <w:rPr>
+                <w:rFonts w:ascii="GDSTransportWebsite" w:hAnsi="GDSTransportWebsite"/>
+                <w:color w:val="0A0A0A"/>
+              </w:rPr>
+            </w:pPr>
+            <w:r>
+              <w:rPr>
+                <w:rFonts w:ascii="GDSTransportWebsite" w:hAnsi="GDSTransportWebsite"/>
+                <w:color w:val="0A0A0A"/>
+              </w:rPr>
+              <w:t>&lt;&lt;</w:t>
+            </w:r>
+            <w:r>
+              <w:rPr>
+                <w:rFonts w:ascii="GDSTransportWebsite" w:hAnsi="GDSTransportWebsite"/>
+                <w:color w:val="0A0A0A"/>
+              </w:rPr>
+              <w:t>cr</w:t>
+            </w:r>
+            <w:r>
+              <w:rPr>
+                <w:rFonts w:ascii="GDSTransportWebsite" w:hAnsi="GDSTransportWebsite"/>
+                <w:color w:val="0A0A0A"/>
+              </w:rPr>
+              <w:t>_</w:t>
+            </w:r>
+            <w:r>
+              <w:rPr>
+                <w:rFonts w:ascii="GDSTransportWebsite" w:hAnsi="GDSTransportWebsite"/>
+                <w:color w:val="0A0A0A"/>
+              </w:rPr>
+              <w:t>{</w:t>
+            </w:r>
+            <w:r>
+              <w:rPr>
+                <w:rFonts w:ascii="GDS Transport Website Light" w:hAnsi="GDS Transport Website Light"/>
+              </w:rPr>
+              <w:t>claimant</w:t>
+            </w:r>
+            <w:r>
+              <w:rPr>
+                <w:rFonts w:ascii="GDS Transport Website Light" w:hAnsi="GDS Transport Website Light"/>
+              </w:rPr>
+              <w:t>2</w:t>
+            </w:r>
+            <w:r>
+              <w:rPr>
+                <w:rFonts w:ascii="GDS Transport Website Light" w:hAnsi="GDS Transport Website Light"/>
+              </w:rPr>
+              <w:t>Name</w:t>
+            </w:r>
+            <w:r>
+              <w:rPr>
+                <w:rFonts w:ascii="GDS Transport Website Light" w:hAnsi="GDS Transport Website Light"/>
+              </w:rPr>
+              <w:t>!=null}</w:t>
+            </w:r>
+            <w:r>
+              <w:rPr>
+                <w:rFonts w:ascii="GDSTransportWebsite" w:hAnsi="GDSTransportWebsite"/>
+                <w:color w:val="0A0A0A"/>
+              </w:rPr>
+              <w:t>&gt;&gt;</w:t>
+            </w:r>
+          </w:p>
+        </w:tc>
+      </w:tr>
+      <w:tr>
+        <w:tc>
+          <w:tcPr>
+            <w:tcW w:w="2681" w:type="dxa"/>
             <w:tcBorders>
               <w:top w:val="nil"/>
               <w:left w:val="nil"/>
+              <w:bottom w:val="nil"/>
+              <w:right w:val="nil"/>
+            </w:tcBorders>
+          </w:tcPr>
+          <w:p>
+            <w:pPr>
+              <w:rPr>
+                <w:rFonts w:ascii="GDS Transport Website Light" w:hAnsi="GDS Transport Website Light"/>
+              </w:rPr>
+            </w:pPr>
+          </w:p>
+        </w:tc>
+        <w:tc>
+          <w:tcPr>
+            <w:tcW w:w="4418" w:type="dxa"/>
+            <w:tcBorders>
+              <w:top w:val="nil"/>
+              <w:left w:val="nil"/>
+              <w:bottom w:val="nil"/>
               <w:right w:val="nil"/>
             </w:tcBorders>
           </w:tcPr>
@@ -624,7 +671,7 @@
               <w:rPr>
                 <w:rFonts w:ascii="GDS Transport Website Light" w:hAnsi="GDS Transport Website Light"/>
               </w:rPr>
-              <w:t xml:space="preserve">    </w:t>
+              <w:t xml:space="preserve"> </w:t>
             </w:r>
             <w:r>
               <w:rPr>
@@ -632,14 +679,24 @@
               </w:rPr>
               <w:t xml:space="preserve">&lt;&lt; </w:t>
             </w:r>
-            <w:proofErr w:type="spellStart"/>
-            <w:r>
-              <w:rPr>
-                <w:rFonts w:ascii="GDS Transport Website Light" w:hAnsi="GDS Transport Website Light"/>
-              </w:rPr>
-              <w:t>defendantNames</w:t>
-            </w:r>
-            <w:proofErr w:type="spellEnd"/>
+            <w:r>
+              <w:rPr>
+                <w:rFonts w:ascii="GDS Transport Website Light" w:hAnsi="GDS Transport Website Light"/>
+              </w:rPr>
+              <w:t>claimant</w:t>
+            </w:r>
+            <w:r>
+              <w:rPr>
+                <w:rFonts w:ascii="GDS Transport Website Light" w:hAnsi="GDS Transport Website Light"/>
+              </w:rPr>
+              <w:t>2</w:t>
+            </w:r>
+            <w:r>
+              <w:rPr>
+                <w:rFonts w:ascii="GDS Transport Website Light" w:hAnsi="GDS Transport Website Light"/>
+              </w:rPr>
+              <w:t>Name</w:t>
+            </w:r>
             <w:r>
               <w:rPr>
                 <w:rFonts w:ascii="GDS Transport Website Light" w:hAnsi="GDS Transport Website Light"/>
@@ -650,10 +707,11 @@
         </w:tc>
         <w:tc>
           <w:tcPr>
-            <w:tcW w:w="1928" w:type="dxa"/>
+            <w:tcW w:w="1927" w:type="dxa"/>
             <w:tcBorders>
               <w:top w:val="nil"/>
               <w:left w:val="nil"/>
+              <w:bottom w:val="nil"/>
               <w:right w:val="nil"/>
             </w:tcBorders>
           </w:tcPr>
@@ -670,13 +728,380 @@
                 <w:rFonts w:ascii="GDS Transport Website Light" w:hAnsi="GDS Transport Website Light"/>
                 <w:noProof/>
               </w:rPr>
-              <w:t>Defendant</w:t>
-            </w:r>
+              <w:t>Claimant</w:t>
+            </w:r>
+          </w:p>
+        </w:tc>
+      </w:tr>
+      <w:tr>
+        <w:tc>
+          <w:tcPr>
+            <w:tcW w:w="9026" w:type="dxa"/>
+            <w:gridSpan w:val="3"/>
+            <w:tcBorders>
+              <w:top w:val="nil"/>
+              <w:left w:val="nil"/>
+              <w:bottom w:val="nil"/>
+              <w:right w:val="nil"/>
+            </w:tcBorders>
+          </w:tcPr>
+          <w:p>
+            <w:pPr>
+              <w:rPr>
+                <w:rFonts w:ascii="GDSTransportWebsite" w:hAnsi="GDSTransportWebsite"/>
+                <w:color w:val="0A0A0A"/>
+              </w:rPr>
+            </w:pPr>
+            <w:r>
+              <w:rPr>
+                <w:rFonts w:ascii="GDSTransportWebsite" w:hAnsi="GDSTransportWebsite"/>
+                <w:color w:val="0A0A0A"/>
+              </w:rPr>
+              <w:t>&lt;&lt;e</w:t>
+            </w:r>
+            <w:r>
+              <w:rPr>
+                <w:rFonts w:ascii="GDSTransportWebsite" w:hAnsi="GDSTransportWebsite"/>
+                <w:color w:val="0A0A0A"/>
+              </w:rPr>
+              <w:t>r</w:t>
+            </w:r>
+            <w:r>
+              <w:rPr>
+                <w:rFonts w:ascii="GDSTransportWebsite" w:hAnsi="GDSTransportWebsite"/>
+                <w:color w:val="0A0A0A"/>
+              </w:rPr>
+              <w:t>_&gt;&gt;</w:t>
+            </w:r>
+          </w:p>
+        </w:tc>
+      </w:tr>
+      <w:tr>
+        <w:tc>
+          <w:tcPr>
+            <w:tcW w:w="2681" w:type="dxa"/>
+            <w:tcBorders>
+              <w:top w:val="nil"/>
+              <w:left w:val="nil"/>
+              <w:bottom w:val="nil"/>
+              <w:right w:val="nil"/>
+            </w:tcBorders>
+          </w:tcPr>
+          <w:p>
+            <w:pPr>
+              <w:rPr>
+                <w:rFonts w:ascii="GDS Transport Website Light" w:hAnsi="GDS Transport Website Light"/>
+              </w:rPr>
+            </w:pPr>
+          </w:p>
+        </w:tc>
+        <w:tc>
+          <w:tcPr>
+            <w:tcW w:w="4418" w:type="dxa"/>
+            <w:tcBorders>
+              <w:top w:val="nil"/>
+              <w:left w:val="nil"/>
+              <w:bottom w:val="nil"/>
+              <w:right w:val="nil"/>
+            </w:tcBorders>
+          </w:tcPr>
+          <w:p>
+            <w:pPr>
+              <w:jc w:val="center"/>
+              <w:rPr>
+                <w:rFonts w:ascii="GDS Transport Website Light" w:hAnsi="GDS Transport Website Light"/>
+              </w:rPr>
+            </w:pPr>
+            <w:r>
+              <w:rPr>
+                <w:rFonts w:ascii="GDS Transport Website Light" w:hAnsi="GDS Transport Website Light"/>
+              </w:rPr>
+              <w:t xml:space="preserve"> </w:t>
+            </w:r>
+            <w:r>
+              <w:rPr>
+                <w:rFonts w:ascii="GDS Transport Website Light" w:hAnsi="GDS Transport Website Light"/>
+              </w:rPr>
+              <w:t xml:space="preserve">&lt;&lt; </w:t>
+            </w:r>
+            <w:r>
+              <w:rPr>
+                <w:rFonts w:ascii="GDS Transport Website Light" w:hAnsi="GDS Transport Website Light"/>
+              </w:rPr>
+              <w:t>defendant1Name</w:t>
+            </w:r>
+            <w:r>
+              <w:rPr>
+                <w:rFonts w:ascii="GDS Transport Website Light" w:hAnsi="GDS Transport Website Light"/>
+              </w:rPr>
+              <w:t>&gt;&gt;</w:t>
+            </w:r>
+          </w:p>
+        </w:tc>
+        <w:tc>
+          <w:tcPr>
+            <w:tcW w:w="1927" w:type="dxa"/>
+            <w:tcBorders>
+              <w:top w:val="nil"/>
+              <w:left w:val="nil"/>
+              <w:bottom w:val="nil"/>
+              <w:right w:val="nil"/>
+            </w:tcBorders>
+          </w:tcPr>
+          <w:p>
+            <w:pPr>
+              <w:jc w:val="right"/>
+              <w:rPr>
+                <w:rFonts w:ascii="GDS Transport Website Light" w:hAnsi="GDS Transport Website Light"/>
+                <w:noProof/>
+              </w:rPr>
+            </w:pPr>
+            <w:r>
+              <w:rPr>
+                <w:rFonts w:ascii="GDS Transport Website Light" w:hAnsi="GDS Transport Website Light"/>
+              </w:rPr>
+              <w:t>D</w:t>
+            </w:r>
+            <w:r>
+              <w:rPr>
+                <w:rFonts w:ascii="GDS Transport Website Light" w:hAnsi="GDS Transport Website Light"/>
+              </w:rPr>
+              <w:t>efendant</w:t>
+            </w:r>
+          </w:p>
+        </w:tc>
+      </w:tr>
+      <w:tr>
+        <w:tc>
+          <w:tcPr>
+            <w:tcW w:w="9026" w:type="dxa"/>
+            <w:gridSpan w:val="3"/>
+            <w:tcBorders>
+              <w:top w:val="nil"/>
+              <w:left w:val="nil"/>
+              <w:bottom w:val="nil"/>
+              <w:right w:val="nil"/>
+            </w:tcBorders>
+          </w:tcPr>
+          <w:p>
+            <w:pPr>
+              <w:rPr>
+                <w:rFonts w:ascii="GDS Transport Website Light" w:hAnsi="GDS Transport Website Light"/>
+                <w:noProof/>
+              </w:rPr>
+            </w:pPr>
+            <w:r>
+              <w:rPr>
+                <w:rFonts w:ascii="GDSTransportWebsite" w:hAnsi="GDSTransportWebsite"/>
+                <w:color w:val="0A0A0A"/>
+              </w:rPr>
+              <w:t>&lt;&lt;</w:t>
+            </w:r>
+            <w:r>
+              <w:rPr>
+                <w:rFonts w:ascii="GDSTransportWebsite" w:hAnsi="GDSTransportWebsite"/>
+                <w:color w:val="0A0A0A"/>
+              </w:rPr>
+              <w:t xml:space="preserve"> </w:t>
+            </w:r>
+            <w:r>
+              <w:rPr>
+                <w:rFonts w:ascii="GDSTransportWebsite" w:hAnsi="GDSTransportWebsite"/>
+                <w:color w:val="0A0A0A"/>
+              </w:rPr>
+              <w:t>cr</w:t>
+            </w:r>
+            <w:r>
+              <w:rPr>
+                <w:rFonts w:ascii="GDSTransportWebsite" w:hAnsi="GDSTransportWebsite"/>
+                <w:color w:val="0A0A0A"/>
+              </w:rPr>
+              <w:t>_</w:t>
+            </w:r>
+            <w:r>
+              <w:rPr>
+                <w:rFonts w:ascii="GDSTransportWebsite" w:hAnsi="GDSTransportWebsite"/>
+                <w:color w:val="0A0A0A"/>
+              </w:rPr>
+              <w:t>{</w:t>
+            </w:r>
+            <w:r>
+              <w:rPr>
+                <w:rFonts w:ascii="GDS Transport Website Light" w:hAnsi="GDS Transport Website Light"/>
+              </w:rPr>
+              <w:t>defendant2Name!=null}</w:t>
+            </w:r>
+            <w:r>
+              <w:rPr>
+                <w:rFonts w:ascii="GDSTransportWebsite" w:hAnsi="GDSTransportWebsite"/>
+                <w:color w:val="0A0A0A"/>
+              </w:rPr>
+              <w:t>&gt;&gt;</w:t>
+            </w:r>
+          </w:p>
+        </w:tc>
+      </w:tr>
+      <w:tr>
+        <w:tc>
+          <w:tcPr>
+            <w:tcW w:w="2681" w:type="dxa"/>
+            <w:tcBorders>
+              <w:top w:val="nil"/>
+              <w:left w:val="nil"/>
+              <w:bottom w:val="nil"/>
+              <w:right w:val="nil"/>
+            </w:tcBorders>
+          </w:tcPr>
+          <w:p>
+            <w:pPr>
+              <w:rPr>
+                <w:rFonts w:ascii="GDS Transport Website Light" w:hAnsi="GDS Transport Website Light"/>
+              </w:rPr>
+            </w:pPr>
+          </w:p>
+        </w:tc>
+        <w:tc>
+          <w:tcPr>
+            <w:tcW w:w="4418" w:type="dxa"/>
+            <w:tcBorders>
+              <w:top w:val="nil"/>
+              <w:left w:val="nil"/>
+              <w:bottom w:val="nil"/>
+              <w:right w:val="nil"/>
+            </w:tcBorders>
+          </w:tcPr>
+          <w:p>
+            <w:pPr>
+              <w:jc w:val="center"/>
+              <w:rPr>
+                <w:rFonts w:ascii="GDS Transport Website Light" w:hAnsi="GDS Transport Website Light"/>
+              </w:rPr>
+            </w:pPr>
+            <w:r>
+              <w:rPr>
+                <w:rFonts w:ascii="GDS Transport Website Light" w:hAnsi="GDS Transport Website Light"/>
+              </w:rPr>
+              <w:t xml:space="preserve"> </w:t>
+            </w:r>
+            <w:r>
+              <w:rPr>
+                <w:rFonts w:ascii="GDS Transport Website Light" w:hAnsi="GDS Transport Website Light"/>
+              </w:rPr>
+              <w:t xml:space="preserve">&lt;&lt; </w:t>
+            </w:r>
+            <w:r>
+              <w:rPr>
+                <w:rFonts w:ascii="GDS Transport Website Light" w:hAnsi="GDS Transport Website Light"/>
+              </w:rPr>
+              <w:t xml:space="preserve">defendant2Name </w:t>
+            </w:r>
+            <w:r>
+              <w:rPr>
+                <w:rFonts w:ascii="GDS Transport Website Light" w:hAnsi="GDS Transport Website Light"/>
+              </w:rPr>
+              <w:t>&gt;&gt;</w:t>
+            </w:r>
+          </w:p>
+        </w:tc>
+        <w:tc>
+          <w:tcPr>
+            <w:tcW w:w="1927" w:type="dxa"/>
+            <w:tcBorders>
+              <w:top w:val="nil"/>
+              <w:left w:val="nil"/>
+              <w:bottom w:val="nil"/>
+              <w:right w:val="nil"/>
+            </w:tcBorders>
+          </w:tcPr>
+          <w:p>
+            <w:pPr>
+              <w:jc w:val="right"/>
+              <w:rPr>
+                <w:rFonts w:ascii="GDS Transport Website Light" w:hAnsi="GDS Transport Website Light"/>
+                <w:noProof/>
+              </w:rPr>
+            </w:pPr>
+            <w:r>
+              <w:rPr>
+                <w:rFonts w:ascii="GDS Transport Website Light" w:hAnsi="GDS Transport Website Light"/>
+              </w:rPr>
+              <w:t>D</w:t>
+            </w:r>
+            <w:r>
+              <w:rPr>
+                <w:rFonts w:ascii="GDS Transport Website Light" w:hAnsi="GDS Transport Website Light"/>
+              </w:rPr>
+              <w:t>efendant</w:t>
+            </w:r>
+          </w:p>
+        </w:tc>
+      </w:tr>
+      <w:tr>
+        <w:tc>
+          <w:tcPr>
+            <w:tcW w:w="9026" w:type="dxa"/>
+            <w:gridSpan w:val="3"/>
+            <w:tcBorders>
+              <w:top w:val="nil"/>
+              <w:left w:val="nil"/>
+              <w:bottom w:val="single" w:sz="4" w:space="0" w:color="auto"/>
+              <w:right w:val="nil"/>
+            </w:tcBorders>
+          </w:tcPr>
+          <w:p>
+            <w:pPr>
+              <w:rPr>
+                <w:rFonts w:ascii="GDS Transport Website Light" w:hAnsi="GDS Transport Website Light"/>
+                <w:noProof/>
+              </w:rPr>
+            </w:pPr>
+            <w:r>
+              <w:rPr>
+                <w:rFonts w:ascii="GDSTransportWebsite" w:hAnsi="GDSTransportWebsite"/>
+                <w:color w:val="0A0A0A"/>
+              </w:rPr>
+              <w:t>&lt;&lt;e</w:t>
+            </w:r>
+            <w:r>
+              <w:rPr>
+                <w:rFonts w:ascii="GDSTransportWebsite" w:hAnsi="GDSTransportWebsite"/>
+                <w:color w:val="0A0A0A"/>
+              </w:rPr>
+              <w:t>r</w:t>
+            </w:r>
+            <w:r>
+              <w:rPr>
+                <w:rFonts w:ascii="GDSTransportWebsite" w:hAnsi="GDSTransportWebsite"/>
+                <w:color w:val="0A0A0A"/>
+              </w:rPr>
+              <w:t>_&gt;&gt;</w:t>
+            </w:r>
+          </w:p>
+        </w:tc>
+      </w:tr>
+      <w:tr>
+        <w:tc>
+          <w:tcPr>
+            <w:tcW w:w="9026" w:type="dxa"/>
+            <w:gridSpan w:val="3"/>
+            <w:tcBorders>
+              <w:top w:val="single" w:sz="4" w:space="0" w:color="auto"/>
+              <w:left w:val="nil"/>
+              <w:bottom w:val="nil"/>
+              <w:right w:val="nil"/>
+            </w:tcBorders>
+          </w:tcPr>
+          <w:p>
+            <w:pPr>
+              <w:rPr>
+                <w:rFonts w:ascii="GDSTransportWebsite" w:hAnsi="GDSTransportWebsite"/>
+                <w:color w:val="0A0A0A"/>
+              </w:rPr>
+            </w:pPr>
           </w:p>
         </w:tc>
       </w:tr>
     </w:tbl>
-    <w:p/>
     <w:p>
       <w:pPr>
         <w:rPr>
@@ -693,21 +1118,7 @@
         <w:rPr>
           <w:rFonts w:ascii="GDS Transport Website Light" w:hAnsi="GDS Transport Website Light"/>
         </w:rPr>
-        <w:t>&lt;&lt;</w:t>
-      </w:r>
-      <w:proofErr w:type="spellStart"/>
-      <w:r>
-        <w:rPr>
-          <w:rFonts w:ascii="GDS Transport Website Light" w:hAnsi="GDS Transport Website Light"/>
-        </w:rPr>
-        <w:t>judgeNameTitle</w:t>
-      </w:r>
-      <w:proofErr w:type="spellEnd"/>
-      <w:r>
-        <w:rPr>
-          <w:rFonts w:ascii="GDS Transport Website Light" w:hAnsi="GDS Transport Website Light"/>
-        </w:rPr>
-        <w:t>&gt;&gt;</w:t>
+        <w:t>&lt;&lt;judgeNameTitle&gt;&gt;</w:t>
       </w:r>
       <w:r>
         <w:rPr>
@@ -719,14 +1130,7 @@
         <w:rPr>
           <w:rFonts w:ascii="GDS Transport Website Light" w:hAnsi="GDS Transport Website Light"/>
         </w:rPr>
-        <w:t>&lt;</w:t>
-      </w:r>
-      <w:proofErr w:type="gramStart"/>
-      <w:r>
-        <w:rPr>
-          <w:rFonts w:ascii="GDS Transport Website Light" w:hAnsi="GDS Transport Website Light"/>
-        </w:rPr>
-        <w:t>&lt;</w:t>
+        <w:t>&lt;&lt;</w:t>
       </w:r>
       <w:r>
         <w:rPr>
@@ -734,34 +1138,11 @@
         </w:rPr>
         <w:t>{</w:t>
       </w:r>
-      <w:proofErr w:type="spellStart"/>
-      <w:proofErr w:type="gramEnd"/>
       <w:r>
         <w:rPr>
           <w:rFonts w:ascii="GDS Transport Website Light" w:hAnsi="GDS Transport Website Light"/>
         </w:rPr>
-        <w:t>dateFormat</w:t>
-      </w:r>
-      <w:proofErr w:type="spellEnd"/>
-      <w:r>
-        <w:rPr>
-          <w:rFonts w:ascii="GDS Transport Website Light" w:hAnsi="GDS Transport Website Light"/>
-        </w:rPr>
-        <w:t>($</w:t>
-      </w:r>
-      <w:proofErr w:type="spellStart"/>
-      <w:r>
-        <w:rPr>
-          <w:rFonts w:ascii="GDS Transport Website Light" w:hAnsi="GDS Transport Website Light"/>
-        </w:rPr>
-        <w:t>nowUTC</w:t>
-      </w:r>
-      <w:proofErr w:type="spellEnd"/>
-      <w:r>
-        <w:rPr>
-          <w:rFonts w:ascii="GDS Transport Website Light" w:hAnsi="GDS Transport Website Light"/>
-        </w:rPr>
-        <w:t xml:space="preserve"> ,‘d MMMM yyyy’)} &gt;&gt;</w:t>
+        <w:t>dateFormat($nowUTC ,‘d MMMM yyyy’)} &gt;&gt;</w:t>
       </w:r>
       <w:r>
         <w:rPr>
@@ -781,19 +1162,11 @@
         </w:rPr>
         <w:t>&lt;&lt;</w:t>
       </w:r>
-      <w:proofErr w:type="spellStart"/>
       <w:r>
         <w:rPr>
           <w:rFonts w:ascii="GDS Transport Website Light" w:hAnsi="GDS Transport Website Light"/>
         </w:rPr>
-        <w:t>courtLocation</w:t>
-      </w:r>
-      <w:proofErr w:type="spellEnd"/>
-      <w:r>
-        <w:rPr>
-          <w:rFonts w:ascii="GDS Transport Website Light" w:hAnsi="GDS Transport Website Light"/>
-        </w:rPr>
-        <w:t xml:space="preserve"> &gt;&gt;</w:t>
+        <w:t>courtLocation &gt;&gt;</w:t>
       </w:r>
       <w:r>
         <w:rPr>
@@ -823,11 +1196,9 @@
       <w:r>
         <w:t xml:space="preserve">: &lt;&lt; </w:t>
       </w:r>
-      <w:proofErr w:type="spellStart"/>
       <w:r>
         <w:t>freeFormRecordedText</w:t>
       </w:r>
-      <w:proofErr w:type="spellEnd"/>
       <w:r>
         <w:t xml:space="preserve"> &gt;&gt;</w:t>
       </w:r>
@@ -853,7 +1224,6 @@
       <w:r>
         <w:t xml:space="preserve">: &lt;&lt; </w:t>
       </w:r>
-      <w:proofErr w:type="spellStart"/>
       <w:r>
         <w:t>freeForm</w:t>
       </w:r>
@@ -863,7 +1233,6 @@
       <w:r>
         <w:t>Text</w:t>
       </w:r>
-      <w:proofErr w:type="spellEnd"/>
       <w:r>
         <w:t xml:space="preserve"> &gt;&gt;</w:t>
       </w:r>
@@ -884,28 +1253,15 @@
     </w:p>
     <w:p>
       <w:r>
-        <w:t xml:space="preserve">&lt;&lt; </w:t>
-      </w:r>
-      <w:proofErr w:type="spellStart"/>
-      <w:r>
-        <w:t>orderMadeOnCourtSelection</w:t>
-      </w:r>
-      <w:proofErr w:type="spellEnd"/>
-      <w:r>
-        <w:t xml:space="preserve"> &gt;&gt;</w:t>
+        <w:t>&lt;&lt; orderMadeOnCourtSelection &gt;&gt;</w:t>
       </w:r>
     </w:p>
     <w:p>
       <w:r>
         <w:t>&lt;&lt;cs_{</w:t>
       </w:r>
-      <w:proofErr w:type="spellStart"/>
-      <w:r>
-        <w:t>orderOnCourtsList</w:t>
-      </w:r>
-      <w:proofErr w:type="spellEnd"/>
-      <w:r>
-        <w:t>=</w:t>
+      <w:r>
+        <w:t>orderOnCourtsList=</w:t>
       </w:r>
       <w:r>
         <w:t>’</w:t>
@@ -927,35 +1283,21 @@
       <w:r>
         <w:t>&lt;&lt;</w:t>
       </w:r>
-      <w:proofErr w:type="spellStart"/>
       <w:r>
         <w:t>onInitiativeSelectionText</w:t>
       </w:r>
-      <w:proofErr w:type="spellEnd"/>
       <w:r>
         <w:t xml:space="preserve">&gt;&gt; </w:t>
       </w:r>
       <w:r>
-        <w:t>&lt;&lt; {</w:t>
-      </w:r>
-      <w:proofErr w:type="spellStart"/>
-      <w:proofErr w:type="gramStart"/>
-      <w:r>
-        <w:t>dateFormat</w:t>
-      </w:r>
-      <w:proofErr w:type="spellEnd"/>
-      <w:r>
-        <w:t>(</w:t>
-      </w:r>
-      <w:proofErr w:type="spellStart"/>
-      <w:proofErr w:type="gramEnd"/>
+        <w:t>&lt;&lt; {dateFormat(</w:t>
+      </w:r>
       <w:r>
         <w:t>onInitiativeSelection</w:t>
       </w:r>
       <w:r>
         <w:t>Date</w:t>
       </w:r>
-      <w:proofErr w:type="spellEnd"/>
       <w:r>
         <w:t>, ‘dd MMMM yyyy’, ‘yyyy-MM-dd’)}&gt;&gt;</w:t>
       </w:r>
@@ -972,13 +1314,8 @@
       <w:r>
         <w:t>&lt;&lt;cs_{</w:t>
       </w:r>
-      <w:proofErr w:type="spellStart"/>
-      <w:r>
-        <w:t>orderOnCourtsList</w:t>
-      </w:r>
-      <w:proofErr w:type="spellEnd"/>
-      <w:r>
-        <w:t>=</w:t>
+      <w:r>
+        <w:t>orderOnCourtsList=</w:t>
       </w:r>
       <w:r>
         <w:t>’</w:t>
@@ -1003,35 +1340,21 @@
       <w:r>
         <w:t>&lt;&lt;</w:t>
       </w:r>
-      <w:proofErr w:type="spellStart"/>
       <w:r>
         <w:t>withoutNoticeSelectionText</w:t>
       </w:r>
-      <w:proofErr w:type="spellEnd"/>
       <w:r>
         <w:t xml:space="preserve">&gt;&gt; </w:t>
       </w:r>
       <w:r>
-        <w:t>&lt;&lt; {</w:t>
-      </w:r>
-      <w:proofErr w:type="spellStart"/>
-      <w:proofErr w:type="gramStart"/>
-      <w:r>
-        <w:t>dateFormat</w:t>
-      </w:r>
-      <w:proofErr w:type="spellEnd"/>
-      <w:r>
-        <w:t>(</w:t>
-      </w:r>
-      <w:proofErr w:type="spellStart"/>
-      <w:proofErr w:type="gramEnd"/>
+        <w:t>&lt;&lt; {dateFormat(</w:t>
+      </w:r>
       <w:r>
         <w:t>withoutNoticeSelection</w:t>
       </w:r>
       <w:r>
         <w:t>Date</w:t>
       </w:r>
-      <w:proofErr w:type="spellEnd"/>
       <w:r>
         <w:t>, ‘dd MMMM yyyy’, ‘yyyy-MM-dd’)}&gt;&gt;</w:t>
       </w:r>

</xml_diff>

<commit_message>
CIV-10895 fix free form format bug
</commit_message>
<xml_diff>
--- a/docker/docmosis/templates/CV-UNS-DEC-ENG-01099.docx
+++ b/docker/docmosis/templates/CV-UNS-DEC-ENG-01099.docx
@@ -131,14 +131,7 @@
               <w:rPr>
                 <w:rFonts w:ascii="GDS Transport Website Light" w:hAnsi="GDS Transport Website Light"/>
               </w:rPr>
-              <w:t>&lt;</w:t>
-            </w:r>
-            <w:proofErr w:type="gramStart"/>
-            <w:r>
-              <w:rPr>
-                <w:rFonts w:ascii="GDS Transport Website Light" w:hAnsi="GDS Transport Website Light"/>
-              </w:rPr>
-              <w:t>&lt;</w:t>
+              <w:t>&lt;&lt;</w:t>
             </w:r>
             <w:r>
               <w:rPr>
@@ -146,34 +139,11 @@
               </w:rPr>
               <w:t>{</w:t>
             </w:r>
-            <w:proofErr w:type="spellStart"/>
-            <w:proofErr w:type="gramEnd"/>
-            <w:r>
-              <w:rPr>
-                <w:rFonts w:ascii="GDS Transport Website Light" w:hAnsi="GDS Transport Website Light"/>
-              </w:rPr>
-              <w:t>dateFormat</w:t>
-            </w:r>
-            <w:proofErr w:type="spellEnd"/>
-            <w:r>
-              <w:rPr>
-                <w:rFonts w:ascii="GDS Transport Website Light" w:hAnsi="GDS Transport Website Light"/>
-              </w:rPr>
-              <w:t>($</w:t>
-            </w:r>
-            <w:proofErr w:type="spellStart"/>
-            <w:r>
-              <w:rPr>
-                <w:rFonts w:ascii="GDS Transport Website Light" w:hAnsi="GDS Transport Website Light"/>
-              </w:rPr>
-              <w:t>nowUTC</w:t>
-            </w:r>
-            <w:proofErr w:type="spellEnd"/>
-            <w:r>
-              <w:rPr>
-                <w:rFonts w:ascii="GDS Transport Website Light" w:hAnsi="GDS Transport Website Light"/>
-              </w:rPr>
-              <w:t xml:space="preserve"> ,‘d MMMM yyyy’)} &gt;&gt;</w:t>
+            <w:r>
+              <w:rPr>
+                <w:rFonts w:ascii="GDS Transport Website Light" w:hAnsi="GDS Transport Website Light"/>
+              </w:rPr>
+              <w:t>dateFormat($nowUTC ,‘d MMMM yyyy’)} &gt;&gt;</w:t>
             </w:r>
           </w:p>
         </w:tc>
@@ -204,7 +174,6 @@
               </w:rPr>
               <w:t>&lt;&lt;</w:t>
             </w:r>
-            <w:proofErr w:type="spellStart"/>
             <w:r>
               <w:rPr>
                 <w:rFonts w:ascii="GDS Transport Website Light" w:hAnsi="GDS Transport Website Light"/>
@@ -215,7 +184,6 @@
               </w:rPr>
               <w:t>courtName</w:t>
             </w:r>
-            <w:proofErr w:type="spellEnd"/>
             <w:r>
               <w:rPr>
                 <w:rFonts w:ascii="GDS Transport Website Light" w:hAnsi="GDS Transport Website Light"/>
@@ -249,21 +217,7 @@
               <w:rPr>
                 <w:rFonts w:ascii="GDS Transport Website Light" w:hAnsi="GDS Transport Website Light"/>
               </w:rPr>
-              <w:t>&lt;&lt;</w:t>
-            </w:r>
-            <w:proofErr w:type="spellStart"/>
-            <w:r>
-              <w:rPr>
-                <w:rFonts w:ascii="GDS Transport Website Light" w:hAnsi="GDS Transport Website Light"/>
-              </w:rPr>
-              <w:t>caseNumber</w:t>
-            </w:r>
-            <w:proofErr w:type="spellEnd"/>
-            <w:r>
-              <w:rPr>
-                <w:rFonts w:ascii="GDS Transport Website Light" w:hAnsi="GDS Transport Website Light"/>
-              </w:rPr>
-              <w:t>&gt;&gt;</w:t>
+              <w:t>&lt;&lt;caseNumber&gt;&gt;</w:t>
             </w:r>
           </w:p>
         </w:tc>
@@ -622,7 +576,6 @@
               </w:rPr>
               <w:t>&lt;&lt;</w:t>
             </w:r>
-            <w:proofErr w:type="spellStart"/>
             <w:r>
               <w:rPr>
                 <w:rFonts w:ascii="GDSTransportWebsite" w:hAnsi="GDSTransportWebsite"/>
@@ -630,7 +583,6 @@
               </w:rPr>
               <w:t>cr</w:t>
             </w:r>
-            <w:proofErr w:type="spellEnd"/>
             <w:r>
               <w:rPr>
                 <w:rFonts w:ascii="GDSTransportWebsite" w:hAnsi="GDSTransportWebsite"/>
@@ -657,7 +609,6 @@
               </w:rPr>
               <w:t>2</w:t>
             </w:r>
-            <w:proofErr w:type="gramStart"/>
             <w:r>
               <w:rPr>
                 <w:rFonts w:ascii="GDS Transport Website Light" w:hAnsi="GDS Transport Website Light"/>
@@ -668,14 +619,7 @@
               <w:rPr>
                 <w:rFonts w:ascii="GDS Transport Website Light" w:hAnsi="GDS Transport Website Light"/>
               </w:rPr>
-              <w:t>!=</w:t>
-            </w:r>
-            <w:proofErr w:type="gramEnd"/>
-            <w:r>
-              <w:rPr>
-                <w:rFonts w:ascii="GDS Transport Website Light" w:hAnsi="GDS Transport Website Light"/>
-              </w:rPr>
-              <w:t>null}</w:t>
+              <w:t>!=null}</w:t>
             </w:r>
             <w:r>
               <w:rPr>
@@ -947,7 +891,6 @@
               </w:rPr>
               <w:t>&lt;&lt;</w:t>
             </w:r>
-            <w:proofErr w:type="spellStart"/>
             <w:r>
               <w:rPr>
                 <w:rFonts w:ascii="GDSTransportWebsite" w:hAnsi="GDSTransportWebsite"/>
@@ -955,7 +898,6 @@
               </w:rPr>
               <w:t>cr</w:t>
             </w:r>
-            <w:proofErr w:type="spellEnd"/>
             <w:r>
               <w:rPr>
                 <w:rFonts w:ascii="GDSTransportWebsite" w:hAnsi="GDSTransportWebsite"/>
@@ -974,21 +916,7 @@
               <w:rPr>
                 <w:rFonts w:ascii="GDS Transport Website Light" w:hAnsi="GDS Transport Website Light"/>
               </w:rPr>
-              <w:t>defendant2</w:t>
-            </w:r>
-            <w:proofErr w:type="gramStart"/>
-            <w:r>
-              <w:rPr>
-                <w:rFonts w:ascii="GDS Transport Website Light" w:hAnsi="GDS Transport Website Light"/>
-              </w:rPr>
-              <w:t>Name!=</w:t>
-            </w:r>
-            <w:proofErr w:type="gramEnd"/>
-            <w:r>
-              <w:rPr>
-                <w:rFonts w:ascii="GDS Transport Website Light" w:hAnsi="GDS Transport Website Light"/>
-              </w:rPr>
-              <w:t>null}</w:t>
+              <w:t>defendant2Name!=null}</w:t>
             </w:r>
             <w:r>
               <w:rPr>
@@ -1171,21 +1099,7 @@
         <w:rPr>
           <w:rFonts w:ascii="GDS Transport Website Light" w:hAnsi="GDS Transport Website Light"/>
         </w:rPr>
-        <w:t>&lt;&lt;</w:t>
-      </w:r>
-      <w:proofErr w:type="spellStart"/>
-      <w:r>
-        <w:rPr>
-          <w:rFonts w:ascii="GDS Transport Website Light" w:hAnsi="GDS Transport Website Light"/>
-        </w:rPr>
-        <w:t>judgeNameTitle</w:t>
-      </w:r>
-      <w:proofErr w:type="spellEnd"/>
-      <w:r>
-        <w:rPr>
-          <w:rFonts w:ascii="GDS Transport Website Light" w:hAnsi="GDS Transport Website Light"/>
-        </w:rPr>
-        <w:t>&gt;&gt;</w:t>
+        <w:t>&lt;&lt;judgeNameTitle&gt;&gt;</w:t>
       </w:r>
       <w:r>
         <w:rPr>
@@ -1197,14 +1111,7 @@
         <w:rPr>
           <w:rFonts w:ascii="GDS Transport Website Light" w:hAnsi="GDS Transport Website Light"/>
         </w:rPr>
-        <w:t>&lt;</w:t>
-      </w:r>
-      <w:proofErr w:type="gramStart"/>
-      <w:r>
-        <w:rPr>
-          <w:rFonts w:ascii="GDS Transport Website Light" w:hAnsi="GDS Transport Website Light"/>
-        </w:rPr>
-        <w:t>&lt;</w:t>
+        <w:t>&lt;&lt;</w:t>
       </w:r>
       <w:r>
         <w:rPr>
@@ -1212,34 +1119,11 @@
         </w:rPr>
         <w:t>{</w:t>
       </w:r>
-      <w:proofErr w:type="spellStart"/>
-      <w:proofErr w:type="gramEnd"/>
       <w:r>
         <w:rPr>
           <w:rFonts w:ascii="GDS Transport Website Light" w:hAnsi="GDS Transport Website Light"/>
         </w:rPr>
-        <w:t>dateFormat</w:t>
-      </w:r>
-      <w:proofErr w:type="spellEnd"/>
-      <w:r>
-        <w:rPr>
-          <w:rFonts w:ascii="GDS Transport Website Light" w:hAnsi="GDS Transport Website Light"/>
-        </w:rPr>
-        <w:t>($</w:t>
-      </w:r>
-      <w:proofErr w:type="spellStart"/>
-      <w:r>
-        <w:rPr>
-          <w:rFonts w:ascii="GDS Transport Website Light" w:hAnsi="GDS Transport Website Light"/>
-        </w:rPr>
-        <w:t>nowUTC</w:t>
-      </w:r>
-      <w:proofErr w:type="spellEnd"/>
-      <w:r>
-        <w:rPr>
-          <w:rFonts w:ascii="GDS Transport Website Light" w:hAnsi="GDS Transport Website Light"/>
-        </w:rPr>
-        <w:t xml:space="preserve"> ,‘d MMMM yyyy’)} &gt;&gt;</w:t>
+        <w:t>dateFormat($nowUTC ,‘d MMMM yyyy’)} &gt;&gt;</w:t>
       </w:r>
       <w:r>
         <w:rPr>
@@ -1259,19 +1143,11 @@
         </w:rPr>
         <w:t>&lt;&lt;</w:t>
       </w:r>
-      <w:proofErr w:type="spellStart"/>
       <w:r>
         <w:rPr>
           <w:rFonts w:ascii="GDS Transport Website Light" w:hAnsi="GDS Transport Website Light"/>
         </w:rPr>
-        <w:t>courtLocation</w:t>
-      </w:r>
-      <w:proofErr w:type="spellEnd"/>
-      <w:r>
-        <w:rPr>
-          <w:rFonts w:ascii="GDS Transport Website Light" w:hAnsi="GDS Transport Website Light"/>
-        </w:rPr>
-        <w:t xml:space="preserve"> &gt;&gt;</w:t>
+        <w:t>courtLocation &gt;&gt;</w:t>
       </w:r>
       <w:r>
         <w:rPr>
@@ -1299,13 +1175,16 @@
         <w:t>THE COURT RECORDS THAT</w:t>
       </w:r>
       <w:r>
-        <w:t xml:space="preserve">: &lt;&lt; </w:t>
-      </w:r>
-      <w:proofErr w:type="spellStart"/>
+        <w:t xml:space="preserve">: </w:t>
+      </w:r>
+    </w:p>
+    <w:p>
+      <w:r>
+        <w:t xml:space="preserve">&lt;&lt; </w:t>
+      </w:r>
       <w:r>
         <w:t>freeFormRecordedText</w:t>
       </w:r>
-      <w:proofErr w:type="spellEnd"/>
       <w:r>
         <w:t xml:space="preserve"> &gt;&gt;</w:t>
       </w:r>
@@ -1329,9 +1208,13 @@
         <w:t>THE COURT ORDERS THAT</w:t>
       </w:r>
       <w:r>
-        <w:t xml:space="preserve">: &lt;&lt; </w:t>
-      </w:r>
-      <w:proofErr w:type="spellStart"/>
+        <w:t xml:space="preserve">: </w:t>
+      </w:r>
+    </w:p>
+    <w:p>
+      <w:r>
+        <w:t xml:space="preserve">&lt;&lt; </w:t>
+      </w:r>
       <w:r>
         <w:t>freeForm</w:t>
       </w:r>
@@ -1341,7 +1224,6 @@
       <w:r>
         <w:t>Text</w:t>
       </w:r>
-      <w:proofErr w:type="spellEnd"/>
       <w:r>
         <w:t xml:space="preserve"> &gt;&gt;</w:t>
       </w:r>
@@ -1362,28 +1244,15 @@
     </w:p>
     <w:p>
       <w:r>
-        <w:t xml:space="preserve">&lt;&lt; </w:t>
-      </w:r>
-      <w:proofErr w:type="spellStart"/>
-      <w:r>
-        <w:t>orderMadeOnCourtSelection</w:t>
-      </w:r>
-      <w:proofErr w:type="spellEnd"/>
-      <w:r>
-        <w:t xml:space="preserve"> &gt;&gt;</w:t>
+        <w:t>&lt;&lt; orderMadeOnCourtSelection &gt;&gt;</w:t>
       </w:r>
     </w:p>
     <w:p>
       <w:r>
         <w:t>&lt;&lt;cs_{</w:t>
       </w:r>
-      <w:proofErr w:type="spellStart"/>
-      <w:r>
-        <w:t>orderOnCourtsList</w:t>
-      </w:r>
-      <w:proofErr w:type="spellEnd"/>
-      <w:r>
-        <w:t>=</w:t>
+      <w:r>
+        <w:t>orderOnCourtsList=</w:t>
       </w:r>
       <w:r>
         <w:t>’</w:t>
@@ -1405,35 +1274,21 @@
       <w:r>
         <w:t>&lt;&lt;</w:t>
       </w:r>
-      <w:proofErr w:type="spellStart"/>
       <w:r>
         <w:t>onInitiativeSelectionText</w:t>
       </w:r>
-      <w:proofErr w:type="spellEnd"/>
       <w:r>
         <w:t xml:space="preserve">&gt;&gt; </w:t>
       </w:r>
       <w:r>
-        <w:t>&lt;&lt; {</w:t>
-      </w:r>
-      <w:proofErr w:type="spellStart"/>
-      <w:proofErr w:type="gramStart"/>
-      <w:r>
-        <w:t>dateFormat</w:t>
-      </w:r>
-      <w:proofErr w:type="spellEnd"/>
-      <w:r>
-        <w:t>(</w:t>
-      </w:r>
-      <w:proofErr w:type="spellStart"/>
-      <w:proofErr w:type="gramEnd"/>
+        <w:t>&lt;&lt; {dateFormat(</w:t>
+      </w:r>
       <w:r>
         <w:t>onInitiativeSelection</w:t>
       </w:r>
       <w:r>
         <w:t>Date</w:t>
       </w:r>
-      <w:proofErr w:type="spellEnd"/>
       <w:r>
         <w:t>, ‘dd MMMM yyyy’, ‘yyyy-MM-dd’)}&gt;&gt;</w:t>
       </w:r>
@@ -1450,13 +1305,8 @@
       <w:r>
         <w:t>&lt;&lt;cs_{</w:t>
       </w:r>
-      <w:proofErr w:type="spellStart"/>
-      <w:r>
-        <w:t>orderOnCourtsList</w:t>
-      </w:r>
-      <w:proofErr w:type="spellEnd"/>
-      <w:r>
-        <w:t>=</w:t>
+      <w:r>
+        <w:t>orderOnCourtsList=</w:t>
       </w:r>
       <w:r>
         <w:t>’</w:t>
@@ -1481,35 +1331,21 @@
       <w:r>
         <w:t>&lt;&lt;</w:t>
       </w:r>
-      <w:proofErr w:type="spellStart"/>
       <w:r>
         <w:t>withoutNoticeSelectionText</w:t>
       </w:r>
-      <w:proofErr w:type="spellEnd"/>
       <w:r>
         <w:t xml:space="preserve">&gt;&gt; </w:t>
       </w:r>
       <w:r>
-        <w:t>&lt;&lt; {</w:t>
-      </w:r>
-      <w:proofErr w:type="spellStart"/>
-      <w:proofErr w:type="gramStart"/>
-      <w:r>
-        <w:t>dateFormat</w:t>
-      </w:r>
-      <w:proofErr w:type="spellEnd"/>
-      <w:r>
-        <w:t>(</w:t>
-      </w:r>
-      <w:proofErr w:type="spellStart"/>
-      <w:proofErr w:type="gramEnd"/>
+        <w:t>&lt;&lt; {dateFormat(</w:t>
+      </w:r>
       <w:r>
         <w:t>withoutNoticeSelection</w:t>
       </w:r>
       <w:r>
         <w:t>Date</w:t>
       </w:r>
-      <w:proofErr w:type="spellEnd"/>
       <w:r>
         <w:t>, ‘dd MMMM yyyy’, ‘yyyy-MM-dd’)}&gt;&gt;</w:t>
       </w:r>
@@ -1559,124 +1395,6 @@
     <w:pPr>
       <w:pStyle w:val="Footer"/>
     </w:pPr>
-    <w:r>
-      <w:rPr>
-        <w:noProof/>
-      </w:rPr>
-      <mc:AlternateContent>
-        <mc:Choice Requires="wps">
-          <w:drawing>
-            <wp:anchor distT="0" distB="0" distL="0" distR="0" simplePos="0" relativeHeight="251659264" behindDoc="0" locked="0" layoutInCell="1" allowOverlap="1" wp14:anchorId="274EB0D3" wp14:editId="12D95C75">
-              <wp:simplePos x="635" y="635"/>
-              <wp:positionH relativeFrom="page">
-                <wp:align>left</wp:align>
-              </wp:positionH>
-              <wp:positionV relativeFrom="page">
-                <wp:align>bottom</wp:align>
-              </wp:positionV>
-              <wp:extent cx="443865" cy="443865"/>
-              <wp:effectExtent l="0" t="0" r="10795" b="0"/>
-              <wp:wrapNone/>
-              <wp:docPr id="3" name="Text Box 3" descr="Classification: Controlled">
-                <a:extLst xmlns:a="http://schemas.openxmlformats.org/drawingml/2006/main">
-                  <a:ext uri="{5AE41FA2-C0FF-4470-9BD4-5FADCA87CBE2}">
-                    <aclsh:classification xmlns:aclsh="http://schemas.microsoft.com/office/drawing/2020/classificationShape" classificationOutcomeType="ftr"/>
-                  </a:ext>
-                </a:extLst>
-              </wp:docPr>
-              <wp:cNvGraphicFramePr/>
-              <a:graphic xmlns:a="http://schemas.openxmlformats.org/drawingml/2006/main">
-                <a:graphicData uri="http://schemas.microsoft.com/office/word/2010/wordprocessingShape">
-                  <wps:wsp>
-                    <wps:cNvSpPr txBox="1"/>
-                    <wps:spPr>
-                      <a:xfrm>
-                        <a:off x="0" y="0"/>
-                        <a:ext cx="443865" cy="443865"/>
-                      </a:xfrm>
-                      <a:prstGeom prst="rect">
-                        <a:avLst/>
-                      </a:prstGeom>
-                      <a:noFill/>
-                      <a:ln>
-                        <a:noFill/>
-                      </a:ln>
-                    </wps:spPr>
-                    <wps:txbx>
-                      <w:txbxContent>
-                        <w:p>
-                          <w:pPr>
-                            <w:rPr>
-                              <w:rFonts w:ascii="Calibri" w:eastAsia="Calibri" w:hAnsi="Calibri" w:cs="Calibri"/>
-                              <w:noProof/>
-                              <w:color w:val="FF0000"/>
-                              <w:sz w:val="12"/>
-                              <w:szCs w:val="12"/>
-                            </w:rPr>
-                          </w:pPr>
-                          <w:r>
-                            <w:rPr>
-                              <w:rFonts w:ascii="Calibri" w:eastAsia="Calibri" w:hAnsi="Calibri" w:cs="Calibri"/>
-                              <w:noProof/>
-                              <w:color w:val="FF0000"/>
-                              <w:sz w:val="12"/>
-                              <w:szCs w:val="12"/>
-                            </w:rPr>
-                            <w:t>Classification: Controlled</w:t>
-                          </w:r>
-                        </w:p>
-                      </w:txbxContent>
-                    </wps:txbx>
-                    <wps:bodyPr rot="0" spcFirstLastPara="0" vertOverflow="overflow" horzOverflow="overflow" vert="horz" wrap="none" lIns="254000" tIns="0" rIns="0" bIns="190500" numCol="1" spcCol="0" rtlCol="0" fromWordArt="0" anchor="b" anchorCtr="0" forceAA="0" compatLnSpc="1">
-                      <a:prstTxWarp prst="textNoShape">
-                        <a:avLst/>
-                      </a:prstTxWarp>
-                      <a:spAutoFit/>
-                    </wps:bodyPr>
-                  </wps:wsp>
-                </a:graphicData>
-              </a:graphic>
-            </wp:anchor>
-          </w:drawing>
-        </mc:Choice>
-        <mc:Fallback>
-          <w:pict>
-            <v:shapetype w14:anchorId="274EB0D3" id="_x0000_t202" coordsize="21600,21600" o:spt="202" path="m,l,21600r21600,l21600,xe">
-              <v:stroke joinstyle="miter"/>
-              <v:path gradientshapeok="t" o:connecttype="rect"/>
-            </v:shapetype>
-            <v:shape id="Text Box 3" o:spid="_x0000_s1026" type="#_x0000_t202" alt="Classification: Controlled" style="position:absolute;margin-left:0;margin-top:0;width:34.95pt;height:34.95pt;z-index:251659264;visibility:visible;mso-wrap-style:none;mso-wrap-distance-left:0;mso-wrap-distance-top:0;mso-wrap-distance-right:0;mso-wrap-distance-bottom:0;mso-position-horizontal:left;mso-position-horizontal-relative:page;mso-position-vertical:bottom;mso-position-vertical-relative:page;v-text-anchor:bottom" o:gfxdata="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" filled="f" stroked="f">
-              <v:textbox style="mso-fit-shape-to-text:t" inset="20pt,0,0,15pt">
-                <w:txbxContent>
-                  <w:p>
-                    <w:pPr>
-                      <w:rPr>
-                        <w:rFonts w:ascii="Calibri" w:eastAsia="Calibri" w:hAnsi="Calibri" w:cs="Calibri"/>
-                        <w:noProof/>
-                        <w:color w:val="FF0000"/>
-                        <w:sz w:val="12"/>
-                        <w:szCs w:val="12"/>
-                      </w:rPr>
-                    </w:pPr>
-                    <w:r>
-                      <w:rPr>
-                        <w:rFonts w:ascii="Calibri" w:eastAsia="Calibri" w:hAnsi="Calibri" w:cs="Calibri"/>
-                        <w:noProof/>
-                        <w:color w:val="FF0000"/>
-                        <w:sz w:val="12"/>
-                        <w:szCs w:val="12"/>
-                      </w:rPr>
-                      <w:t>Classification: Controlled</w:t>
-                    </w:r>
-                  </w:p>
-                </w:txbxContent>
-              </v:textbox>
-              <w10:wrap anchorx="page" anchory="page"/>
-            </v:shape>
-          </w:pict>
-        </mc:Fallback>
-      </mc:AlternateContent>
-    </w:r>
   </w:p>
 </w:ftr>
 </file>
@@ -1687,124 +1405,6 @@
     <w:pPr>
       <w:pStyle w:val="Footer"/>
     </w:pPr>
-    <w:r>
-      <w:rPr>
-        <w:noProof/>
-      </w:rPr>
-      <mc:AlternateContent>
-        <mc:Choice Requires="wps">
-          <w:drawing>
-            <wp:anchor distT="0" distB="0" distL="0" distR="0" simplePos="0" relativeHeight="251658240" behindDoc="0" locked="0" layoutInCell="1" allowOverlap="1" wp14:anchorId="6F6571EC" wp14:editId="136FB149">
-              <wp:simplePos x="635" y="635"/>
-              <wp:positionH relativeFrom="page">
-                <wp:align>left</wp:align>
-              </wp:positionH>
-              <wp:positionV relativeFrom="page">
-                <wp:align>bottom</wp:align>
-              </wp:positionV>
-              <wp:extent cx="443865" cy="443865"/>
-              <wp:effectExtent l="0" t="0" r="10795" b="0"/>
-              <wp:wrapNone/>
-              <wp:docPr id="1" name="Text Box 1" descr="Classification: Controlled">
-                <a:extLst xmlns:a="http://schemas.openxmlformats.org/drawingml/2006/main">
-                  <a:ext uri="{5AE41FA2-C0FF-4470-9BD4-5FADCA87CBE2}">
-                    <aclsh:classification xmlns:aclsh="http://schemas.microsoft.com/office/drawing/2020/classificationShape" classificationOutcomeType="ftr"/>
-                  </a:ext>
-                </a:extLst>
-              </wp:docPr>
-              <wp:cNvGraphicFramePr/>
-              <a:graphic xmlns:a="http://schemas.openxmlformats.org/drawingml/2006/main">
-                <a:graphicData uri="http://schemas.microsoft.com/office/word/2010/wordprocessingShape">
-                  <wps:wsp>
-                    <wps:cNvSpPr txBox="1"/>
-                    <wps:spPr>
-                      <a:xfrm>
-                        <a:off x="0" y="0"/>
-                        <a:ext cx="443865" cy="443865"/>
-                      </a:xfrm>
-                      <a:prstGeom prst="rect">
-                        <a:avLst/>
-                      </a:prstGeom>
-                      <a:noFill/>
-                      <a:ln>
-                        <a:noFill/>
-                      </a:ln>
-                    </wps:spPr>
-                    <wps:txbx>
-                      <w:txbxContent>
-                        <w:p>
-                          <w:pPr>
-                            <w:rPr>
-                              <w:rFonts w:ascii="Calibri" w:eastAsia="Calibri" w:hAnsi="Calibri" w:cs="Calibri"/>
-                              <w:noProof/>
-                              <w:color w:val="FF0000"/>
-                              <w:sz w:val="12"/>
-                              <w:szCs w:val="12"/>
-                            </w:rPr>
-                          </w:pPr>
-                          <w:r>
-                            <w:rPr>
-                              <w:rFonts w:ascii="Calibri" w:eastAsia="Calibri" w:hAnsi="Calibri" w:cs="Calibri"/>
-                              <w:noProof/>
-                              <w:color w:val="FF0000"/>
-                              <w:sz w:val="12"/>
-                              <w:szCs w:val="12"/>
-                            </w:rPr>
-                            <w:t>Classification: Controlled</w:t>
-                          </w:r>
-                        </w:p>
-                      </w:txbxContent>
-                    </wps:txbx>
-                    <wps:bodyPr rot="0" spcFirstLastPara="0" vertOverflow="overflow" horzOverflow="overflow" vert="horz" wrap="none" lIns="254000" tIns="0" rIns="0" bIns="190500" numCol="1" spcCol="0" rtlCol="0" fromWordArt="0" anchor="b" anchorCtr="0" forceAA="0" compatLnSpc="1">
-                      <a:prstTxWarp prst="textNoShape">
-                        <a:avLst/>
-                      </a:prstTxWarp>
-                      <a:spAutoFit/>
-                    </wps:bodyPr>
-                  </wps:wsp>
-                </a:graphicData>
-              </a:graphic>
-            </wp:anchor>
-          </w:drawing>
-        </mc:Choice>
-        <mc:Fallback>
-          <w:pict>
-            <v:shapetype w14:anchorId="6F6571EC" id="_x0000_t202" coordsize="21600,21600" o:spt="202" path="m,l,21600r21600,l21600,xe">
-              <v:stroke joinstyle="miter"/>
-              <v:path gradientshapeok="t" o:connecttype="rect"/>
-            </v:shapetype>
-            <v:shape id="Text Box 1" o:spid="_x0000_s1028" type="#_x0000_t202" alt="Classification: Controlled" style="position:absolute;margin-left:0;margin-top:0;width:34.95pt;height:34.95pt;z-index:251658240;visibility:visible;mso-wrap-style:none;mso-wrap-distance-left:0;mso-wrap-distance-top:0;mso-wrap-distance-right:0;mso-wrap-distance-bottom:0;mso-position-horizontal:left;mso-position-horizontal-relative:page;mso-position-vertical:bottom;mso-position-vertical-relative:page;v-text-anchor:bottom" o:gfxdata="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" filled="f" stroked="f">
-              <v:textbox style="mso-fit-shape-to-text:t" inset="20pt,0,0,15pt">
-                <w:txbxContent>
-                  <w:p>
-                    <w:pPr>
-                      <w:rPr>
-                        <w:rFonts w:ascii="Calibri" w:eastAsia="Calibri" w:hAnsi="Calibri" w:cs="Calibri"/>
-                        <w:noProof/>
-                        <w:color w:val="FF0000"/>
-                        <w:sz w:val="12"/>
-                        <w:szCs w:val="12"/>
-                      </w:rPr>
-                    </w:pPr>
-                    <w:r>
-                      <w:rPr>
-                        <w:rFonts w:ascii="Calibri" w:eastAsia="Calibri" w:hAnsi="Calibri" w:cs="Calibri"/>
-                        <w:noProof/>
-                        <w:color w:val="FF0000"/>
-                        <w:sz w:val="12"/>
-                        <w:szCs w:val="12"/>
-                      </w:rPr>
-                      <w:t>Classification: Controlled</w:t>
-                    </w:r>
-                  </w:p>
-                </w:txbxContent>
-              </v:textbox>
-              <w10:wrap anchorx="page" anchory="page"/>
-            </v:shape>
-          </w:pict>
-        </mc:Fallback>
-      </mc:AlternateContent>
-    </w:r>
   </w:p>
 </w:ftr>
 </file>
@@ -2803,6 +2403,6 @@
 
 <file path=docMetadata/LabelInfo.xml><?xml version="1.0" encoding="utf-8"?>
 <clbl:labelList xmlns:clbl="http://schemas.microsoft.com/office/2020/mipLabelMetadata">
-  <clbl:label id="{95c71a0f-75e1-4c8f-90e2-641c9351dd98}" enabled="1" method="Standard" siteId="{3e0088dc-0629-4ae6-aa8c-813e7a296f50}" contentBits="2" removed="0"/>
+  <clbl:label id="{fa22dce2-39a9-4bf4-a557-7a50b593b56a}" enabled="1" method="Privileged" siteId="{3e0088dc-0629-4ae6-aa8c-813e7a296f50}" contentBits="0" removed="0"/>
 </clbl:labelList>
 </file>
</xml_diff>

<commit_message>
feat/CIV-9927: Free form orders hearing location uplift
</commit_message>
<xml_diff>
--- a/docker/docmosis/templates/CV-UNS-DEC-ENG-01099.docx
+++ b/docker/docmosis/templates/CV-UNS-DEC-ENG-01099.docx
@@ -173,7 +173,21 @@
               <w:rPr>
                 <w:rFonts w:ascii="GDS Transport Website Light" w:hAnsi="GDS Transport Website Light"/>
               </w:rPr>
-              <w:t xml:space="preserve"> ,‘d MMMM yyyy’)} &gt;&gt;</w:t>
+              <w:t xml:space="preserve"> ,‘d MMMM </w:t>
+            </w:r>
+            <w:proofErr w:type="spellStart"/>
+            <w:r>
+              <w:rPr>
+                <w:rFonts w:ascii="GDS Transport Website Light" w:hAnsi="GDS Transport Website Light"/>
+              </w:rPr>
+              <w:t>yyyy</w:t>
+            </w:r>
+            <w:proofErr w:type="spellEnd"/>
+            <w:r>
+              <w:rPr>
+                <w:rFonts w:ascii="GDS Transport Website Light" w:hAnsi="GDS Transport Website Light"/>
+              </w:rPr>
+              <w:t>’)} &gt;&gt;</w:t>
             </w:r>
           </w:p>
         </w:tc>
@@ -1191,67 +1205,13 @@
         <w:rPr>
           <w:rFonts w:ascii="GDS Transport Website Light" w:hAnsi="GDS Transport Website Light"/>
         </w:rPr>
-        <w:t xml:space="preserve"> on </w:t>
+        <w:t xml:space="preserve"> </w:t>
       </w:r>
       <w:r>
         <w:rPr>
           <w:rFonts w:ascii="GDS Transport Website Light" w:hAnsi="GDS Transport Website Light"/>
         </w:rPr>
-        <w:t>&lt;</w:t>
-      </w:r>
-      <w:proofErr w:type="gramStart"/>
-      <w:r>
-        <w:rPr>
-          <w:rFonts w:ascii="GDS Transport Website Light" w:hAnsi="GDS Transport Website Light"/>
-        </w:rPr>
-        <w:t>&lt;</w:t>
-      </w:r>
-      <w:r>
-        <w:rPr>
-          <w:rFonts w:ascii="GDS Transport Website Light" w:hAnsi="GDS Transport Website Light"/>
-        </w:rPr>
-        <w:t>{</w:t>
-      </w:r>
-      <w:proofErr w:type="spellStart"/>
-      <w:proofErr w:type="gramEnd"/>
-      <w:r>
-        <w:rPr>
-          <w:rFonts w:ascii="GDS Transport Website Light" w:hAnsi="GDS Transport Website Light"/>
-        </w:rPr>
-        <w:t>dateFormat</w:t>
-      </w:r>
-      <w:proofErr w:type="spellEnd"/>
-      <w:r>
-        <w:rPr>
-          <w:rFonts w:ascii="GDS Transport Website Light" w:hAnsi="GDS Transport Website Light"/>
-        </w:rPr>
-        <w:t>($</w:t>
-      </w:r>
-      <w:proofErr w:type="spellStart"/>
-      <w:r>
-        <w:rPr>
-          <w:rFonts w:ascii="GDS Transport Website Light" w:hAnsi="GDS Transport Website Light"/>
-        </w:rPr>
-        <w:t>nowUTC</w:t>
-      </w:r>
-      <w:proofErr w:type="spellEnd"/>
-      <w:r>
-        <w:rPr>
-          <w:rFonts w:ascii="GDS Transport Website Light" w:hAnsi="GDS Transport Website Light"/>
-        </w:rPr>
-        <w:t xml:space="preserve"> ,‘d MMMM yyyy’)} &gt;&gt;</w:t>
-      </w:r>
-      <w:r>
-        <w:rPr>
-          <w:rFonts w:ascii="GDS Transport Website Light" w:hAnsi="GDS Transport Website Light"/>
-        </w:rPr>
-        <w:t xml:space="preserve"> </w:t>
-      </w:r>
-      <w:r>
-        <w:rPr>
-          <w:rFonts w:ascii="GDS Transport Website Light" w:hAnsi="GDS Transport Website Light"/>
-        </w:rPr>
-        <w:t xml:space="preserve">at </w:t>
+        <w:t xml:space="preserve">Sitting the country court at </w:t>
       </w:r>
       <w:r>
         <w:rPr>
@@ -1645,7 +1605,7 @@
               <v:stroke joinstyle="miter"/>
               <v:path gradientshapeok="t" o:connecttype="rect"/>
             </v:shapetype>
-            <v:shape id="Text Box 3" o:spid="_x0000_s1026" type="#_x0000_t202" alt="Classification: Controlled" style="position:absolute;margin-left:0;margin-top:0;width:34.95pt;height:34.95pt;z-index:251659264;visibility:visible;mso-wrap-style:none;mso-wrap-distance-left:0;mso-wrap-distance-top:0;mso-wrap-distance-right:0;mso-wrap-distance-bottom:0;mso-position-horizontal:left;mso-position-horizontal-relative:page;mso-position-vertical:bottom;mso-position-vertical-relative:page;v-text-anchor:bottom" o:gfxdata="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" filled="f" stroked="f">
+            <v:shape id="Text Box 3" o:spid="_x0000_s1026" type="#_x0000_t202" alt="Classification: Controlled" style="position:absolute;margin-left:0;margin-top:0;width:34.95pt;height:34.95pt;z-index:251659264;visibility:visible;mso-wrap-style:none;mso-wrap-distance-left:0;mso-wrap-distance-top:0;mso-wrap-distance-right:0;mso-wrap-distance-bottom:0;mso-position-horizontal:left;mso-position-horizontal-relative:page;mso-position-vertical:bottom;mso-position-vertical-relative:page;v-text-anchor:bottom" o:gfxdata="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" filled="f" stroked="f">
               <v:textbox style="mso-fit-shape-to-text:t" inset="20pt,0,0,15pt">
                 <w:txbxContent>
                   <w:p>
@@ -1773,7 +1733,7 @@
               <v:stroke joinstyle="miter"/>
               <v:path gradientshapeok="t" o:connecttype="rect"/>
             </v:shapetype>
-            <v:shape id="Text Box 1" o:spid="_x0000_s1028" type="#_x0000_t202" alt="Classification: Controlled" style="position:absolute;margin-left:0;margin-top:0;width:34.95pt;height:34.95pt;z-index:251658240;visibility:visible;mso-wrap-style:none;mso-wrap-distance-left:0;mso-wrap-distance-top:0;mso-wrap-distance-right:0;mso-wrap-distance-bottom:0;mso-position-horizontal:left;mso-position-horizontal-relative:page;mso-position-vertical:bottom;mso-position-vertical-relative:page;v-text-anchor:bottom" o:gfxdata="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" filled="f" stroked="f">
+            <v:shape id="Text Box 1" o:spid="_x0000_s1027" type="#_x0000_t202" alt="Classification: Controlled" style="position:absolute;margin-left:0;margin-top:0;width:34.95pt;height:34.95pt;z-index:251658240;visibility:visible;mso-wrap-style:none;mso-wrap-distance-left:0;mso-wrap-distance-top:0;mso-wrap-distance-right:0;mso-wrap-distance-bottom:0;mso-position-horizontal:left;mso-position-horizontal-relative:page;mso-position-vertical:bottom;mso-position-vertical-relative:page;v-text-anchor:bottom" o:gfxdata="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" filled="f" stroked="f">
               <v:textbox style="mso-fit-shape-to-text:t" inset="20pt,0,0,15pt">
                 <w:txbxContent>
                   <w:p>

</xml_diff>

<commit_message>
CIV-10895 fix free form format bug (#3370)
Co-authored-by: vasudevganesanhmcts <100689363+vasudevganesanhmcts@users.noreply.github.com>
</commit_message>
<xml_diff>
--- a/docker/docmosis/templates/CV-UNS-DEC-ENG-01099.docx
+++ b/docker/docmosis/templates/CV-UNS-DEC-ENG-01099.docx
@@ -131,14 +131,7 @@
               <w:rPr>
                 <w:rFonts w:ascii="GDS Transport Website Light" w:hAnsi="GDS Transport Website Light"/>
               </w:rPr>
-              <w:t>&lt;</w:t>
-            </w:r>
-            <w:proofErr w:type="gramStart"/>
-            <w:r>
-              <w:rPr>
-                <w:rFonts w:ascii="GDS Transport Website Light" w:hAnsi="GDS Transport Website Light"/>
-              </w:rPr>
-              <w:t>&lt;</w:t>
+              <w:t>&lt;&lt;</w:t>
             </w:r>
             <w:r>
               <w:rPr>
@@ -146,34 +139,11 @@
               </w:rPr>
               <w:t>{</w:t>
             </w:r>
-            <w:proofErr w:type="spellStart"/>
-            <w:proofErr w:type="gramEnd"/>
-            <w:r>
-              <w:rPr>
-                <w:rFonts w:ascii="GDS Transport Website Light" w:hAnsi="GDS Transport Website Light"/>
-              </w:rPr>
-              <w:t>dateFormat</w:t>
-            </w:r>
-            <w:proofErr w:type="spellEnd"/>
-            <w:r>
-              <w:rPr>
-                <w:rFonts w:ascii="GDS Transport Website Light" w:hAnsi="GDS Transport Website Light"/>
-              </w:rPr>
-              <w:t>($</w:t>
-            </w:r>
-            <w:proofErr w:type="spellStart"/>
-            <w:r>
-              <w:rPr>
-                <w:rFonts w:ascii="GDS Transport Website Light" w:hAnsi="GDS Transport Website Light"/>
-              </w:rPr>
-              <w:t>nowUTC</w:t>
-            </w:r>
-            <w:proofErr w:type="spellEnd"/>
-            <w:r>
-              <w:rPr>
-                <w:rFonts w:ascii="GDS Transport Website Light" w:hAnsi="GDS Transport Website Light"/>
-              </w:rPr>
-              <w:t xml:space="preserve"> ,‘d MMMM yyyy’)} &gt;&gt;</w:t>
+            <w:r>
+              <w:rPr>
+                <w:rFonts w:ascii="GDS Transport Website Light" w:hAnsi="GDS Transport Website Light"/>
+              </w:rPr>
+              <w:t>dateFormat($nowUTC ,‘d MMMM yyyy’)} &gt;&gt;</w:t>
             </w:r>
           </w:p>
         </w:tc>
@@ -204,7 +174,6 @@
               </w:rPr>
               <w:t>&lt;&lt;</w:t>
             </w:r>
-            <w:proofErr w:type="spellStart"/>
             <w:r>
               <w:rPr>
                 <w:rFonts w:ascii="GDS Transport Website Light" w:hAnsi="GDS Transport Website Light"/>
@@ -215,7 +184,6 @@
               </w:rPr>
               <w:t>courtName</w:t>
             </w:r>
-            <w:proofErr w:type="spellEnd"/>
             <w:r>
               <w:rPr>
                 <w:rFonts w:ascii="GDS Transport Website Light" w:hAnsi="GDS Transport Website Light"/>
@@ -249,21 +217,7 @@
               <w:rPr>
                 <w:rFonts w:ascii="GDS Transport Website Light" w:hAnsi="GDS Transport Website Light"/>
               </w:rPr>
-              <w:t>&lt;&lt;</w:t>
-            </w:r>
-            <w:proofErr w:type="spellStart"/>
-            <w:r>
-              <w:rPr>
-                <w:rFonts w:ascii="GDS Transport Website Light" w:hAnsi="GDS Transport Website Light"/>
-              </w:rPr>
-              <w:t>caseNumber</w:t>
-            </w:r>
-            <w:proofErr w:type="spellEnd"/>
-            <w:r>
-              <w:rPr>
-                <w:rFonts w:ascii="GDS Transport Website Light" w:hAnsi="GDS Transport Website Light"/>
-              </w:rPr>
-              <w:t>&gt;&gt;</w:t>
+              <w:t>&lt;&lt;caseNumber&gt;&gt;</w:t>
             </w:r>
           </w:p>
         </w:tc>
@@ -622,7 +576,6 @@
               </w:rPr>
               <w:t>&lt;&lt;</w:t>
             </w:r>
-            <w:proofErr w:type="spellStart"/>
             <w:r>
               <w:rPr>
                 <w:rFonts w:ascii="GDSTransportWebsite" w:hAnsi="GDSTransportWebsite"/>
@@ -630,7 +583,6 @@
               </w:rPr>
               <w:t>cr</w:t>
             </w:r>
-            <w:proofErr w:type="spellEnd"/>
             <w:r>
               <w:rPr>
                 <w:rFonts w:ascii="GDSTransportWebsite" w:hAnsi="GDSTransportWebsite"/>
@@ -657,7 +609,6 @@
               </w:rPr>
               <w:t>2</w:t>
             </w:r>
-            <w:proofErr w:type="gramStart"/>
             <w:r>
               <w:rPr>
                 <w:rFonts w:ascii="GDS Transport Website Light" w:hAnsi="GDS Transport Website Light"/>
@@ -668,14 +619,7 @@
               <w:rPr>
                 <w:rFonts w:ascii="GDS Transport Website Light" w:hAnsi="GDS Transport Website Light"/>
               </w:rPr>
-              <w:t>!=</w:t>
-            </w:r>
-            <w:proofErr w:type="gramEnd"/>
-            <w:r>
-              <w:rPr>
-                <w:rFonts w:ascii="GDS Transport Website Light" w:hAnsi="GDS Transport Website Light"/>
-              </w:rPr>
-              <w:t>null}</w:t>
+              <w:t>!=null}</w:t>
             </w:r>
             <w:r>
               <w:rPr>
@@ -947,7 +891,6 @@
               </w:rPr>
               <w:t>&lt;&lt;</w:t>
             </w:r>
-            <w:proofErr w:type="spellStart"/>
             <w:r>
               <w:rPr>
                 <w:rFonts w:ascii="GDSTransportWebsite" w:hAnsi="GDSTransportWebsite"/>
@@ -955,7 +898,6 @@
               </w:rPr>
               <w:t>cr</w:t>
             </w:r>
-            <w:proofErr w:type="spellEnd"/>
             <w:r>
               <w:rPr>
                 <w:rFonts w:ascii="GDSTransportWebsite" w:hAnsi="GDSTransportWebsite"/>
@@ -974,21 +916,7 @@
               <w:rPr>
                 <w:rFonts w:ascii="GDS Transport Website Light" w:hAnsi="GDS Transport Website Light"/>
               </w:rPr>
-              <w:t>defendant2</w:t>
-            </w:r>
-            <w:proofErr w:type="gramStart"/>
-            <w:r>
-              <w:rPr>
-                <w:rFonts w:ascii="GDS Transport Website Light" w:hAnsi="GDS Transport Website Light"/>
-              </w:rPr>
-              <w:t>Name!=</w:t>
-            </w:r>
-            <w:proofErr w:type="gramEnd"/>
-            <w:r>
-              <w:rPr>
-                <w:rFonts w:ascii="GDS Transport Website Light" w:hAnsi="GDS Transport Website Light"/>
-              </w:rPr>
-              <w:t>null}</w:t>
+              <w:t>defendant2Name!=null}</w:t>
             </w:r>
             <w:r>
               <w:rPr>
@@ -1171,21 +1099,7 @@
         <w:rPr>
           <w:rFonts w:ascii="GDS Transport Website Light" w:hAnsi="GDS Transport Website Light"/>
         </w:rPr>
-        <w:t>&lt;&lt;</w:t>
-      </w:r>
-      <w:proofErr w:type="spellStart"/>
-      <w:r>
-        <w:rPr>
-          <w:rFonts w:ascii="GDS Transport Website Light" w:hAnsi="GDS Transport Website Light"/>
-        </w:rPr>
-        <w:t>judgeNameTitle</w:t>
-      </w:r>
-      <w:proofErr w:type="spellEnd"/>
-      <w:r>
-        <w:rPr>
-          <w:rFonts w:ascii="GDS Transport Website Light" w:hAnsi="GDS Transport Website Light"/>
-        </w:rPr>
-        <w:t>&gt;&gt;</w:t>
+        <w:t>&lt;&lt;judgeNameTitle&gt;&gt;</w:t>
       </w:r>
       <w:r>
         <w:rPr>
@@ -1197,14 +1111,7 @@
         <w:rPr>
           <w:rFonts w:ascii="GDS Transport Website Light" w:hAnsi="GDS Transport Website Light"/>
         </w:rPr>
-        <w:t>&lt;</w:t>
-      </w:r>
-      <w:proofErr w:type="gramStart"/>
-      <w:r>
-        <w:rPr>
-          <w:rFonts w:ascii="GDS Transport Website Light" w:hAnsi="GDS Transport Website Light"/>
-        </w:rPr>
-        <w:t>&lt;</w:t>
+        <w:t>&lt;&lt;</w:t>
       </w:r>
       <w:r>
         <w:rPr>
@@ -1212,34 +1119,11 @@
         </w:rPr>
         <w:t>{</w:t>
       </w:r>
-      <w:proofErr w:type="spellStart"/>
-      <w:proofErr w:type="gramEnd"/>
       <w:r>
         <w:rPr>
           <w:rFonts w:ascii="GDS Transport Website Light" w:hAnsi="GDS Transport Website Light"/>
         </w:rPr>
-        <w:t>dateFormat</w:t>
-      </w:r>
-      <w:proofErr w:type="spellEnd"/>
-      <w:r>
-        <w:rPr>
-          <w:rFonts w:ascii="GDS Transport Website Light" w:hAnsi="GDS Transport Website Light"/>
-        </w:rPr>
-        <w:t>($</w:t>
-      </w:r>
-      <w:proofErr w:type="spellStart"/>
-      <w:r>
-        <w:rPr>
-          <w:rFonts w:ascii="GDS Transport Website Light" w:hAnsi="GDS Transport Website Light"/>
-        </w:rPr>
-        <w:t>nowUTC</w:t>
-      </w:r>
-      <w:proofErr w:type="spellEnd"/>
-      <w:r>
-        <w:rPr>
-          <w:rFonts w:ascii="GDS Transport Website Light" w:hAnsi="GDS Transport Website Light"/>
-        </w:rPr>
-        <w:t xml:space="preserve"> ,‘d MMMM yyyy’)} &gt;&gt;</w:t>
+        <w:t>dateFormat($nowUTC ,‘d MMMM yyyy’)} &gt;&gt;</w:t>
       </w:r>
       <w:r>
         <w:rPr>
@@ -1259,19 +1143,11 @@
         </w:rPr>
         <w:t>&lt;&lt;</w:t>
       </w:r>
-      <w:proofErr w:type="spellStart"/>
       <w:r>
         <w:rPr>
           <w:rFonts w:ascii="GDS Transport Website Light" w:hAnsi="GDS Transport Website Light"/>
         </w:rPr>
-        <w:t>courtLocation</w:t>
-      </w:r>
-      <w:proofErr w:type="spellEnd"/>
-      <w:r>
-        <w:rPr>
-          <w:rFonts w:ascii="GDS Transport Website Light" w:hAnsi="GDS Transport Website Light"/>
-        </w:rPr>
-        <w:t xml:space="preserve"> &gt;&gt;</w:t>
+        <w:t>courtLocation &gt;&gt;</w:t>
       </w:r>
       <w:r>
         <w:rPr>
@@ -1299,13 +1175,16 @@
         <w:t>THE COURT RECORDS THAT</w:t>
       </w:r>
       <w:r>
-        <w:t xml:space="preserve">: &lt;&lt; </w:t>
-      </w:r>
-      <w:proofErr w:type="spellStart"/>
+        <w:t xml:space="preserve">: </w:t>
+      </w:r>
+    </w:p>
+    <w:p>
+      <w:r>
+        <w:t xml:space="preserve">&lt;&lt; </w:t>
+      </w:r>
       <w:r>
         <w:t>freeFormRecordedText</w:t>
       </w:r>
-      <w:proofErr w:type="spellEnd"/>
       <w:r>
         <w:t xml:space="preserve"> &gt;&gt;</w:t>
       </w:r>
@@ -1329,9 +1208,13 @@
         <w:t>THE COURT ORDERS THAT</w:t>
       </w:r>
       <w:r>
-        <w:t xml:space="preserve">: &lt;&lt; </w:t>
-      </w:r>
-      <w:proofErr w:type="spellStart"/>
+        <w:t xml:space="preserve">: </w:t>
+      </w:r>
+    </w:p>
+    <w:p>
+      <w:r>
+        <w:t xml:space="preserve">&lt;&lt; </w:t>
+      </w:r>
       <w:r>
         <w:t>freeForm</w:t>
       </w:r>
@@ -1341,7 +1224,6 @@
       <w:r>
         <w:t>Text</w:t>
       </w:r>
-      <w:proofErr w:type="spellEnd"/>
       <w:r>
         <w:t xml:space="preserve"> &gt;&gt;</w:t>
       </w:r>
@@ -1362,28 +1244,15 @@
     </w:p>
     <w:p>
       <w:r>
-        <w:t xml:space="preserve">&lt;&lt; </w:t>
-      </w:r>
-      <w:proofErr w:type="spellStart"/>
-      <w:r>
-        <w:t>orderMadeOnCourtSelection</w:t>
-      </w:r>
-      <w:proofErr w:type="spellEnd"/>
-      <w:r>
-        <w:t xml:space="preserve"> &gt;&gt;</w:t>
+        <w:t>&lt;&lt; orderMadeOnCourtSelection &gt;&gt;</w:t>
       </w:r>
     </w:p>
     <w:p>
       <w:r>
         <w:t>&lt;&lt;cs_{</w:t>
       </w:r>
-      <w:proofErr w:type="spellStart"/>
-      <w:r>
-        <w:t>orderOnCourtsList</w:t>
-      </w:r>
-      <w:proofErr w:type="spellEnd"/>
-      <w:r>
-        <w:t>=</w:t>
+      <w:r>
+        <w:t>orderOnCourtsList=</w:t>
       </w:r>
       <w:r>
         <w:t>’</w:t>
@@ -1405,35 +1274,21 @@
       <w:r>
         <w:t>&lt;&lt;</w:t>
       </w:r>
-      <w:proofErr w:type="spellStart"/>
       <w:r>
         <w:t>onInitiativeSelectionText</w:t>
       </w:r>
-      <w:proofErr w:type="spellEnd"/>
       <w:r>
         <w:t xml:space="preserve">&gt;&gt; </w:t>
       </w:r>
       <w:r>
-        <w:t>&lt;&lt; {</w:t>
-      </w:r>
-      <w:proofErr w:type="spellStart"/>
-      <w:proofErr w:type="gramStart"/>
-      <w:r>
-        <w:t>dateFormat</w:t>
-      </w:r>
-      <w:proofErr w:type="spellEnd"/>
-      <w:r>
-        <w:t>(</w:t>
-      </w:r>
-      <w:proofErr w:type="spellStart"/>
-      <w:proofErr w:type="gramEnd"/>
+        <w:t>&lt;&lt; {dateFormat(</w:t>
+      </w:r>
       <w:r>
         <w:t>onInitiativeSelection</w:t>
       </w:r>
       <w:r>
         <w:t>Date</w:t>
       </w:r>
-      <w:proofErr w:type="spellEnd"/>
       <w:r>
         <w:t>, ‘dd MMMM yyyy’, ‘yyyy-MM-dd’)}&gt;&gt;</w:t>
       </w:r>
@@ -1450,13 +1305,8 @@
       <w:r>
         <w:t>&lt;&lt;cs_{</w:t>
       </w:r>
-      <w:proofErr w:type="spellStart"/>
-      <w:r>
-        <w:t>orderOnCourtsList</w:t>
-      </w:r>
-      <w:proofErr w:type="spellEnd"/>
-      <w:r>
-        <w:t>=</w:t>
+      <w:r>
+        <w:t>orderOnCourtsList=</w:t>
       </w:r>
       <w:r>
         <w:t>’</w:t>
@@ -1481,35 +1331,21 @@
       <w:r>
         <w:t>&lt;&lt;</w:t>
       </w:r>
-      <w:proofErr w:type="spellStart"/>
       <w:r>
         <w:t>withoutNoticeSelectionText</w:t>
       </w:r>
-      <w:proofErr w:type="spellEnd"/>
       <w:r>
         <w:t xml:space="preserve">&gt;&gt; </w:t>
       </w:r>
       <w:r>
-        <w:t>&lt;&lt; {</w:t>
-      </w:r>
-      <w:proofErr w:type="spellStart"/>
-      <w:proofErr w:type="gramStart"/>
-      <w:r>
-        <w:t>dateFormat</w:t>
-      </w:r>
-      <w:proofErr w:type="spellEnd"/>
-      <w:r>
-        <w:t>(</w:t>
-      </w:r>
-      <w:proofErr w:type="spellStart"/>
-      <w:proofErr w:type="gramEnd"/>
+        <w:t>&lt;&lt; {dateFormat(</w:t>
+      </w:r>
       <w:r>
         <w:t>withoutNoticeSelection</w:t>
       </w:r>
       <w:r>
         <w:t>Date</w:t>
       </w:r>
-      <w:proofErr w:type="spellEnd"/>
       <w:r>
         <w:t>, ‘dd MMMM yyyy’, ‘yyyy-MM-dd’)}&gt;&gt;</w:t>
       </w:r>
@@ -1559,124 +1395,6 @@
     <w:pPr>
       <w:pStyle w:val="Footer"/>
     </w:pPr>
-    <w:r>
-      <w:rPr>
-        <w:noProof/>
-      </w:rPr>
-      <mc:AlternateContent>
-        <mc:Choice Requires="wps">
-          <w:drawing>
-            <wp:anchor distT="0" distB="0" distL="0" distR="0" simplePos="0" relativeHeight="251659264" behindDoc="0" locked="0" layoutInCell="1" allowOverlap="1" wp14:anchorId="274EB0D3" wp14:editId="12D95C75">
-              <wp:simplePos x="635" y="635"/>
-              <wp:positionH relativeFrom="page">
-                <wp:align>left</wp:align>
-              </wp:positionH>
-              <wp:positionV relativeFrom="page">
-                <wp:align>bottom</wp:align>
-              </wp:positionV>
-              <wp:extent cx="443865" cy="443865"/>
-              <wp:effectExtent l="0" t="0" r="10795" b="0"/>
-              <wp:wrapNone/>
-              <wp:docPr id="3" name="Text Box 3" descr="Classification: Controlled">
-                <a:extLst xmlns:a="http://schemas.openxmlformats.org/drawingml/2006/main">
-                  <a:ext uri="{5AE41FA2-C0FF-4470-9BD4-5FADCA87CBE2}">
-                    <aclsh:classification xmlns:aclsh="http://schemas.microsoft.com/office/drawing/2020/classificationShape" classificationOutcomeType="ftr"/>
-                  </a:ext>
-                </a:extLst>
-              </wp:docPr>
-              <wp:cNvGraphicFramePr/>
-              <a:graphic xmlns:a="http://schemas.openxmlformats.org/drawingml/2006/main">
-                <a:graphicData uri="http://schemas.microsoft.com/office/word/2010/wordprocessingShape">
-                  <wps:wsp>
-                    <wps:cNvSpPr txBox="1"/>
-                    <wps:spPr>
-                      <a:xfrm>
-                        <a:off x="0" y="0"/>
-                        <a:ext cx="443865" cy="443865"/>
-                      </a:xfrm>
-                      <a:prstGeom prst="rect">
-                        <a:avLst/>
-                      </a:prstGeom>
-                      <a:noFill/>
-                      <a:ln>
-                        <a:noFill/>
-                      </a:ln>
-                    </wps:spPr>
-                    <wps:txbx>
-                      <w:txbxContent>
-                        <w:p>
-                          <w:pPr>
-                            <w:rPr>
-                              <w:rFonts w:ascii="Calibri" w:eastAsia="Calibri" w:hAnsi="Calibri" w:cs="Calibri"/>
-                              <w:noProof/>
-                              <w:color w:val="FF0000"/>
-                              <w:sz w:val="12"/>
-                              <w:szCs w:val="12"/>
-                            </w:rPr>
-                          </w:pPr>
-                          <w:r>
-                            <w:rPr>
-                              <w:rFonts w:ascii="Calibri" w:eastAsia="Calibri" w:hAnsi="Calibri" w:cs="Calibri"/>
-                              <w:noProof/>
-                              <w:color w:val="FF0000"/>
-                              <w:sz w:val="12"/>
-                              <w:szCs w:val="12"/>
-                            </w:rPr>
-                            <w:t>Classification: Controlled</w:t>
-                          </w:r>
-                        </w:p>
-                      </w:txbxContent>
-                    </wps:txbx>
-                    <wps:bodyPr rot="0" spcFirstLastPara="0" vertOverflow="overflow" horzOverflow="overflow" vert="horz" wrap="none" lIns="254000" tIns="0" rIns="0" bIns="190500" numCol="1" spcCol="0" rtlCol="0" fromWordArt="0" anchor="b" anchorCtr="0" forceAA="0" compatLnSpc="1">
-                      <a:prstTxWarp prst="textNoShape">
-                        <a:avLst/>
-                      </a:prstTxWarp>
-                      <a:spAutoFit/>
-                    </wps:bodyPr>
-                  </wps:wsp>
-                </a:graphicData>
-              </a:graphic>
-            </wp:anchor>
-          </w:drawing>
-        </mc:Choice>
-        <mc:Fallback>
-          <w:pict>
-            <v:shapetype w14:anchorId="274EB0D3" id="_x0000_t202" coordsize="21600,21600" o:spt="202" path="m,l,21600r21600,l21600,xe">
-              <v:stroke joinstyle="miter"/>
-              <v:path gradientshapeok="t" o:connecttype="rect"/>
-            </v:shapetype>
-            <v:shape id="Text Box 3" o:spid="_x0000_s1026" type="#_x0000_t202" alt="Classification: Controlled" style="position:absolute;margin-left:0;margin-top:0;width:34.95pt;height:34.95pt;z-index:251659264;visibility:visible;mso-wrap-style:none;mso-wrap-distance-left:0;mso-wrap-distance-top:0;mso-wrap-distance-right:0;mso-wrap-distance-bottom:0;mso-position-horizontal:left;mso-position-horizontal-relative:page;mso-position-vertical:bottom;mso-position-vertical-relative:page;v-text-anchor:bottom" o:gfxdata="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" filled="f" stroked="f">
-              <v:textbox style="mso-fit-shape-to-text:t" inset="20pt,0,0,15pt">
-                <w:txbxContent>
-                  <w:p>
-                    <w:pPr>
-                      <w:rPr>
-                        <w:rFonts w:ascii="Calibri" w:eastAsia="Calibri" w:hAnsi="Calibri" w:cs="Calibri"/>
-                        <w:noProof/>
-                        <w:color w:val="FF0000"/>
-                        <w:sz w:val="12"/>
-                        <w:szCs w:val="12"/>
-                      </w:rPr>
-                    </w:pPr>
-                    <w:r>
-                      <w:rPr>
-                        <w:rFonts w:ascii="Calibri" w:eastAsia="Calibri" w:hAnsi="Calibri" w:cs="Calibri"/>
-                        <w:noProof/>
-                        <w:color w:val="FF0000"/>
-                        <w:sz w:val="12"/>
-                        <w:szCs w:val="12"/>
-                      </w:rPr>
-                      <w:t>Classification: Controlled</w:t>
-                    </w:r>
-                  </w:p>
-                </w:txbxContent>
-              </v:textbox>
-              <w10:wrap anchorx="page" anchory="page"/>
-            </v:shape>
-          </w:pict>
-        </mc:Fallback>
-      </mc:AlternateContent>
-    </w:r>
   </w:p>
 </w:ftr>
 </file>
@@ -1687,124 +1405,6 @@
     <w:pPr>
       <w:pStyle w:val="Footer"/>
     </w:pPr>
-    <w:r>
-      <w:rPr>
-        <w:noProof/>
-      </w:rPr>
-      <mc:AlternateContent>
-        <mc:Choice Requires="wps">
-          <w:drawing>
-            <wp:anchor distT="0" distB="0" distL="0" distR="0" simplePos="0" relativeHeight="251658240" behindDoc="0" locked="0" layoutInCell="1" allowOverlap="1" wp14:anchorId="6F6571EC" wp14:editId="136FB149">
-              <wp:simplePos x="635" y="635"/>
-              <wp:positionH relativeFrom="page">
-                <wp:align>left</wp:align>
-              </wp:positionH>
-              <wp:positionV relativeFrom="page">
-                <wp:align>bottom</wp:align>
-              </wp:positionV>
-              <wp:extent cx="443865" cy="443865"/>
-              <wp:effectExtent l="0" t="0" r="10795" b="0"/>
-              <wp:wrapNone/>
-              <wp:docPr id="1" name="Text Box 1" descr="Classification: Controlled">
-                <a:extLst xmlns:a="http://schemas.openxmlformats.org/drawingml/2006/main">
-                  <a:ext uri="{5AE41FA2-C0FF-4470-9BD4-5FADCA87CBE2}">
-                    <aclsh:classification xmlns:aclsh="http://schemas.microsoft.com/office/drawing/2020/classificationShape" classificationOutcomeType="ftr"/>
-                  </a:ext>
-                </a:extLst>
-              </wp:docPr>
-              <wp:cNvGraphicFramePr/>
-              <a:graphic xmlns:a="http://schemas.openxmlformats.org/drawingml/2006/main">
-                <a:graphicData uri="http://schemas.microsoft.com/office/word/2010/wordprocessingShape">
-                  <wps:wsp>
-                    <wps:cNvSpPr txBox="1"/>
-                    <wps:spPr>
-                      <a:xfrm>
-                        <a:off x="0" y="0"/>
-                        <a:ext cx="443865" cy="443865"/>
-                      </a:xfrm>
-                      <a:prstGeom prst="rect">
-                        <a:avLst/>
-                      </a:prstGeom>
-                      <a:noFill/>
-                      <a:ln>
-                        <a:noFill/>
-                      </a:ln>
-                    </wps:spPr>
-                    <wps:txbx>
-                      <w:txbxContent>
-                        <w:p>
-                          <w:pPr>
-                            <w:rPr>
-                              <w:rFonts w:ascii="Calibri" w:eastAsia="Calibri" w:hAnsi="Calibri" w:cs="Calibri"/>
-                              <w:noProof/>
-                              <w:color w:val="FF0000"/>
-                              <w:sz w:val="12"/>
-                              <w:szCs w:val="12"/>
-                            </w:rPr>
-                          </w:pPr>
-                          <w:r>
-                            <w:rPr>
-                              <w:rFonts w:ascii="Calibri" w:eastAsia="Calibri" w:hAnsi="Calibri" w:cs="Calibri"/>
-                              <w:noProof/>
-                              <w:color w:val="FF0000"/>
-                              <w:sz w:val="12"/>
-                              <w:szCs w:val="12"/>
-                            </w:rPr>
-                            <w:t>Classification: Controlled</w:t>
-                          </w:r>
-                        </w:p>
-                      </w:txbxContent>
-                    </wps:txbx>
-                    <wps:bodyPr rot="0" spcFirstLastPara="0" vertOverflow="overflow" horzOverflow="overflow" vert="horz" wrap="none" lIns="254000" tIns="0" rIns="0" bIns="190500" numCol="1" spcCol="0" rtlCol="0" fromWordArt="0" anchor="b" anchorCtr="0" forceAA="0" compatLnSpc="1">
-                      <a:prstTxWarp prst="textNoShape">
-                        <a:avLst/>
-                      </a:prstTxWarp>
-                      <a:spAutoFit/>
-                    </wps:bodyPr>
-                  </wps:wsp>
-                </a:graphicData>
-              </a:graphic>
-            </wp:anchor>
-          </w:drawing>
-        </mc:Choice>
-        <mc:Fallback>
-          <w:pict>
-            <v:shapetype w14:anchorId="6F6571EC" id="_x0000_t202" coordsize="21600,21600" o:spt="202" path="m,l,21600r21600,l21600,xe">
-              <v:stroke joinstyle="miter"/>
-              <v:path gradientshapeok="t" o:connecttype="rect"/>
-            </v:shapetype>
-            <v:shape id="Text Box 1" o:spid="_x0000_s1028" type="#_x0000_t202" alt="Classification: Controlled" style="position:absolute;margin-left:0;margin-top:0;width:34.95pt;height:34.95pt;z-index:251658240;visibility:visible;mso-wrap-style:none;mso-wrap-distance-left:0;mso-wrap-distance-top:0;mso-wrap-distance-right:0;mso-wrap-distance-bottom:0;mso-position-horizontal:left;mso-position-horizontal-relative:page;mso-position-vertical:bottom;mso-position-vertical-relative:page;v-text-anchor:bottom" o:gfxdata="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" filled="f" stroked="f">
-              <v:textbox style="mso-fit-shape-to-text:t" inset="20pt,0,0,15pt">
-                <w:txbxContent>
-                  <w:p>
-                    <w:pPr>
-                      <w:rPr>
-                        <w:rFonts w:ascii="Calibri" w:eastAsia="Calibri" w:hAnsi="Calibri" w:cs="Calibri"/>
-                        <w:noProof/>
-                        <w:color w:val="FF0000"/>
-                        <w:sz w:val="12"/>
-                        <w:szCs w:val="12"/>
-                      </w:rPr>
-                    </w:pPr>
-                    <w:r>
-                      <w:rPr>
-                        <w:rFonts w:ascii="Calibri" w:eastAsia="Calibri" w:hAnsi="Calibri" w:cs="Calibri"/>
-                        <w:noProof/>
-                        <w:color w:val="FF0000"/>
-                        <w:sz w:val="12"/>
-                        <w:szCs w:val="12"/>
-                      </w:rPr>
-                      <w:t>Classification: Controlled</w:t>
-                    </w:r>
-                  </w:p>
-                </w:txbxContent>
-              </v:textbox>
-              <w10:wrap anchorx="page" anchory="page"/>
-            </v:shape>
-          </w:pict>
-        </mc:Fallback>
-      </mc:AlternateContent>
-    </w:r>
   </w:p>
 </w:ftr>
 </file>
@@ -2803,6 +2403,6 @@
 
 <file path=docMetadata/LabelInfo.xml><?xml version="1.0" encoding="utf-8"?>
 <clbl:labelList xmlns:clbl="http://schemas.microsoft.com/office/2020/mipLabelMetadata">
-  <clbl:label id="{95c71a0f-75e1-4c8f-90e2-641c9351dd98}" enabled="1" method="Standard" siteId="{3e0088dc-0629-4ae6-aa8c-813e7a296f50}" contentBits="2" removed="0"/>
+  <clbl:label id="{fa22dce2-39a9-4bf4-a557-7a50b593b56a}" enabled="1" method="Privileged" siteId="{3e0088dc-0629-4ae6-aa8c-813e7a296f50}" contentBits="0" removed="0"/>
 </clbl:labelList>
 </file>
</xml_diff>

<commit_message>
update to templates to show claimant 1/2 defendant 1/2
</commit_message>
<xml_diff>
--- a/docker/docmosis/templates/CV-UNS-DEC-ENG-01099.docx
+++ b/docker/docmosis/templates/CV-UNS-DEC-ENG-01099.docx
@@ -1,6 +1,6 @@
 
 <file path=word/document.xml><?xml version="1.0" encoding="utf-8"?>
-<w:document xmlns:wpc="http://schemas.microsoft.com/office/word/2010/wordprocessingCanvas" xmlns:cx="http://schemas.microsoft.com/office/drawing/2014/chartex" xmlns:cx1="http://schemas.microsoft.com/office/drawing/2015/9/8/chartex" xmlns:cx2="http://schemas.microsoft.com/office/drawing/2015/10/21/chartex" xmlns:cx3="http://schemas.microsoft.com/office/drawing/2016/5/9/chartex" xmlns:cx4="http://schemas.microsoft.com/office/drawing/2016/5/10/chartex" xmlns:cx5="http://schemas.microsoft.com/office/drawing/2016/5/11/chartex" xmlns:cx6="http://schemas.microsoft.com/office/drawing/2016/5/12/chartex" xmlns:cx7="http://schemas.microsoft.com/office/drawing/2016/5/13/chartex" xmlns:cx8="http://schemas.microsoft.com/office/drawing/2016/5/14/chartex" xmlns:mc="http://schemas.openxmlformats.org/markup-compatibility/2006" xmlns:aink="http://schemas.microsoft.com/office/drawing/2016/ink" xmlns:am3d="http://schemas.microsoft.com/office/drawing/2017/model3d" xmlns:o="urn:schemas-microsoft-com:office:office" xmlns:oel="http://schemas.microsoft.com/office/2019/extlst" xmlns:r="http://schemas.openxmlformats.org/officeDocument/2006/relationships" xmlns:m="http://schemas.openxmlformats.org/officeDocument/2006/math" xmlns:v="urn:schemas-microsoft-com:vml" xmlns:wp14="http://schemas.microsoft.com/office/word/2010/wordprocessingDrawing" xmlns:wp="http://schemas.openxmlformats.org/drawingml/2006/wordprocessingDrawing" xmlns:w10="urn:schemas-microsoft-com:office:word" xmlns:w="http://schemas.openxmlformats.org/wordprocessingml/2006/main" xmlns:w14="http://schemas.microsoft.com/office/word/2010/wordml" xmlns:w15="http://schemas.microsoft.com/office/word/2012/wordml" xmlns:w16cex="http://schemas.microsoft.com/office/word/2018/wordml/cex" xmlns:w16cid="http://schemas.microsoft.com/office/word/2016/wordml/cid" xmlns:w16="http://schemas.microsoft.com/office/word/2018/wordml" xmlns:w16sdtdh="http://schemas.microsoft.com/office/word/2020/wordml/sdtdatahash" xmlns:w16se="http://schemas.microsoft.com/office/word/2015/wordml/symex" xmlns:wpg="http://schemas.microsoft.com/office/word/2010/wordprocessingGroup" xmlns:wpi="http://schemas.microsoft.com/office/word/2010/wordprocessingInk" xmlns:wne="http://schemas.microsoft.com/office/word/2006/wordml" xmlns:wps="http://schemas.microsoft.com/office/word/2010/wordprocessingShape" mc:Ignorable="w14 w15 w16se w16cid w16 w16cex w16sdtdh wp14">
+<w:document xmlns:wpc="http://schemas.microsoft.com/office/word/2010/wordprocessingCanvas" xmlns:cx="http://schemas.microsoft.com/office/drawing/2014/chartex" xmlns:cx1="http://schemas.microsoft.com/office/drawing/2015/9/8/chartex" xmlns:cx2="http://schemas.microsoft.com/office/drawing/2015/10/21/chartex" xmlns:cx3="http://schemas.microsoft.com/office/drawing/2016/5/9/chartex" xmlns:cx4="http://schemas.microsoft.com/office/drawing/2016/5/10/chartex" xmlns:cx5="http://schemas.microsoft.com/office/drawing/2016/5/11/chartex" xmlns:cx6="http://schemas.microsoft.com/office/drawing/2016/5/12/chartex" xmlns:cx7="http://schemas.microsoft.com/office/drawing/2016/5/13/chartex" xmlns:cx8="http://schemas.microsoft.com/office/drawing/2016/5/14/chartex" xmlns:mc="http://schemas.openxmlformats.org/markup-compatibility/2006" xmlns:aink="http://schemas.microsoft.com/office/drawing/2016/ink" xmlns:am3d="http://schemas.microsoft.com/office/drawing/2017/model3d" xmlns:o="urn:schemas-microsoft-com:office:office" xmlns:r="http://schemas.openxmlformats.org/officeDocument/2006/relationships" xmlns:m="http://schemas.openxmlformats.org/officeDocument/2006/math" xmlns:v="urn:schemas-microsoft-com:vml" xmlns:wp14="http://schemas.microsoft.com/office/word/2010/wordprocessingDrawing" xmlns:wp="http://schemas.openxmlformats.org/drawingml/2006/wordprocessingDrawing" xmlns:w10="urn:schemas-microsoft-com:office:word" xmlns:w="http://schemas.openxmlformats.org/wordprocessingml/2006/main" xmlns:w14="http://schemas.microsoft.com/office/word/2010/wordml" xmlns:w15="http://schemas.microsoft.com/office/word/2012/wordml" xmlns:w16cex="http://schemas.microsoft.com/office/word/2018/wordml/cex" xmlns:w16cid="http://schemas.microsoft.com/office/word/2016/wordml/cid" xmlns:w16="http://schemas.microsoft.com/office/word/2018/wordml" xmlns:w16sdtdh="http://schemas.microsoft.com/office/word/2020/wordml/sdtdatahash" xmlns:w16se="http://schemas.microsoft.com/office/word/2015/wordml/symex" xmlns:wpg="http://schemas.microsoft.com/office/word/2010/wordprocessingGroup" xmlns:wpi="http://schemas.microsoft.com/office/word/2010/wordprocessingInk" xmlns:wne="http://schemas.microsoft.com/office/word/2006/wordml" xmlns:wps="http://schemas.microsoft.com/office/word/2010/wordprocessingShape" mc:Ignorable="w14 w15 w16se w16cid w16 w16cex w16sdtdh wp14">
   <w:body>
     <w:tbl>
       <w:tblPr>
@@ -10,8 +10,8 @@
       </w:tblPr>
       <w:tblGrid>
         <w:gridCol w:w="2681"/>
-        <w:gridCol w:w="4418"/>
-        <w:gridCol w:w="1927"/>
+        <w:gridCol w:w="4176"/>
+        <w:gridCol w:w="2169"/>
       </w:tblGrid>
       <w:tr>
         <w:tc>
@@ -545,7 +545,21 @@
                 <w:rFonts w:ascii="GDS Transport Website Light" w:hAnsi="GDS Transport Website Light"/>
                 <w:noProof/>
               </w:rPr>
-              <w:t>Claimant</w:t>
+              <w:t>&lt;&lt;c</w:t>
+            </w:r>
+            <w:r>
+              <w:rPr>
+                <w:rFonts w:ascii="GDS Transport Website Light" w:hAnsi="GDS Transport Website Light"/>
+                <w:noProof/>
+              </w:rPr>
+              <w:t>laimant</w:t>
+            </w:r>
+            <w:r>
+              <w:rPr>
+                <w:rFonts w:ascii="GDS Transport Website Light" w:hAnsi="GDS Transport Website Light"/>
+                <w:noProof/>
+              </w:rPr>
+              <w:t>Num&gt;&gt;</w:t>
             </w:r>
           </w:p>
         </w:tc>
@@ -730,6 +744,13 @@
               </w:rPr>
               <w:t>Claimant</w:t>
             </w:r>
+            <w:r>
+              <w:rPr>
+                <w:rFonts w:ascii="GDS Transport Website Light" w:hAnsi="GDS Transport Website Light"/>
+                <w:noProof/>
+              </w:rPr>
+              <w:t xml:space="preserve"> 2</w:t>
+            </w:r>
           </w:p>
         </w:tc>
       </w:tr>
@@ -860,7 +881,19 @@
               <w:rPr>
                 <w:rFonts w:ascii="GDS Transport Website Light" w:hAnsi="GDS Transport Website Light"/>
               </w:rPr>
-              <w:t>Defendant</w:t>
+              <w:t>&lt;&lt;d</w:t>
+            </w:r>
+            <w:r>
+              <w:rPr>
+                <w:rFonts w:ascii="GDS Transport Website Light" w:hAnsi="GDS Transport Website Light"/>
+              </w:rPr>
+              <w:t>efendant</w:t>
+            </w:r>
+            <w:r>
+              <w:rPr>
+                <w:rFonts w:ascii="GDS Transport Website Light" w:hAnsi="GDS Transport Website Light"/>
+              </w:rPr>
+              <w:t>Num&gt;&gt;</w:t>
             </w:r>
           </w:p>
         </w:tc>
@@ -1013,6 +1046,12 @@
                 <w:rFonts w:ascii="GDS Transport Website Light" w:hAnsi="GDS Transport Website Light"/>
               </w:rPr>
               <w:t>Defendant</w:t>
+            </w:r>
+            <w:r>
+              <w:rPr>
+                <w:rFonts w:ascii="GDS Transport Website Light" w:hAnsi="GDS Transport Website Light"/>
+              </w:rPr>
+              <w:t xml:space="preserve"> 2</w:t>
             </w:r>
           </w:p>
         </w:tc>
@@ -1371,7 +1410,7 @@
 </file>
 
 <file path=word/endnotes.xml><?xml version="1.0" encoding="utf-8"?>
-<w:endnotes xmlns:wpc="http://schemas.microsoft.com/office/word/2010/wordprocessingCanvas" xmlns:cx="http://schemas.microsoft.com/office/drawing/2014/chartex" xmlns:cx1="http://schemas.microsoft.com/office/drawing/2015/9/8/chartex" xmlns:cx2="http://schemas.microsoft.com/office/drawing/2015/10/21/chartex" xmlns:cx3="http://schemas.microsoft.com/office/drawing/2016/5/9/chartex" xmlns:cx4="http://schemas.microsoft.com/office/drawing/2016/5/10/chartex" xmlns:cx5="http://schemas.microsoft.com/office/drawing/2016/5/11/chartex" xmlns:cx6="http://schemas.microsoft.com/office/drawing/2016/5/12/chartex" xmlns:cx7="http://schemas.microsoft.com/office/drawing/2016/5/13/chartex" xmlns:cx8="http://schemas.microsoft.com/office/drawing/2016/5/14/chartex" xmlns:mc="http://schemas.openxmlformats.org/markup-compatibility/2006" xmlns:aink="http://schemas.microsoft.com/office/drawing/2016/ink" xmlns:am3d="http://schemas.microsoft.com/office/drawing/2017/model3d" xmlns:o="urn:schemas-microsoft-com:office:office" xmlns:oel="http://schemas.microsoft.com/office/2019/extlst" xmlns:r="http://schemas.openxmlformats.org/officeDocument/2006/relationships" xmlns:m="http://schemas.openxmlformats.org/officeDocument/2006/math" xmlns:v="urn:schemas-microsoft-com:vml" xmlns:wp14="http://schemas.microsoft.com/office/word/2010/wordprocessingDrawing" xmlns:wp="http://schemas.openxmlformats.org/drawingml/2006/wordprocessingDrawing" xmlns:w10="urn:schemas-microsoft-com:office:word" xmlns:w="http://schemas.openxmlformats.org/wordprocessingml/2006/main" xmlns:w14="http://schemas.microsoft.com/office/word/2010/wordml" xmlns:w15="http://schemas.microsoft.com/office/word/2012/wordml" xmlns:w16cex="http://schemas.microsoft.com/office/word/2018/wordml/cex" xmlns:w16cid="http://schemas.microsoft.com/office/word/2016/wordml/cid" xmlns:w16="http://schemas.microsoft.com/office/word/2018/wordml" xmlns:w16sdtdh="http://schemas.microsoft.com/office/word/2020/wordml/sdtdatahash" xmlns:w16se="http://schemas.microsoft.com/office/word/2015/wordml/symex" xmlns:wpg="http://schemas.microsoft.com/office/word/2010/wordprocessingGroup" xmlns:wpi="http://schemas.microsoft.com/office/word/2010/wordprocessingInk" xmlns:wne="http://schemas.microsoft.com/office/word/2006/wordml" xmlns:wps="http://schemas.microsoft.com/office/word/2010/wordprocessingShape" mc:Ignorable="w14 w15 w16se w16cid w16 w16cex w16sdtdh wp14">
+<w:endnotes xmlns:wpc="http://schemas.microsoft.com/office/word/2010/wordprocessingCanvas" xmlns:cx="http://schemas.microsoft.com/office/drawing/2014/chartex" xmlns:cx1="http://schemas.microsoft.com/office/drawing/2015/9/8/chartex" xmlns:cx2="http://schemas.microsoft.com/office/drawing/2015/10/21/chartex" xmlns:cx3="http://schemas.microsoft.com/office/drawing/2016/5/9/chartex" xmlns:cx4="http://schemas.microsoft.com/office/drawing/2016/5/10/chartex" xmlns:cx5="http://schemas.microsoft.com/office/drawing/2016/5/11/chartex" xmlns:cx6="http://schemas.microsoft.com/office/drawing/2016/5/12/chartex" xmlns:cx7="http://schemas.microsoft.com/office/drawing/2016/5/13/chartex" xmlns:cx8="http://schemas.microsoft.com/office/drawing/2016/5/14/chartex" xmlns:mc="http://schemas.openxmlformats.org/markup-compatibility/2006" xmlns:aink="http://schemas.microsoft.com/office/drawing/2016/ink" xmlns:am3d="http://schemas.microsoft.com/office/drawing/2017/model3d" xmlns:o="urn:schemas-microsoft-com:office:office" xmlns:r="http://schemas.openxmlformats.org/officeDocument/2006/relationships" xmlns:m="http://schemas.openxmlformats.org/officeDocument/2006/math" xmlns:v="urn:schemas-microsoft-com:vml" xmlns:wp14="http://schemas.microsoft.com/office/word/2010/wordprocessingDrawing" xmlns:wp="http://schemas.openxmlformats.org/drawingml/2006/wordprocessingDrawing" xmlns:w10="urn:schemas-microsoft-com:office:word" xmlns:w="http://schemas.openxmlformats.org/wordprocessingml/2006/main" xmlns:w14="http://schemas.microsoft.com/office/word/2010/wordml" xmlns:w15="http://schemas.microsoft.com/office/word/2012/wordml" xmlns:w16cex="http://schemas.microsoft.com/office/word/2018/wordml/cex" xmlns:w16cid="http://schemas.microsoft.com/office/word/2016/wordml/cid" xmlns:w16="http://schemas.microsoft.com/office/word/2018/wordml" xmlns:w16sdtdh="http://schemas.microsoft.com/office/word/2020/wordml/sdtdatahash" xmlns:w16se="http://schemas.microsoft.com/office/word/2015/wordml/symex" xmlns:wpg="http://schemas.microsoft.com/office/word/2010/wordprocessingGroup" xmlns:wpi="http://schemas.microsoft.com/office/word/2010/wordprocessingInk" xmlns:wne="http://schemas.microsoft.com/office/word/2006/wordml" xmlns:wps="http://schemas.microsoft.com/office/word/2010/wordprocessingShape" mc:Ignorable="w14 w15 w16se w16cid w16 w16cex w16sdtdh wp14">
   <w:endnote w:type="separator" w:id="-1">
     <w:p>
       <w:r>
@@ -1390,7 +1429,7 @@
 </file>
 
 <file path=word/footer1.xml><?xml version="1.0" encoding="utf-8"?>
-<w:ftr xmlns:wpc="http://schemas.microsoft.com/office/word/2010/wordprocessingCanvas" xmlns:cx="http://schemas.microsoft.com/office/drawing/2014/chartex" xmlns:cx1="http://schemas.microsoft.com/office/drawing/2015/9/8/chartex" xmlns:cx2="http://schemas.microsoft.com/office/drawing/2015/10/21/chartex" xmlns:cx3="http://schemas.microsoft.com/office/drawing/2016/5/9/chartex" xmlns:cx4="http://schemas.microsoft.com/office/drawing/2016/5/10/chartex" xmlns:cx5="http://schemas.microsoft.com/office/drawing/2016/5/11/chartex" xmlns:cx6="http://schemas.microsoft.com/office/drawing/2016/5/12/chartex" xmlns:cx7="http://schemas.microsoft.com/office/drawing/2016/5/13/chartex" xmlns:cx8="http://schemas.microsoft.com/office/drawing/2016/5/14/chartex" xmlns:mc="http://schemas.openxmlformats.org/markup-compatibility/2006" xmlns:aink="http://schemas.microsoft.com/office/drawing/2016/ink" xmlns:am3d="http://schemas.microsoft.com/office/drawing/2017/model3d" xmlns:o="urn:schemas-microsoft-com:office:office" xmlns:oel="http://schemas.microsoft.com/office/2019/extlst" xmlns:r="http://schemas.openxmlformats.org/officeDocument/2006/relationships" xmlns:m="http://schemas.openxmlformats.org/officeDocument/2006/math" xmlns:v="urn:schemas-microsoft-com:vml" xmlns:wp14="http://schemas.microsoft.com/office/word/2010/wordprocessingDrawing" xmlns:wp="http://schemas.openxmlformats.org/drawingml/2006/wordprocessingDrawing" xmlns:w10="urn:schemas-microsoft-com:office:word" xmlns:w="http://schemas.openxmlformats.org/wordprocessingml/2006/main" xmlns:w14="http://schemas.microsoft.com/office/word/2010/wordml" xmlns:w15="http://schemas.microsoft.com/office/word/2012/wordml" xmlns:w16cex="http://schemas.microsoft.com/office/word/2018/wordml/cex" xmlns:w16cid="http://schemas.microsoft.com/office/word/2016/wordml/cid" xmlns:w16="http://schemas.microsoft.com/office/word/2018/wordml" xmlns:w16sdtdh="http://schemas.microsoft.com/office/word/2020/wordml/sdtdatahash" xmlns:w16se="http://schemas.microsoft.com/office/word/2015/wordml/symex" xmlns:wpg="http://schemas.microsoft.com/office/word/2010/wordprocessingGroup" xmlns:wpi="http://schemas.microsoft.com/office/word/2010/wordprocessingInk" xmlns:wne="http://schemas.microsoft.com/office/word/2006/wordml" xmlns:wps="http://schemas.microsoft.com/office/word/2010/wordprocessingShape" mc:Ignorable="w14 w15 w16se w16cid w16 w16cex w16sdtdh wp14">
+<w:ftr xmlns:wpc="http://schemas.microsoft.com/office/word/2010/wordprocessingCanvas" xmlns:cx="http://schemas.microsoft.com/office/drawing/2014/chartex" xmlns:cx1="http://schemas.microsoft.com/office/drawing/2015/9/8/chartex" xmlns:cx2="http://schemas.microsoft.com/office/drawing/2015/10/21/chartex" xmlns:cx3="http://schemas.microsoft.com/office/drawing/2016/5/9/chartex" xmlns:cx4="http://schemas.microsoft.com/office/drawing/2016/5/10/chartex" xmlns:cx5="http://schemas.microsoft.com/office/drawing/2016/5/11/chartex" xmlns:cx6="http://schemas.microsoft.com/office/drawing/2016/5/12/chartex" xmlns:cx7="http://schemas.microsoft.com/office/drawing/2016/5/13/chartex" xmlns:cx8="http://schemas.microsoft.com/office/drawing/2016/5/14/chartex" xmlns:mc="http://schemas.openxmlformats.org/markup-compatibility/2006" xmlns:aink="http://schemas.microsoft.com/office/drawing/2016/ink" xmlns:am3d="http://schemas.microsoft.com/office/drawing/2017/model3d" xmlns:o="urn:schemas-microsoft-com:office:office" xmlns:r="http://schemas.openxmlformats.org/officeDocument/2006/relationships" xmlns:m="http://schemas.openxmlformats.org/officeDocument/2006/math" xmlns:v="urn:schemas-microsoft-com:vml" xmlns:wp14="http://schemas.microsoft.com/office/word/2010/wordprocessingDrawing" xmlns:wp="http://schemas.openxmlformats.org/drawingml/2006/wordprocessingDrawing" xmlns:w10="urn:schemas-microsoft-com:office:word" xmlns:w="http://schemas.openxmlformats.org/wordprocessingml/2006/main" xmlns:w14="http://schemas.microsoft.com/office/word/2010/wordml" xmlns:w15="http://schemas.microsoft.com/office/word/2012/wordml" xmlns:w16cex="http://schemas.microsoft.com/office/word/2018/wordml/cex" xmlns:w16cid="http://schemas.microsoft.com/office/word/2016/wordml/cid" xmlns:w16="http://schemas.microsoft.com/office/word/2018/wordml" xmlns:w16sdtdh="http://schemas.microsoft.com/office/word/2020/wordml/sdtdatahash" xmlns:w16se="http://schemas.microsoft.com/office/word/2015/wordml/symex" xmlns:wpg="http://schemas.microsoft.com/office/word/2010/wordprocessingGroup" xmlns:wpi="http://schemas.microsoft.com/office/word/2010/wordprocessingInk" xmlns:wne="http://schemas.microsoft.com/office/word/2006/wordml" xmlns:wps="http://schemas.microsoft.com/office/word/2010/wordprocessingShape" mc:Ignorable="w14 w15 w16se w16cid w16 w16cex w16sdtdh wp14">
   <w:p>
     <w:pPr>
       <w:pStyle w:val="Footer"/>
@@ -1400,7 +1439,7 @@
 </file>
 
 <file path=word/footer2.xml><?xml version="1.0" encoding="utf-8"?>
-<w:ftr xmlns:wpc="http://schemas.microsoft.com/office/word/2010/wordprocessingCanvas" xmlns:cx="http://schemas.microsoft.com/office/drawing/2014/chartex" xmlns:cx1="http://schemas.microsoft.com/office/drawing/2015/9/8/chartex" xmlns:cx2="http://schemas.microsoft.com/office/drawing/2015/10/21/chartex" xmlns:cx3="http://schemas.microsoft.com/office/drawing/2016/5/9/chartex" xmlns:cx4="http://schemas.microsoft.com/office/drawing/2016/5/10/chartex" xmlns:cx5="http://schemas.microsoft.com/office/drawing/2016/5/11/chartex" xmlns:cx6="http://schemas.microsoft.com/office/drawing/2016/5/12/chartex" xmlns:cx7="http://schemas.microsoft.com/office/drawing/2016/5/13/chartex" xmlns:cx8="http://schemas.microsoft.com/office/drawing/2016/5/14/chartex" xmlns:mc="http://schemas.openxmlformats.org/markup-compatibility/2006" xmlns:aink="http://schemas.microsoft.com/office/drawing/2016/ink" xmlns:am3d="http://schemas.microsoft.com/office/drawing/2017/model3d" xmlns:o="urn:schemas-microsoft-com:office:office" xmlns:oel="http://schemas.microsoft.com/office/2019/extlst" xmlns:r="http://schemas.openxmlformats.org/officeDocument/2006/relationships" xmlns:m="http://schemas.openxmlformats.org/officeDocument/2006/math" xmlns:v="urn:schemas-microsoft-com:vml" xmlns:wp14="http://schemas.microsoft.com/office/word/2010/wordprocessingDrawing" xmlns:wp="http://schemas.openxmlformats.org/drawingml/2006/wordprocessingDrawing" xmlns:w10="urn:schemas-microsoft-com:office:word" xmlns:w="http://schemas.openxmlformats.org/wordprocessingml/2006/main" xmlns:w14="http://schemas.microsoft.com/office/word/2010/wordml" xmlns:w15="http://schemas.microsoft.com/office/word/2012/wordml" xmlns:w16cex="http://schemas.microsoft.com/office/word/2018/wordml/cex" xmlns:w16cid="http://schemas.microsoft.com/office/word/2016/wordml/cid" xmlns:w16="http://schemas.microsoft.com/office/word/2018/wordml" xmlns:w16sdtdh="http://schemas.microsoft.com/office/word/2020/wordml/sdtdatahash" xmlns:w16se="http://schemas.microsoft.com/office/word/2015/wordml/symex" xmlns:wpg="http://schemas.microsoft.com/office/word/2010/wordprocessingGroup" xmlns:wpi="http://schemas.microsoft.com/office/word/2010/wordprocessingInk" xmlns:wne="http://schemas.microsoft.com/office/word/2006/wordml" xmlns:wps="http://schemas.microsoft.com/office/word/2010/wordprocessingShape" mc:Ignorable="w14 w15 w16se w16cid w16 w16cex w16sdtdh wp14">
+<w:ftr xmlns:wpc="http://schemas.microsoft.com/office/word/2010/wordprocessingCanvas" xmlns:cx="http://schemas.microsoft.com/office/drawing/2014/chartex" xmlns:cx1="http://schemas.microsoft.com/office/drawing/2015/9/8/chartex" xmlns:cx2="http://schemas.microsoft.com/office/drawing/2015/10/21/chartex" xmlns:cx3="http://schemas.microsoft.com/office/drawing/2016/5/9/chartex" xmlns:cx4="http://schemas.microsoft.com/office/drawing/2016/5/10/chartex" xmlns:cx5="http://schemas.microsoft.com/office/drawing/2016/5/11/chartex" xmlns:cx6="http://schemas.microsoft.com/office/drawing/2016/5/12/chartex" xmlns:cx7="http://schemas.microsoft.com/office/drawing/2016/5/13/chartex" xmlns:cx8="http://schemas.microsoft.com/office/drawing/2016/5/14/chartex" xmlns:mc="http://schemas.openxmlformats.org/markup-compatibility/2006" xmlns:aink="http://schemas.microsoft.com/office/drawing/2016/ink" xmlns:am3d="http://schemas.microsoft.com/office/drawing/2017/model3d" xmlns:o="urn:schemas-microsoft-com:office:office" xmlns:r="http://schemas.openxmlformats.org/officeDocument/2006/relationships" xmlns:m="http://schemas.openxmlformats.org/officeDocument/2006/math" xmlns:v="urn:schemas-microsoft-com:vml" xmlns:wp14="http://schemas.microsoft.com/office/word/2010/wordprocessingDrawing" xmlns:wp="http://schemas.openxmlformats.org/drawingml/2006/wordprocessingDrawing" xmlns:w10="urn:schemas-microsoft-com:office:word" xmlns:w="http://schemas.openxmlformats.org/wordprocessingml/2006/main" xmlns:w14="http://schemas.microsoft.com/office/word/2010/wordml" xmlns:w15="http://schemas.microsoft.com/office/word/2012/wordml" xmlns:w16cex="http://schemas.microsoft.com/office/word/2018/wordml/cex" xmlns:w16cid="http://schemas.microsoft.com/office/word/2016/wordml/cid" xmlns:w16="http://schemas.microsoft.com/office/word/2018/wordml" xmlns:w16sdtdh="http://schemas.microsoft.com/office/word/2020/wordml/sdtdatahash" xmlns:w16se="http://schemas.microsoft.com/office/word/2015/wordml/symex" xmlns:wpg="http://schemas.microsoft.com/office/word/2010/wordprocessingGroup" xmlns:wpi="http://schemas.microsoft.com/office/word/2010/wordprocessingInk" xmlns:wne="http://schemas.microsoft.com/office/word/2006/wordml" xmlns:wps="http://schemas.microsoft.com/office/word/2010/wordprocessingShape" mc:Ignorable="w14 w15 w16se w16cid w16 w16cex w16sdtdh wp14">
   <w:p>
     <w:pPr>
       <w:pStyle w:val="Footer"/>
@@ -1410,7 +1449,7 @@
 </file>
 
 <file path=word/footnotes.xml><?xml version="1.0" encoding="utf-8"?>
-<w:footnotes xmlns:wpc="http://schemas.microsoft.com/office/word/2010/wordprocessingCanvas" xmlns:cx="http://schemas.microsoft.com/office/drawing/2014/chartex" xmlns:cx1="http://schemas.microsoft.com/office/drawing/2015/9/8/chartex" xmlns:cx2="http://schemas.microsoft.com/office/drawing/2015/10/21/chartex" xmlns:cx3="http://schemas.microsoft.com/office/drawing/2016/5/9/chartex" xmlns:cx4="http://schemas.microsoft.com/office/drawing/2016/5/10/chartex" xmlns:cx5="http://schemas.microsoft.com/office/drawing/2016/5/11/chartex" xmlns:cx6="http://schemas.microsoft.com/office/drawing/2016/5/12/chartex" xmlns:cx7="http://schemas.microsoft.com/office/drawing/2016/5/13/chartex" xmlns:cx8="http://schemas.microsoft.com/office/drawing/2016/5/14/chartex" xmlns:mc="http://schemas.openxmlformats.org/markup-compatibility/2006" xmlns:aink="http://schemas.microsoft.com/office/drawing/2016/ink" xmlns:am3d="http://schemas.microsoft.com/office/drawing/2017/model3d" xmlns:o="urn:schemas-microsoft-com:office:office" xmlns:oel="http://schemas.microsoft.com/office/2019/extlst" xmlns:r="http://schemas.openxmlformats.org/officeDocument/2006/relationships" xmlns:m="http://schemas.openxmlformats.org/officeDocument/2006/math" xmlns:v="urn:schemas-microsoft-com:vml" xmlns:wp14="http://schemas.microsoft.com/office/word/2010/wordprocessingDrawing" xmlns:wp="http://schemas.openxmlformats.org/drawingml/2006/wordprocessingDrawing" xmlns:w10="urn:schemas-microsoft-com:office:word" xmlns:w="http://schemas.openxmlformats.org/wordprocessingml/2006/main" xmlns:w14="http://schemas.microsoft.com/office/word/2010/wordml" xmlns:w15="http://schemas.microsoft.com/office/word/2012/wordml" xmlns:w16cex="http://schemas.microsoft.com/office/word/2018/wordml/cex" xmlns:w16cid="http://schemas.microsoft.com/office/word/2016/wordml/cid" xmlns:w16="http://schemas.microsoft.com/office/word/2018/wordml" xmlns:w16sdtdh="http://schemas.microsoft.com/office/word/2020/wordml/sdtdatahash" xmlns:w16se="http://schemas.microsoft.com/office/word/2015/wordml/symex" xmlns:wpg="http://schemas.microsoft.com/office/word/2010/wordprocessingGroup" xmlns:wpi="http://schemas.microsoft.com/office/word/2010/wordprocessingInk" xmlns:wne="http://schemas.microsoft.com/office/word/2006/wordml" xmlns:wps="http://schemas.microsoft.com/office/word/2010/wordprocessingShape" mc:Ignorable="w14 w15 w16se w16cid w16 w16cex w16sdtdh wp14">
+<w:footnotes xmlns:wpc="http://schemas.microsoft.com/office/word/2010/wordprocessingCanvas" xmlns:cx="http://schemas.microsoft.com/office/drawing/2014/chartex" xmlns:cx1="http://schemas.microsoft.com/office/drawing/2015/9/8/chartex" xmlns:cx2="http://schemas.microsoft.com/office/drawing/2015/10/21/chartex" xmlns:cx3="http://schemas.microsoft.com/office/drawing/2016/5/9/chartex" xmlns:cx4="http://schemas.microsoft.com/office/drawing/2016/5/10/chartex" xmlns:cx5="http://schemas.microsoft.com/office/drawing/2016/5/11/chartex" xmlns:cx6="http://schemas.microsoft.com/office/drawing/2016/5/12/chartex" xmlns:cx7="http://schemas.microsoft.com/office/drawing/2016/5/13/chartex" xmlns:cx8="http://schemas.microsoft.com/office/drawing/2016/5/14/chartex" xmlns:mc="http://schemas.openxmlformats.org/markup-compatibility/2006" xmlns:aink="http://schemas.microsoft.com/office/drawing/2016/ink" xmlns:am3d="http://schemas.microsoft.com/office/drawing/2017/model3d" xmlns:o="urn:schemas-microsoft-com:office:office" xmlns:r="http://schemas.openxmlformats.org/officeDocument/2006/relationships" xmlns:m="http://schemas.openxmlformats.org/officeDocument/2006/math" xmlns:v="urn:schemas-microsoft-com:vml" xmlns:wp14="http://schemas.microsoft.com/office/word/2010/wordprocessingDrawing" xmlns:wp="http://schemas.openxmlformats.org/drawingml/2006/wordprocessingDrawing" xmlns:w10="urn:schemas-microsoft-com:office:word" xmlns:w="http://schemas.openxmlformats.org/wordprocessingml/2006/main" xmlns:w14="http://schemas.microsoft.com/office/word/2010/wordml" xmlns:w15="http://schemas.microsoft.com/office/word/2012/wordml" xmlns:w16cex="http://schemas.microsoft.com/office/word/2018/wordml/cex" xmlns:w16cid="http://schemas.microsoft.com/office/word/2016/wordml/cid" xmlns:w16="http://schemas.microsoft.com/office/word/2018/wordml" xmlns:w16sdtdh="http://schemas.microsoft.com/office/word/2020/wordml/sdtdatahash" xmlns:w16se="http://schemas.microsoft.com/office/word/2015/wordml/symex" xmlns:wpg="http://schemas.microsoft.com/office/word/2010/wordprocessingGroup" xmlns:wpi="http://schemas.microsoft.com/office/word/2010/wordprocessingInk" xmlns:wne="http://schemas.microsoft.com/office/word/2006/wordml" xmlns:wps="http://schemas.microsoft.com/office/word/2010/wordprocessingShape" mc:Ignorable="w14 w15 w16se w16cid w16 w16cex w16sdtdh wp14">
   <w:footnote w:type="separator" w:id="-1">
     <w:p>
       <w:r>
@@ -1429,7 +1468,7 @@
 </file>
 
 <file path=word/numbering.xml><?xml version="1.0" encoding="utf-8"?>
-<w:numbering xmlns:wpc="http://schemas.microsoft.com/office/word/2010/wordprocessingCanvas" xmlns:cx="http://schemas.microsoft.com/office/drawing/2014/chartex" xmlns:cx1="http://schemas.microsoft.com/office/drawing/2015/9/8/chartex" xmlns:cx2="http://schemas.microsoft.com/office/drawing/2015/10/21/chartex" xmlns:cx3="http://schemas.microsoft.com/office/drawing/2016/5/9/chartex" xmlns:cx4="http://schemas.microsoft.com/office/drawing/2016/5/10/chartex" xmlns:cx5="http://schemas.microsoft.com/office/drawing/2016/5/11/chartex" xmlns:cx6="http://schemas.microsoft.com/office/drawing/2016/5/12/chartex" xmlns:cx7="http://schemas.microsoft.com/office/drawing/2016/5/13/chartex" xmlns:cx8="http://schemas.microsoft.com/office/drawing/2016/5/14/chartex" xmlns:mc="http://schemas.openxmlformats.org/markup-compatibility/2006" xmlns:aink="http://schemas.microsoft.com/office/drawing/2016/ink" xmlns:am3d="http://schemas.microsoft.com/office/drawing/2017/model3d" xmlns:o="urn:schemas-microsoft-com:office:office" xmlns:oel="http://schemas.microsoft.com/office/2019/extlst" xmlns:r="http://schemas.openxmlformats.org/officeDocument/2006/relationships" xmlns:m="http://schemas.openxmlformats.org/officeDocument/2006/math" xmlns:v="urn:schemas-microsoft-com:vml" xmlns:wp14="http://schemas.microsoft.com/office/word/2010/wordprocessingDrawing" xmlns:wp="http://schemas.openxmlformats.org/drawingml/2006/wordprocessingDrawing" xmlns:w10="urn:schemas-microsoft-com:office:word" xmlns:w="http://schemas.openxmlformats.org/wordprocessingml/2006/main" xmlns:w14="http://schemas.microsoft.com/office/word/2010/wordml" xmlns:w15="http://schemas.microsoft.com/office/word/2012/wordml" xmlns:w16cex="http://schemas.microsoft.com/office/word/2018/wordml/cex" xmlns:w16cid="http://schemas.microsoft.com/office/word/2016/wordml/cid" xmlns:w16="http://schemas.microsoft.com/office/word/2018/wordml" xmlns:w16sdtdh="http://schemas.microsoft.com/office/word/2020/wordml/sdtdatahash" xmlns:w16se="http://schemas.microsoft.com/office/word/2015/wordml/symex" xmlns:wpg="http://schemas.microsoft.com/office/word/2010/wordprocessingGroup" xmlns:wpi="http://schemas.microsoft.com/office/word/2010/wordprocessingInk" xmlns:wne="http://schemas.microsoft.com/office/word/2006/wordml" xmlns:wps="http://schemas.microsoft.com/office/word/2010/wordprocessingShape" mc:Ignorable="w14 w15 w16se w16cid w16 w16cex w16sdtdh wp14">
+<w:numbering xmlns:wpc="http://schemas.microsoft.com/office/word/2010/wordprocessingCanvas" xmlns:cx="http://schemas.microsoft.com/office/drawing/2014/chartex" xmlns:cx1="http://schemas.microsoft.com/office/drawing/2015/9/8/chartex" xmlns:cx2="http://schemas.microsoft.com/office/drawing/2015/10/21/chartex" xmlns:cx3="http://schemas.microsoft.com/office/drawing/2016/5/9/chartex" xmlns:cx4="http://schemas.microsoft.com/office/drawing/2016/5/10/chartex" xmlns:cx5="http://schemas.microsoft.com/office/drawing/2016/5/11/chartex" xmlns:cx6="http://schemas.microsoft.com/office/drawing/2016/5/12/chartex" xmlns:cx7="http://schemas.microsoft.com/office/drawing/2016/5/13/chartex" xmlns:cx8="http://schemas.microsoft.com/office/drawing/2016/5/14/chartex" xmlns:mc="http://schemas.openxmlformats.org/markup-compatibility/2006" xmlns:aink="http://schemas.microsoft.com/office/drawing/2016/ink" xmlns:am3d="http://schemas.microsoft.com/office/drawing/2017/model3d" xmlns:o="urn:schemas-microsoft-com:office:office" xmlns:r="http://schemas.openxmlformats.org/officeDocument/2006/relationships" xmlns:m="http://schemas.openxmlformats.org/officeDocument/2006/math" xmlns:v="urn:schemas-microsoft-com:vml" xmlns:wp14="http://schemas.microsoft.com/office/word/2010/wordprocessingDrawing" xmlns:wp="http://schemas.openxmlformats.org/drawingml/2006/wordprocessingDrawing" xmlns:w10="urn:schemas-microsoft-com:office:word" xmlns:w="http://schemas.openxmlformats.org/wordprocessingml/2006/main" xmlns:w14="http://schemas.microsoft.com/office/word/2010/wordml" xmlns:w15="http://schemas.microsoft.com/office/word/2012/wordml" xmlns:w16cex="http://schemas.microsoft.com/office/word/2018/wordml/cex" xmlns:w16cid="http://schemas.microsoft.com/office/word/2016/wordml/cid" xmlns:w16="http://schemas.microsoft.com/office/word/2018/wordml" xmlns:w16sdtdh="http://schemas.microsoft.com/office/word/2020/wordml/sdtdatahash" xmlns:w16se="http://schemas.microsoft.com/office/word/2015/wordml/symex" xmlns:wpg="http://schemas.microsoft.com/office/word/2010/wordprocessingGroup" xmlns:wpi="http://schemas.microsoft.com/office/word/2010/wordprocessingInk" xmlns:wne="http://schemas.microsoft.com/office/word/2006/wordml" xmlns:wps="http://schemas.microsoft.com/office/word/2010/wordprocessingShape" mc:Ignorable="w14 w15 w16se w16cid w16 w16cex w16sdtdh wp14">
   <w:abstractNum w:abstractNumId="0" w15:restartNumberingAfterBreak="0">
     <w:nsid w:val="7B8A2DD8"/>
     <w:multiLevelType w:val="multilevel"/>
@@ -1579,7 +1618,7 @@
       </w:rPr>
     </w:lvl>
   </w:abstractNum>
-  <w:num w:numId="1" w16cid:durableId="1462841112">
+  <w:num w:numId="1">
     <w:abstractNumId w:val="0"/>
   </w:num>
 </w:numbering>

</xml_diff>

<commit_message>
CIV-11097 update to hide payment details on relisting (#3476)
* civ-11097 update to hide payment details on relisting

* update to templates to show claimant 1/2 defendant 1/2

* updated recitals

---------

Co-authored-by: vasudevganesanhmcts <100689363+vasudevganesanhmcts@users.noreply.github.com>
Co-authored-by: Madhan Mahadevan <madhan.mahadevan@hmcts.net>
</commit_message>
<xml_diff>
--- a/docker/docmosis/templates/CV-UNS-DEC-ENG-01099.docx
+++ b/docker/docmosis/templates/CV-UNS-DEC-ENG-01099.docx
@@ -1,6 +1,6 @@
 
 <file path=word/document.xml><?xml version="1.0" encoding="utf-8"?>
-<w:document xmlns:wpc="http://schemas.microsoft.com/office/word/2010/wordprocessingCanvas" xmlns:cx="http://schemas.microsoft.com/office/drawing/2014/chartex" xmlns:cx1="http://schemas.microsoft.com/office/drawing/2015/9/8/chartex" xmlns:cx2="http://schemas.microsoft.com/office/drawing/2015/10/21/chartex" xmlns:cx3="http://schemas.microsoft.com/office/drawing/2016/5/9/chartex" xmlns:cx4="http://schemas.microsoft.com/office/drawing/2016/5/10/chartex" xmlns:cx5="http://schemas.microsoft.com/office/drawing/2016/5/11/chartex" xmlns:cx6="http://schemas.microsoft.com/office/drawing/2016/5/12/chartex" xmlns:cx7="http://schemas.microsoft.com/office/drawing/2016/5/13/chartex" xmlns:cx8="http://schemas.microsoft.com/office/drawing/2016/5/14/chartex" xmlns:mc="http://schemas.openxmlformats.org/markup-compatibility/2006" xmlns:aink="http://schemas.microsoft.com/office/drawing/2016/ink" xmlns:am3d="http://schemas.microsoft.com/office/drawing/2017/model3d" xmlns:o="urn:schemas-microsoft-com:office:office" xmlns:oel="http://schemas.microsoft.com/office/2019/extlst" xmlns:r="http://schemas.openxmlformats.org/officeDocument/2006/relationships" xmlns:m="http://schemas.openxmlformats.org/officeDocument/2006/math" xmlns:v="urn:schemas-microsoft-com:vml" xmlns:wp14="http://schemas.microsoft.com/office/word/2010/wordprocessingDrawing" xmlns:wp="http://schemas.openxmlformats.org/drawingml/2006/wordprocessingDrawing" xmlns:w10="urn:schemas-microsoft-com:office:word" xmlns:w="http://schemas.openxmlformats.org/wordprocessingml/2006/main" xmlns:w14="http://schemas.microsoft.com/office/word/2010/wordml" xmlns:w15="http://schemas.microsoft.com/office/word/2012/wordml" xmlns:w16cex="http://schemas.microsoft.com/office/word/2018/wordml/cex" xmlns:w16cid="http://schemas.microsoft.com/office/word/2016/wordml/cid" xmlns:w16="http://schemas.microsoft.com/office/word/2018/wordml" xmlns:w16sdtdh="http://schemas.microsoft.com/office/word/2020/wordml/sdtdatahash" xmlns:w16se="http://schemas.microsoft.com/office/word/2015/wordml/symex" xmlns:wpg="http://schemas.microsoft.com/office/word/2010/wordprocessingGroup" xmlns:wpi="http://schemas.microsoft.com/office/word/2010/wordprocessingInk" xmlns:wne="http://schemas.microsoft.com/office/word/2006/wordml" xmlns:wps="http://schemas.microsoft.com/office/word/2010/wordprocessingShape" mc:Ignorable="w14 w15 w16se w16cid w16 w16cex w16sdtdh wp14">
+<w:document xmlns:wpc="http://schemas.microsoft.com/office/word/2010/wordprocessingCanvas" xmlns:cx="http://schemas.microsoft.com/office/drawing/2014/chartex" xmlns:cx1="http://schemas.microsoft.com/office/drawing/2015/9/8/chartex" xmlns:cx2="http://schemas.microsoft.com/office/drawing/2015/10/21/chartex" xmlns:cx3="http://schemas.microsoft.com/office/drawing/2016/5/9/chartex" xmlns:cx4="http://schemas.microsoft.com/office/drawing/2016/5/10/chartex" xmlns:cx5="http://schemas.microsoft.com/office/drawing/2016/5/11/chartex" xmlns:cx6="http://schemas.microsoft.com/office/drawing/2016/5/12/chartex" xmlns:cx7="http://schemas.microsoft.com/office/drawing/2016/5/13/chartex" xmlns:cx8="http://schemas.microsoft.com/office/drawing/2016/5/14/chartex" xmlns:mc="http://schemas.openxmlformats.org/markup-compatibility/2006" xmlns:aink="http://schemas.microsoft.com/office/drawing/2016/ink" xmlns:am3d="http://schemas.microsoft.com/office/drawing/2017/model3d" xmlns:o="urn:schemas-microsoft-com:office:office" xmlns:r="http://schemas.openxmlformats.org/officeDocument/2006/relationships" xmlns:m="http://schemas.openxmlformats.org/officeDocument/2006/math" xmlns:v="urn:schemas-microsoft-com:vml" xmlns:wp14="http://schemas.microsoft.com/office/word/2010/wordprocessingDrawing" xmlns:wp="http://schemas.openxmlformats.org/drawingml/2006/wordprocessingDrawing" xmlns:w10="urn:schemas-microsoft-com:office:word" xmlns:w="http://schemas.openxmlformats.org/wordprocessingml/2006/main" xmlns:w14="http://schemas.microsoft.com/office/word/2010/wordml" xmlns:w15="http://schemas.microsoft.com/office/word/2012/wordml" xmlns:w16cex="http://schemas.microsoft.com/office/word/2018/wordml/cex" xmlns:w16cid="http://schemas.microsoft.com/office/word/2016/wordml/cid" xmlns:w16="http://schemas.microsoft.com/office/word/2018/wordml" xmlns:w16sdtdh="http://schemas.microsoft.com/office/word/2020/wordml/sdtdatahash" xmlns:w16se="http://schemas.microsoft.com/office/word/2015/wordml/symex" xmlns:wpg="http://schemas.microsoft.com/office/word/2010/wordprocessingGroup" xmlns:wpi="http://schemas.microsoft.com/office/word/2010/wordprocessingInk" xmlns:wne="http://schemas.microsoft.com/office/word/2006/wordml" xmlns:wps="http://schemas.microsoft.com/office/word/2010/wordprocessingShape" mc:Ignorable="w14 w15 w16se w16cid w16 w16cex w16sdtdh wp14">
   <w:body>
     <w:tbl>
       <w:tblPr>
@@ -10,8 +10,8 @@
       </w:tblPr>
       <w:tblGrid>
         <w:gridCol w:w="2681"/>
-        <w:gridCol w:w="4418"/>
-        <w:gridCol w:w="1927"/>
+        <w:gridCol w:w="4176"/>
+        <w:gridCol w:w="2169"/>
       </w:tblGrid>
       <w:tr>
         <w:tc>
@@ -545,7 +545,21 @@
                 <w:rFonts w:ascii="GDS Transport Website Light" w:hAnsi="GDS Transport Website Light"/>
                 <w:noProof/>
               </w:rPr>
-              <w:t>Claimant</w:t>
+              <w:t>&lt;&lt;c</w:t>
+            </w:r>
+            <w:r>
+              <w:rPr>
+                <w:rFonts w:ascii="GDS Transport Website Light" w:hAnsi="GDS Transport Website Light"/>
+                <w:noProof/>
+              </w:rPr>
+              <w:t>laimant</w:t>
+            </w:r>
+            <w:r>
+              <w:rPr>
+                <w:rFonts w:ascii="GDS Transport Website Light" w:hAnsi="GDS Transport Website Light"/>
+                <w:noProof/>
+              </w:rPr>
+              <w:t>Num&gt;&gt;</w:t>
             </w:r>
           </w:p>
         </w:tc>
@@ -730,6 +744,13 @@
               </w:rPr>
               <w:t>Claimant</w:t>
             </w:r>
+            <w:r>
+              <w:rPr>
+                <w:rFonts w:ascii="GDS Transport Website Light" w:hAnsi="GDS Transport Website Light"/>
+                <w:noProof/>
+              </w:rPr>
+              <w:t xml:space="preserve"> 2</w:t>
+            </w:r>
           </w:p>
         </w:tc>
       </w:tr>
@@ -860,7 +881,19 @@
               <w:rPr>
                 <w:rFonts w:ascii="GDS Transport Website Light" w:hAnsi="GDS Transport Website Light"/>
               </w:rPr>
-              <w:t>Defendant</w:t>
+              <w:t>&lt;&lt;d</w:t>
+            </w:r>
+            <w:r>
+              <w:rPr>
+                <w:rFonts w:ascii="GDS Transport Website Light" w:hAnsi="GDS Transport Website Light"/>
+              </w:rPr>
+              <w:t>efendant</w:t>
+            </w:r>
+            <w:r>
+              <w:rPr>
+                <w:rFonts w:ascii="GDS Transport Website Light" w:hAnsi="GDS Transport Website Light"/>
+              </w:rPr>
+              <w:t>Num&gt;&gt;</w:t>
             </w:r>
           </w:p>
         </w:tc>
@@ -1013,6 +1046,12 @@
                 <w:rFonts w:ascii="GDS Transport Website Light" w:hAnsi="GDS Transport Website Light"/>
               </w:rPr>
               <w:t>Defendant</w:t>
+            </w:r>
+            <w:r>
+              <w:rPr>
+                <w:rFonts w:ascii="GDS Transport Website Light" w:hAnsi="GDS Transport Website Light"/>
+              </w:rPr>
+              <w:t xml:space="preserve"> 2</w:t>
             </w:r>
           </w:p>
         </w:tc>
@@ -1371,7 +1410,7 @@
 </file>
 
 <file path=word/endnotes.xml><?xml version="1.0" encoding="utf-8"?>
-<w:endnotes xmlns:wpc="http://schemas.microsoft.com/office/word/2010/wordprocessingCanvas" xmlns:cx="http://schemas.microsoft.com/office/drawing/2014/chartex" xmlns:cx1="http://schemas.microsoft.com/office/drawing/2015/9/8/chartex" xmlns:cx2="http://schemas.microsoft.com/office/drawing/2015/10/21/chartex" xmlns:cx3="http://schemas.microsoft.com/office/drawing/2016/5/9/chartex" xmlns:cx4="http://schemas.microsoft.com/office/drawing/2016/5/10/chartex" xmlns:cx5="http://schemas.microsoft.com/office/drawing/2016/5/11/chartex" xmlns:cx6="http://schemas.microsoft.com/office/drawing/2016/5/12/chartex" xmlns:cx7="http://schemas.microsoft.com/office/drawing/2016/5/13/chartex" xmlns:cx8="http://schemas.microsoft.com/office/drawing/2016/5/14/chartex" xmlns:mc="http://schemas.openxmlformats.org/markup-compatibility/2006" xmlns:aink="http://schemas.microsoft.com/office/drawing/2016/ink" xmlns:am3d="http://schemas.microsoft.com/office/drawing/2017/model3d" xmlns:o="urn:schemas-microsoft-com:office:office" xmlns:oel="http://schemas.microsoft.com/office/2019/extlst" xmlns:r="http://schemas.openxmlformats.org/officeDocument/2006/relationships" xmlns:m="http://schemas.openxmlformats.org/officeDocument/2006/math" xmlns:v="urn:schemas-microsoft-com:vml" xmlns:wp14="http://schemas.microsoft.com/office/word/2010/wordprocessingDrawing" xmlns:wp="http://schemas.openxmlformats.org/drawingml/2006/wordprocessingDrawing" xmlns:w10="urn:schemas-microsoft-com:office:word" xmlns:w="http://schemas.openxmlformats.org/wordprocessingml/2006/main" xmlns:w14="http://schemas.microsoft.com/office/word/2010/wordml" xmlns:w15="http://schemas.microsoft.com/office/word/2012/wordml" xmlns:w16cex="http://schemas.microsoft.com/office/word/2018/wordml/cex" xmlns:w16cid="http://schemas.microsoft.com/office/word/2016/wordml/cid" xmlns:w16="http://schemas.microsoft.com/office/word/2018/wordml" xmlns:w16sdtdh="http://schemas.microsoft.com/office/word/2020/wordml/sdtdatahash" xmlns:w16se="http://schemas.microsoft.com/office/word/2015/wordml/symex" xmlns:wpg="http://schemas.microsoft.com/office/word/2010/wordprocessingGroup" xmlns:wpi="http://schemas.microsoft.com/office/word/2010/wordprocessingInk" xmlns:wne="http://schemas.microsoft.com/office/word/2006/wordml" xmlns:wps="http://schemas.microsoft.com/office/word/2010/wordprocessingShape" mc:Ignorable="w14 w15 w16se w16cid w16 w16cex w16sdtdh wp14">
+<w:endnotes xmlns:wpc="http://schemas.microsoft.com/office/word/2010/wordprocessingCanvas" xmlns:cx="http://schemas.microsoft.com/office/drawing/2014/chartex" xmlns:cx1="http://schemas.microsoft.com/office/drawing/2015/9/8/chartex" xmlns:cx2="http://schemas.microsoft.com/office/drawing/2015/10/21/chartex" xmlns:cx3="http://schemas.microsoft.com/office/drawing/2016/5/9/chartex" xmlns:cx4="http://schemas.microsoft.com/office/drawing/2016/5/10/chartex" xmlns:cx5="http://schemas.microsoft.com/office/drawing/2016/5/11/chartex" xmlns:cx6="http://schemas.microsoft.com/office/drawing/2016/5/12/chartex" xmlns:cx7="http://schemas.microsoft.com/office/drawing/2016/5/13/chartex" xmlns:cx8="http://schemas.microsoft.com/office/drawing/2016/5/14/chartex" xmlns:mc="http://schemas.openxmlformats.org/markup-compatibility/2006" xmlns:aink="http://schemas.microsoft.com/office/drawing/2016/ink" xmlns:am3d="http://schemas.microsoft.com/office/drawing/2017/model3d" xmlns:o="urn:schemas-microsoft-com:office:office" xmlns:r="http://schemas.openxmlformats.org/officeDocument/2006/relationships" xmlns:m="http://schemas.openxmlformats.org/officeDocument/2006/math" xmlns:v="urn:schemas-microsoft-com:vml" xmlns:wp14="http://schemas.microsoft.com/office/word/2010/wordprocessingDrawing" xmlns:wp="http://schemas.openxmlformats.org/drawingml/2006/wordprocessingDrawing" xmlns:w10="urn:schemas-microsoft-com:office:word" xmlns:w="http://schemas.openxmlformats.org/wordprocessingml/2006/main" xmlns:w14="http://schemas.microsoft.com/office/word/2010/wordml" xmlns:w15="http://schemas.microsoft.com/office/word/2012/wordml" xmlns:w16cex="http://schemas.microsoft.com/office/word/2018/wordml/cex" xmlns:w16cid="http://schemas.microsoft.com/office/word/2016/wordml/cid" xmlns:w16="http://schemas.microsoft.com/office/word/2018/wordml" xmlns:w16sdtdh="http://schemas.microsoft.com/office/word/2020/wordml/sdtdatahash" xmlns:w16se="http://schemas.microsoft.com/office/word/2015/wordml/symex" xmlns:wpg="http://schemas.microsoft.com/office/word/2010/wordprocessingGroup" xmlns:wpi="http://schemas.microsoft.com/office/word/2010/wordprocessingInk" xmlns:wne="http://schemas.microsoft.com/office/word/2006/wordml" xmlns:wps="http://schemas.microsoft.com/office/word/2010/wordprocessingShape" mc:Ignorable="w14 w15 w16se w16cid w16 w16cex w16sdtdh wp14">
   <w:endnote w:type="separator" w:id="-1">
     <w:p>
       <w:r>
@@ -1390,7 +1429,7 @@
 </file>
 
 <file path=word/footer1.xml><?xml version="1.0" encoding="utf-8"?>
-<w:ftr xmlns:wpc="http://schemas.microsoft.com/office/word/2010/wordprocessingCanvas" xmlns:cx="http://schemas.microsoft.com/office/drawing/2014/chartex" xmlns:cx1="http://schemas.microsoft.com/office/drawing/2015/9/8/chartex" xmlns:cx2="http://schemas.microsoft.com/office/drawing/2015/10/21/chartex" xmlns:cx3="http://schemas.microsoft.com/office/drawing/2016/5/9/chartex" xmlns:cx4="http://schemas.microsoft.com/office/drawing/2016/5/10/chartex" xmlns:cx5="http://schemas.microsoft.com/office/drawing/2016/5/11/chartex" xmlns:cx6="http://schemas.microsoft.com/office/drawing/2016/5/12/chartex" xmlns:cx7="http://schemas.microsoft.com/office/drawing/2016/5/13/chartex" xmlns:cx8="http://schemas.microsoft.com/office/drawing/2016/5/14/chartex" xmlns:mc="http://schemas.openxmlformats.org/markup-compatibility/2006" xmlns:aink="http://schemas.microsoft.com/office/drawing/2016/ink" xmlns:am3d="http://schemas.microsoft.com/office/drawing/2017/model3d" xmlns:o="urn:schemas-microsoft-com:office:office" xmlns:oel="http://schemas.microsoft.com/office/2019/extlst" xmlns:r="http://schemas.openxmlformats.org/officeDocument/2006/relationships" xmlns:m="http://schemas.openxmlformats.org/officeDocument/2006/math" xmlns:v="urn:schemas-microsoft-com:vml" xmlns:wp14="http://schemas.microsoft.com/office/word/2010/wordprocessingDrawing" xmlns:wp="http://schemas.openxmlformats.org/drawingml/2006/wordprocessingDrawing" xmlns:w10="urn:schemas-microsoft-com:office:word" xmlns:w="http://schemas.openxmlformats.org/wordprocessingml/2006/main" xmlns:w14="http://schemas.microsoft.com/office/word/2010/wordml" xmlns:w15="http://schemas.microsoft.com/office/word/2012/wordml" xmlns:w16cex="http://schemas.microsoft.com/office/word/2018/wordml/cex" xmlns:w16cid="http://schemas.microsoft.com/office/word/2016/wordml/cid" xmlns:w16="http://schemas.microsoft.com/office/word/2018/wordml" xmlns:w16sdtdh="http://schemas.microsoft.com/office/word/2020/wordml/sdtdatahash" xmlns:w16se="http://schemas.microsoft.com/office/word/2015/wordml/symex" xmlns:wpg="http://schemas.microsoft.com/office/word/2010/wordprocessingGroup" xmlns:wpi="http://schemas.microsoft.com/office/word/2010/wordprocessingInk" xmlns:wne="http://schemas.microsoft.com/office/word/2006/wordml" xmlns:wps="http://schemas.microsoft.com/office/word/2010/wordprocessingShape" mc:Ignorable="w14 w15 w16se w16cid w16 w16cex w16sdtdh wp14">
+<w:ftr xmlns:wpc="http://schemas.microsoft.com/office/word/2010/wordprocessingCanvas" xmlns:cx="http://schemas.microsoft.com/office/drawing/2014/chartex" xmlns:cx1="http://schemas.microsoft.com/office/drawing/2015/9/8/chartex" xmlns:cx2="http://schemas.microsoft.com/office/drawing/2015/10/21/chartex" xmlns:cx3="http://schemas.microsoft.com/office/drawing/2016/5/9/chartex" xmlns:cx4="http://schemas.microsoft.com/office/drawing/2016/5/10/chartex" xmlns:cx5="http://schemas.microsoft.com/office/drawing/2016/5/11/chartex" xmlns:cx6="http://schemas.microsoft.com/office/drawing/2016/5/12/chartex" xmlns:cx7="http://schemas.microsoft.com/office/drawing/2016/5/13/chartex" xmlns:cx8="http://schemas.microsoft.com/office/drawing/2016/5/14/chartex" xmlns:mc="http://schemas.openxmlformats.org/markup-compatibility/2006" xmlns:aink="http://schemas.microsoft.com/office/drawing/2016/ink" xmlns:am3d="http://schemas.microsoft.com/office/drawing/2017/model3d" xmlns:o="urn:schemas-microsoft-com:office:office" xmlns:r="http://schemas.openxmlformats.org/officeDocument/2006/relationships" xmlns:m="http://schemas.openxmlformats.org/officeDocument/2006/math" xmlns:v="urn:schemas-microsoft-com:vml" xmlns:wp14="http://schemas.microsoft.com/office/word/2010/wordprocessingDrawing" xmlns:wp="http://schemas.openxmlformats.org/drawingml/2006/wordprocessingDrawing" xmlns:w10="urn:schemas-microsoft-com:office:word" xmlns:w="http://schemas.openxmlformats.org/wordprocessingml/2006/main" xmlns:w14="http://schemas.microsoft.com/office/word/2010/wordml" xmlns:w15="http://schemas.microsoft.com/office/word/2012/wordml" xmlns:w16cex="http://schemas.microsoft.com/office/word/2018/wordml/cex" xmlns:w16cid="http://schemas.microsoft.com/office/word/2016/wordml/cid" xmlns:w16="http://schemas.microsoft.com/office/word/2018/wordml" xmlns:w16sdtdh="http://schemas.microsoft.com/office/word/2020/wordml/sdtdatahash" xmlns:w16se="http://schemas.microsoft.com/office/word/2015/wordml/symex" xmlns:wpg="http://schemas.microsoft.com/office/word/2010/wordprocessingGroup" xmlns:wpi="http://schemas.microsoft.com/office/word/2010/wordprocessingInk" xmlns:wne="http://schemas.microsoft.com/office/word/2006/wordml" xmlns:wps="http://schemas.microsoft.com/office/word/2010/wordprocessingShape" mc:Ignorable="w14 w15 w16se w16cid w16 w16cex w16sdtdh wp14">
   <w:p>
     <w:pPr>
       <w:pStyle w:val="Footer"/>
@@ -1400,7 +1439,7 @@
 </file>
 
 <file path=word/footer2.xml><?xml version="1.0" encoding="utf-8"?>
-<w:ftr xmlns:wpc="http://schemas.microsoft.com/office/word/2010/wordprocessingCanvas" xmlns:cx="http://schemas.microsoft.com/office/drawing/2014/chartex" xmlns:cx1="http://schemas.microsoft.com/office/drawing/2015/9/8/chartex" xmlns:cx2="http://schemas.microsoft.com/office/drawing/2015/10/21/chartex" xmlns:cx3="http://schemas.microsoft.com/office/drawing/2016/5/9/chartex" xmlns:cx4="http://schemas.microsoft.com/office/drawing/2016/5/10/chartex" xmlns:cx5="http://schemas.microsoft.com/office/drawing/2016/5/11/chartex" xmlns:cx6="http://schemas.microsoft.com/office/drawing/2016/5/12/chartex" xmlns:cx7="http://schemas.microsoft.com/office/drawing/2016/5/13/chartex" xmlns:cx8="http://schemas.microsoft.com/office/drawing/2016/5/14/chartex" xmlns:mc="http://schemas.openxmlformats.org/markup-compatibility/2006" xmlns:aink="http://schemas.microsoft.com/office/drawing/2016/ink" xmlns:am3d="http://schemas.microsoft.com/office/drawing/2017/model3d" xmlns:o="urn:schemas-microsoft-com:office:office" xmlns:oel="http://schemas.microsoft.com/office/2019/extlst" xmlns:r="http://schemas.openxmlformats.org/officeDocument/2006/relationships" xmlns:m="http://schemas.openxmlformats.org/officeDocument/2006/math" xmlns:v="urn:schemas-microsoft-com:vml" xmlns:wp14="http://schemas.microsoft.com/office/word/2010/wordprocessingDrawing" xmlns:wp="http://schemas.openxmlformats.org/drawingml/2006/wordprocessingDrawing" xmlns:w10="urn:schemas-microsoft-com:office:word" xmlns:w="http://schemas.openxmlformats.org/wordprocessingml/2006/main" xmlns:w14="http://schemas.microsoft.com/office/word/2010/wordml" xmlns:w15="http://schemas.microsoft.com/office/word/2012/wordml" xmlns:w16cex="http://schemas.microsoft.com/office/word/2018/wordml/cex" xmlns:w16cid="http://schemas.microsoft.com/office/word/2016/wordml/cid" xmlns:w16="http://schemas.microsoft.com/office/word/2018/wordml" xmlns:w16sdtdh="http://schemas.microsoft.com/office/word/2020/wordml/sdtdatahash" xmlns:w16se="http://schemas.microsoft.com/office/word/2015/wordml/symex" xmlns:wpg="http://schemas.microsoft.com/office/word/2010/wordprocessingGroup" xmlns:wpi="http://schemas.microsoft.com/office/word/2010/wordprocessingInk" xmlns:wne="http://schemas.microsoft.com/office/word/2006/wordml" xmlns:wps="http://schemas.microsoft.com/office/word/2010/wordprocessingShape" mc:Ignorable="w14 w15 w16se w16cid w16 w16cex w16sdtdh wp14">
+<w:ftr xmlns:wpc="http://schemas.microsoft.com/office/word/2010/wordprocessingCanvas" xmlns:cx="http://schemas.microsoft.com/office/drawing/2014/chartex" xmlns:cx1="http://schemas.microsoft.com/office/drawing/2015/9/8/chartex" xmlns:cx2="http://schemas.microsoft.com/office/drawing/2015/10/21/chartex" xmlns:cx3="http://schemas.microsoft.com/office/drawing/2016/5/9/chartex" xmlns:cx4="http://schemas.microsoft.com/office/drawing/2016/5/10/chartex" xmlns:cx5="http://schemas.microsoft.com/office/drawing/2016/5/11/chartex" xmlns:cx6="http://schemas.microsoft.com/office/drawing/2016/5/12/chartex" xmlns:cx7="http://schemas.microsoft.com/office/drawing/2016/5/13/chartex" xmlns:cx8="http://schemas.microsoft.com/office/drawing/2016/5/14/chartex" xmlns:mc="http://schemas.openxmlformats.org/markup-compatibility/2006" xmlns:aink="http://schemas.microsoft.com/office/drawing/2016/ink" xmlns:am3d="http://schemas.microsoft.com/office/drawing/2017/model3d" xmlns:o="urn:schemas-microsoft-com:office:office" xmlns:r="http://schemas.openxmlformats.org/officeDocument/2006/relationships" xmlns:m="http://schemas.openxmlformats.org/officeDocument/2006/math" xmlns:v="urn:schemas-microsoft-com:vml" xmlns:wp14="http://schemas.microsoft.com/office/word/2010/wordprocessingDrawing" xmlns:wp="http://schemas.openxmlformats.org/drawingml/2006/wordprocessingDrawing" xmlns:w10="urn:schemas-microsoft-com:office:word" xmlns:w="http://schemas.openxmlformats.org/wordprocessingml/2006/main" xmlns:w14="http://schemas.microsoft.com/office/word/2010/wordml" xmlns:w15="http://schemas.microsoft.com/office/word/2012/wordml" xmlns:w16cex="http://schemas.microsoft.com/office/word/2018/wordml/cex" xmlns:w16cid="http://schemas.microsoft.com/office/word/2016/wordml/cid" xmlns:w16="http://schemas.microsoft.com/office/word/2018/wordml" xmlns:w16sdtdh="http://schemas.microsoft.com/office/word/2020/wordml/sdtdatahash" xmlns:w16se="http://schemas.microsoft.com/office/word/2015/wordml/symex" xmlns:wpg="http://schemas.microsoft.com/office/word/2010/wordprocessingGroup" xmlns:wpi="http://schemas.microsoft.com/office/word/2010/wordprocessingInk" xmlns:wne="http://schemas.microsoft.com/office/word/2006/wordml" xmlns:wps="http://schemas.microsoft.com/office/word/2010/wordprocessingShape" mc:Ignorable="w14 w15 w16se w16cid w16 w16cex w16sdtdh wp14">
   <w:p>
     <w:pPr>
       <w:pStyle w:val="Footer"/>
@@ -1410,7 +1449,7 @@
 </file>
 
 <file path=word/footnotes.xml><?xml version="1.0" encoding="utf-8"?>
-<w:footnotes xmlns:wpc="http://schemas.microsoft.com/office/word/2010/wordprocessingCanvas" xmlns:cx="http://schemas.microsoft.com/office/drawing/2014/chartex" xmlns:cx1="http://schemas.microsoft.com/office/drawing/2015/9/8/chartex" xmlns:cx2="http://schemas.microsoft.com/office/drawing/2015/10/21/chartex" xmlns:cx3="http://schemas.microsoft.com/office/drawing/2016/5/9/chartex" xmlns:cx4="http://schemas.microsoft.com/office/drawing/2016/5/10/chartex" xmlns:cx5="http://schemas.microsoft.com/office/drawing/2016/5/11/chartex" xmlns:cx6="http://schemas.microsoft.com/office/drawing/2016/5/12/chartex" xmlns:cx7="http://schemas.microsoft.com/office/drawing/2016/5/13/chartex" xmlns:cx8="http://schemas.microsoft.com/office/drawing/2016/5/14/chartex" xmlns:mc="http://schemas.openxmlformats.org/markup-compatibility/2006" xmlns:aink="http://schemas.microsoft.com/office/drawing/2016/ink" xmlns:am3d="http://schemas.microsoft.com/office/drawing/2017/model3d" xmlns:o="urn:schemas-microsoft-com:office:office" xmlns:oel="http://schemas.microsoft.com/office/2019/extlst" xmlns:r="http://schemas.openxmlformats.org/officeDocument/2006/relationships" xmlns:m="http://schemas.openxmlformats.org/officeDocument/2006/math" xmlns:v="urn:schemas-microsoft-com:vml" xmlns:wp14="http://schemas.microsoft.com/office/word/2010/wordprocessingDrawing" xmlns:wp="http://schemas.openxmlformats.org/drawingml/2006/wordprocessingDrawing" xmlns:w10="urn:schemas-microsoft-com:office:word" xmlns:w="http://schemas.openxmlformats.org/wordprocessingml/2006/main" xmlns:w14="http://schemas.microsoft.com/office/word/2010/wordml" xmlns:w15="http://schemas.microsoft.com/office/word/2012/wordml" xmlns:w16cex="http://schemas.microsoft.com/office/word/2018/wordml/cex" xmlns:w16cid="http://schemas.microsoft.com/office/word/2016/wordml/cid" xmlns:w16="http://schemas.microsoft.com/office/word/2018/wordml" xmlns:w16sdtdh="http://schemas.microsoft.com/office/word/2020/wordml/sdtdatahash" xmlns:w16se="http://schemas.microsoft.com/office/word/2015/wordml/symex" xmlns:wpg="http://schemas.microsoft.com/office/word/2010/wordprocessingGroup" xmlns:wpi="http://schemas.microsoft.com/office/word/2010/wordprocessingInk" xmlns:wne="http://schemas.microsoft.com/office/word/2006/wordml" xmlns:wps="http://schemas.microsoft.com/office/word/2010/wordprocessingShape" mc:Ignorable="w14 w15 w16se w16cid w16 w16cex w16sdtdh wp14">
+<w:footnotes xmlns:wpc="http://schemas.microsoft.com/office/word/2010/wordprocessingCanvas" xmlns:cx="http://schemas.microsoft.com/office/drawing/2014/chartex" xmlns:cx1="http://schemas.microsoft.com/office/drawing/2015/9/8/chartex" xmlns:cx2="http://schemas.microsoft.com/office/drawing/2015/10/21/chartex" xmlns:cx3="http://schemas.microsoft.com/office/drawing/2016/5/9/chartex" xmlns:cx4="http://schemas.microsoft.com/office/drawing/2016/5/10/chartex" xmlns:cx5="http://schemas.microsoft.com/office/drawing/2016/5/11/chartex" xmlns:cx6="http://schemas.microsoft.com/office/drawing/2016/5/12/chartex" xmlns:cx7="http://schemas.microsoft.com/office/drawing/2016/5/13/chartex" xmlns:cx8="http://schemas.microsoft.com/office/drawing/2016/5/14/chartex" xmlns:mc="http://schemas.openxmlformats.org/markup-compatibility/2006" xmlns:aink="http://schemas.microsoft.com/office/drawing/2016/ink" xmlns:am3d="http://schemas.microsoft.com/office/drawing/2017/model3d" xmlns:o="urn:schemas-microsoft-com:office:office" xmlns:r="http://schemas.openxmlformats.org/officeDocument/2006/relationships" xmlns:m="http://schemas.openxmlformats.org/officeDocument/2006/math" xmlns:v="urn:schemas-microsoft-com:vml" xmlns:wp14="http://schemas.microsoft.com/office/word/2010/wordprocessingDrawing" xmlns:wp="http://schemas.openxmlformats.org/drawingml/2006/wordprocessingDrawing" xmlns:w10="urn:schemas-microsoft-com:office:word" xmlns:w="http://schemas.openxmlformats.org/wordprocessingml/2006/main" xmlns:w14="http://schemas.microsoft.com/office/word/2010/wordml" xmlns:w15="http://schemas.microsoft.com/office/word/2012/wordml" xmlns:w16cex="http://schemas.microsoft.com/office/word/2018/wordml/cex" xmlns:w16cid="http://schemas.microsoft.com/office/word/2016/wordml/cid" xmlns:w16="http://schemas.microsoft.com/office/word/2018/wordml" xmlns:w16sdtdh="http://schemas.microsoft.com/office/word/2020/wordml/sdtdatahash" xmlns:w16se="http://schemas.microsoft.com/office/word/2015/wordml/symex" xmlns:wpg="http://schemas.microsoft.com/office/word/2010/wordprocessingGroup" xmlns:wpi="http://schemas.microsoft.com/office/word/2010/wordprocessingInk" xmlns:wne="http://schemas.microsoft.com/office/word/2006/wordml" xmlns:wps="http://schemas.microsoft.com/office/word/2010/wordprocessingShape" mc:Ignorable="w14 w15 w16se w16cid w16 w16cex w16sdtdh wp14">
   <w:footnote w:type="separator" w:id="-1">
     <w:p>
       <w:r>
@@ -1429,7 +1468,7 @@
 </file>
 
 <file path=word/numbering.xml><?xml version="1.0" encoding="utf-8"?>
-<w:numbering xmlns:wpc="http://schemas.microsoft.com/office/word/2010/wordprocessingCanvas" xmlns:cx="http://schemas.microsoft.com/office/drawing/2014/chartex" xmlns:cx1="http://schemas.microsoft.com/office/drawing/2015/9/8/chartex" xmlns:cx2="http://schemas.microsoft.com/office/drawing/2015/10/21/chartex" xmlns:cx3="http://schemas.microsoft.com/office/drawing/2016/5/9/chartex" xmlns:cx4="http://schemas.microsoft.com/office/drawing/2016/5/10/chartex" xmlns:cx5="http://schemas.microsoft.com/office/drawing/2016/5/11/chartex" xmlns:cx6="http://schemas.microsoft.com/office/drawing/2016/5/12/chartex" xmlns:cx7="http://schemas.microsoft.com/office/drawing/2016/5/13/chartex" xmlns:cx8="http://schemas.microsoft.com/office/drawing/2016/5/14/chartex" xmlns:mc="http://schemas.openxmlformats.org/markup-compatibility/2006" xmlns:aink="http://schemas.microsoft.com/office/drawing/2016/ink" xmlns:am3d="http://schemas.microsoft.com/office/drawing/2017/model3d" xmlns:o="urn:schemas-microsoft-com:office:office" xmlns:oel="http://schemas.microsoft.com/office/2019/extlst" xmlns:r="http://schemas.openxmlformats.org/officeDocument/2006/relationships" xmlns:m="http://schemas.openxmlformats.org/officeDocument/2006/math" xmlns:v="urn:schemas-microsoft-com:vml" xmlns:wp14="http://schemas.microsoft.com/office/word/2010/wordprocessingDrawing" xmlns:wp="http://schemas.openxmlformats.org/drawingml/2006/wordprocessingDrawing" xmlns:w10="urn:schemas-microsoft-com:office:word" xmlns:w="http://schemas.openxmlformats.org/wordprocessingml/2006/main" xmlns:w14="http://schemas.microsoft.com/office/word/2010/wordml" xmlns:w15="http://schemas.microsoft.com/office/word/2012/wordml" xmlns:w16cex="http://schemas.microsoft.com/office/word/2018/wordml/cex" xmlns:w16cid="http://schemas.microsoft.com/office/word/2016/wordml/cid" xmlns:w16="http://schemas.microsoft.com/office/word/2018/wordml" xmlns:w16sdtdh="http://schemas.microsoft.com/office/word/2020/wordml/sdtdatahash" xmlns:w16se="http://schemas.microsoft.com/office/word/2015/wordml/symex" xmlns:wpg="http://schemas.microsoft.com/office/word/2010/wordprocessingGroup" xmlns:wpi="http://schemas.microsoft.com/office/word/2010/wordprocessingInk" xmlns:wne="http://schemas.microsoft.com/office/word/2006/wordml" xmlns:wps="http://schemas.microsoft.com/office/word/2010/wordprocessingShape" mc:Ignorable="w14 w15 w16se w16cid w16 w16cex w16sdtdh wp14">
+<w:numbering xmlns:wpc="http://schemas.microsoft.com/office/word/2010/wordprocessingCanvas" xmlns:cx="http://schemas.microsoft.com/office/drawing/2014/chartex" xmlns:cx1="http://schemas.microsoft.com/office/drawing/2015/9/8/chartex" xmlns:cx2="http://schemas.microsoft.com/office/drawing/2015/10/21/chartex" xmlns:cx3="http://schemas.microsoft.com/office/drawing/2016/5/9/chartex" xmlns:cx4="http://schemas.microsoft.com/office/drawing/2016/5/10/chartex" xmlns:cx5="http://schemas.microsoft.com/office/drawing/2016/5/11/chartex" xmlns:cx6="http://schemas.microsoft.com/office/drawing/2016/5/12/chartex" xmlns:cx7="http://schemas.microsoft.com/office/drawing/2016/5/13/chartex" xmlns:cx8="http://schemas.microsoft.com/office/drawing/2016/5/14/chartex" xmlns:mc="http://schemas.openxmlformats.org/markup-compatibility/2006" xmlns:aink="http://schemas.microsoft.com/office/drawing/2016/ink" xmlns:am3d="http://schemas.microsoft.com/office/drawing/2017/model3d" xmlns:o="urn:schemas-microsoft-com:office:office" xmlns:r="http://schemas.openxmlformats.org/officeDocument/2006/relationships" xmlns:m="http://schemas.openxmlformats.org/officeDocument/2006/math" xmlns:v="urn:schemas-microsoft-com:vml" xmlns:wp14="http://schemas.microsoft.com/office/word/2010/wordprocessingDrawing" xmlns:wp="http://schemas.openxmlformats.org/drawingml/2006/wordprocessingDrawing" xmlns:w10="urn:schemas-microsoft-com:office:word" xmlns:w="http://schemas.openxmlformats.org/wordprocessingml/2006/main" xmlns:w14="http://schemas.microsoft.com/office/word/2010/wordml" xmlns:w15="http://schemas.microsoft.com/office/word/2012/wordml" xmlns:w16cex="http://schemas.microsoft.com/office/word/2018/wordml/cex" xmlns:w16cid="http://schemas.microsoft.com/office/word/2016/wordml/cid" xmlns:w16="http://schemas.microsoft.com/office/word/2018/wordml" xmlns:w16sdtdh="http://schemas.microsoft.com/office/word/2020/wordml/sdtdatahash" xmlns:w16se="http://schemas.microsoft.com/office/word/2015/wordml/symex" xmlns:wpg="http://schemas.microsoft.com/office/word/2010/wordprocessingGroup" xmlns:wpi="http://schemas.microsoft.com/office/word/2010/wordprocessingInk" xmlns:wne="http://schemas.microsoft.com/office/word/2006/wordml" xmlns:wps="http://schemas.microsoft.com/office/word/2010/wordprocessingShape" mc:Ignorable="w14 w15 w16se w16cid w16 w16cex w16sdtdh wp14">
   <w:abstractNum w:abstractNumId="0" w15:restartNumberingAfterBreak="0">
     <w:nsid w:val="7B8A2DD8"/>
     <w:multiLevelType w:val="multilevel"/>
@@ -1579,7 +1618,7 @@
       </w:rPr>
     </w:lvl>
   </w:abstractNum>
-  <w:num w:numId="1" w16cid:durableId="1462841112">
+  <w:num w:numId="1">
     <w:abstractNumId w:val="0"/>
   </w:num>
 </w:numbering>

</xml_diff>